<commit_message>
edits to figures and text of main document
</commit_message>
<xml_diff>
--- a/Current Draft/Draft ungulate paper main document 2017JAN.docx
+++ b/Current Draft/Draft ungulate paper main document 2017JAN.docx
@@ -19,31 +19,7 @@
         <w:rPr>
           <w:bCs/>
         </w:rPr>
-        <w:t xml:space="preserve">Non-native ungulates take on alternative roles in </w:t>
-      </w:r>
-      <w:r>
-        <w:rPr>
-          <w:bCs/>
-        </w:rPr>
-        <w:t>a novel ecosystem</w:t>
-      </w:r>
-      <w:r>
-        <w:rPr>
-          <w:bCs/>
-        </w:rPr>
-        <w:t xml:space="preserve"> that </w:t>
-      </w:r>
-      <w:r>
-        <w:rPr>
-          <w:bCs/>
-        </w:rPr>
-        <w:t>has</w:t>
-      </w:r>
-      <w:r>
-        <w:rPr>
-          <w:bCs/>
-        </w:rPr>
-        <w:t xml:space="preserve"> lost ecological functions</w:t>
+        <w:t>Non-native deer are extremely destructive, but pigs act as seed-dispersers in a novel ecosystem which has lost its native seed-dispersers</w:t>
       </w:r>
     </w:p>
     <w:p>
@@ -320,129 +296,152 @@
         <w:t xml:space="preserve"> </w:t>
       </w:r>
       <w:r>
-        <w:t>However, understanding and managing novel ecosystems has grown in importance as these systems outnumber pristine ecosystems worldwide.</w:t>
-      </w:r>
-      <w:r>
-        <w:t xml:space="preserve"> </w:t>
-      </w:r>
-      <w:r>
-        <w:t>We examined species interactions in the novel ecosystems of the island of Guam</w:t>
+        <w:t xml:space="preserve">However, understanding and managing novel ecosystems has grown in importance as </w:t>
+      </w:r>
+      <w:r>
+        <w:t>they</w:t>
+      </w:r>
+      <w:r>
+        <w:t xml:space="preserve"> outnumber pristine ecosystems worldwide.</w:t>
+      </w:r>
+      <w:r>
+        <w:t xml:space="preserve"> </w:t>
+      </w:r>
+      <w:r>
+        <w:t>While non-native species may be neutral or detrimental in pristine ecosystems, it is possible that even notorious invaders could play beneficial role</w:t>
+      </w:r>
+      <w:r>
+        <w:t>s</w:t>
+      </w:r>
+      <w:r>
+        <w:t xml:space="preserve"> in novel ecosystems. We examined the effects of </w:t>
+      </w:r>
+      <w:bookmarkStart w:id="0" w:name="_GoBack"/>
+      <w:bookmarkEnd w:id="0"/>
+      <w:r>
+        <w:t xml:space="preserve">two </w:t>
+      </w:r>
+      <w:r>
+        <w:t xml:space="preserve">non-native </w:t>
+      </w:r>
+      <w:r>
+        <w:t>species</w:t>
+      </w:r>
+      <w:r>
+        <w:t xml:space="preserve"> </w:t>
+      </w:r>
+      <w:r>
+        <w:t>– Philippine deer (</w:t>
+      </w:r>
+      <w:proofErr w:type="spellStart"/>
+      <w:r>
+        <w:rPr>
+          <w:i/>
+          <w:iCs/>
+        </w:rPr>
+        <w:t>Rusa</w:t>
+      </w:r>
+      <w:proofErr w:type="spellEnd"/>
+      <w:r>
+        <w:rPr>
+          <w:i/>
+          <w:iCs/>
+        </w:rPr>
+        <w:t xml:space="preserve"> </w:t>
+      </w:r>
+      <w:proofErr w:type="spellStart"/>
+      <w:r>
+        <w:rPr>
+          <w:i/>
+          <w:iCs/>
+        </w:rPr>
+        <w:t>marianna</w:t>
+      </w:r>
+      <w:proofErr w:type="spellEnd"/>
+      <w:r>
+        <w:t>) and feral pigs (</w:t>
+      </w:r>
+      <w:proofErr w:type="spellStart"/>
+      <w:r>
+        <w:rPr>
+          <w:i/>
+          <w:iCs/>
+        </w:rPr>
+        <w:t>Sus</w:t>
+      </w:r>
+      <w:proofErr w:type="spellEnd"/>
+      <w:r>
+        <w:rPr>
+          <w:i/>
+          <w:iCs/>
+        </w:rPr>
+        <w:t xml:space="preserve"> </w:t>
+      </w:r>
+      <w:proofErr w:type="spellStart"/>
+      <w:r>
+        <w:rPr>
+          <w:i/>
+          <w:iCs/>
+        </w:rPr>
+        <w:t>scrofa</w:t>
+      </w:r>
+      <w:proofErr w:type="spellEnd"/>
+      <w:r>
+        <w:t xml:space="preserve">) – </w:t>
+      </w:r>
+      <w:r>
+        <w:t xml:space="preserve"> </w:t>
+      </w:r>
+      <w:r>
+        <w:t xml:space="preserve">in Guam, </w:t>
+      </w:r>
+      <w:r>
+        <w:t xml:space="preserve">Micronesia, </w:t>
+      </w:r>
+      <w:r>
+        <w:t>where native vertebrate fru</w:t>
+      </w:r>
+      <w:r>
+        <w:t>givores are functionally absent</w:t>
+      </w:r>
+      <w:r>
+        <w:t xml:space="preserve">. This study </w:t>
+      </w:r>
+      <w:r>
+        <w:t>compared</w:t>
+      </w:r>
+      <w:r>
+        <w:t xml:space="preserve"> the roles of </w:t>
+      </w:r>
+      <w:r>
+        <w:t xml:space="preserve">these long-established ungulates </w:t>
+      </w:r>
+      <w:r>
+        <w:t>on</w:t>
+      </w:r>
+      <w:r>
+        <w:t xml:space="preserve"> seedling survival, seed dispersa</w:t>
+      </w:r>
+      <w:r>
+        <w:t xml:space="preserve">l, and </w:t>
+      </w:r>
+      <w:r>
+        <w:t>plant community structure in limestone</w:t>
+      </w:r>
+      <w:r>
+        <w:t xml:space="preserve"> karst forests</w:t>
       </w:r>
       <w:r>
         <w:t>.</w:t>
       </w:r>
       <w:r>
-        <w:t xml:space="preserve"> While non-native species may be neutral or detrimental in pristine ecosystems, it is possible that even notorious invaders could play a beneficial role in novel ecosystems. We examined the effects of two invasive species</w:t>
-      </w:r>
-      <w:r>
-        <w:t xml:space="preserve"> </w:t>
-      </w:r>
-      <w:r>
-        <w:t xml:space="preserve">in Guam, </w:t>
-      </w:r>
-      <w:r>
-        <w:t xml:space="preserve">Micronesia, </w:t>
-      </w:r>
-      <w:r>
-        <w:t>where native vertebrate fru</w:t>
-      </w:r>
-      <w:r>
-        <w:t>givores are functionally absent</w:t>
-      </w:r>
-      <w:r>
-        <w:t xml:space="preserve">. This study </w:t>
-      </w:r>
-      <w:r>
-        <w:t>compared</w:t>
-      </w:r>
-      <w:r>
-        <w:t xml:space="preserve"> the roles of long-established ungulates – Philippine deer (</w:t>
-      </w:r>
-      <w:proofErr w:type="spellStart"/>
-      <w:r>
-        <w:rPr>
-          <w:i/>
-          <w:iCs/>
-        </w:rPr>
-        <w:t>Rusa</w:t>
-      </w:r>
-      <w:proofErr w:type="spellEnd"/>
-      <w:r>
-        <w:rPr>
-          <w:i/>
-          <w:iCs/>
-        </w:rPr>
-        <w:t xml:space="preserve"> </w:t>
-      </w:r>
-      <w:proofErr w:type="spellStart"/>
-      <w:r>
-        <w:rPr>
-          <w:i/>
-          <w:iCs/>
-        </w:rPr>
-        <w:t>marianna</w:t>
-      </w:r>
-      <w:proofErr w:type="spellEnd"/>
-      <w:r>
-        <w:t>) and feral pigs (</w:t>
-      </w:r>
-      <w:proofErr w:type="spellStart"/>
-      <w:r>
-        <w:rPr>
-          <w:i/>
-          <w:iCs/>
-        </w:rPr>
-        <w:t>Sus</w:t>
-      </w:r>
-      <w:proofErr w:type="spellEnd"/>
-      <w:r>
-        <w:rPr>
-          <w:i/>
-          <w:iCs/>
-        </w:rPr>
-        <w:t xml:space="preserve"> </w:t>
-      </w:r>
-      <w:proofErr w:type="spellStart"/>
-      <w:r>
-        <w:rPr>
-          <w:i/>
-          <w:iCs/>
-        </w:rPr>
-        <w:t>scrofa</w:t>
-      </w:r>
-      <w:proofErr w:type="spellEnd"/>
-      <w:r>
-        <w:t>) – on</w:t>
-      </w:r>
-      <w:r>
-        <w:t xml:space="preserve"> seedling survival, seed dispersa</w:t>
-      </w:r>
-      <w:r>
-        <w:t xml:space="preserve">l, and </w:t>
-      </w:r>
-      <w:r>
-        <w:t>plant community structure in limestone</w:t>
-      </w:r>
-      <w:r>
-        <w:t xml:space="preserve"> karst forests</w:t>
-      </w:r>
-      <w:r>
-        <w:t>.</w:t>
-      </w:r>
-      <w:r>
-        <w:t xml:space="preserve"> </w:t>
-      </w:r>
-      <w:r>
-        <w:t>W</w:t>
-      </w:r>
-      <w:r>
-        <w:t xml:space="preserve">e found </w:t>
-      </w:r>
-      <w:r>
-        <w:t>that</w:t>
-      </w:r>
-      <w:r>
-        <w:t xml:space="preserve"> deer</w:t>
+        <w:t xml:space="preserve"> </w:t>
+      </w:r>
+      <w:r>
+        <w:t>D</w:t>
+      </w:r>
+      <w:r>
+        <w:t>eer</w:t>
       </w:r>
       <w:r>
         <w:t xml:space="preserve">, </w:t>
@@ -457,28 +456,25 @@
         <w:t xml:space="preserve">nced negative impacts on </w:t>
       </w:r>
       <w:r>
-        <w:t>forest communities through selective browsing</w:t>
-      </w:r>
-      <w:r>
-        <w:t>.</w:t>
-      </w:r>
-      <w:r>
-        <w:t xml:space="preserve"> </w:t>
-      </w:r>
-      <w:r>
-        <w:t>Deer negatively impact</w:t>
-      </w:r>
-      <w:r>
-        <w:t>ed</w:t>
-      </w:r>
-      <w:r>
-        <w:t xml:space="preserve"> forests by</w:t>
+        <w:t>forest communities</w:t>
+      </w:r>
+      <w:r>
+        <w:t xml:space="preserve"> </w:t>
+      </w:r>
+      <w:r>
+        <w:t>by</w:t>
       </w:r>
       <w:r>
         <w:t xml:space="preserve"> decreasing seedling and vine abundance. </w:t>
       </w:r>
       <w:r>
-        <w:t xml:space="preserve">In contrast, pigs showed no relationship to seedling abundance or diversity, and more seeds were found in pig feces than deer feces, suggesting that </w:t>
+        <w:t>In contrast, pigs showed no relationship to seedling abundance or diversity, and mo</w:t>
+      </w:r>
+      <w:r>
+        <w:t>re seeds were found in pig scats than deer scats</w:t>
+      </w:r>
+      <w:r>
+        <w:t xml:space="preserve">, suggesting that </w:t>
       </w:r>
       <w:r>
         <w:t>pigs</w:t>
@@ -526,7 +522,7 @@
         <w:t xml:space="preserve">, </w:t>
       </w:r>
       <w:r>
-        <w:t xml:space="preserve">suggesting that ecological function, rather than identity as a native or non-native, </w:t>
+        <w:t xml:space="preserve">suggesting that ecological function, rather than identity as a non-native, </w:t>
       </w:r>
       <w:r>
         <w:t>may be more important to consider in managing novel systems.</w:t>
@@ -2301,10 +2297,7 @@
         <w:t xml:space="preserve">), scores by more than 2 </w:t>
       </w:r>
       <w:r>
-        <w:t>in the corresponding model</w:t>
-      </w:r>
-      <w:r>
-        <w:t xml:space="preserve"> </w:t>
+        <w:t xml:space="preserve">in the corresponding model </w:t>
       </w:r>
       <w:r>
         <w:fldChar w:fldCharType="begin" w:fldLock="1"/>
@@ -2324,8 +2317,6 @@
       <w:r>
         <w:t>.</w:t>
       </w:r>
-      <w:bookmarkStart w:id="0" w:name="_GoBack"/>
-      <w:bookmarkEnd w:id="0"/>
     </w:p>
     <w:p>
       <w:pPr>
@@ -2522,14 +2513,17 @@
       <w:r>
         <w:t xml:space="preserve"> were not counted.</w:t>
       </w:r>
-    </w:p>
-    <w:p>
-      <w:pPr>
-        <w:spacing w:line="480" w:lineRule="auto"/>
-        <w:ind w:firstLine="720"/>
-      </w:pPr>
-      <w:r>
-        <w:t xml:space="preserve">We compared the occurrence of species germinating from scat to their presence in vegetation surveys from those same sites. </w:t>
+      <w:r>
+        <w:t xml:space="preserve"> </w:t>
+      </w:r>
+      <w:r>
+        <w:t xml:space="preserve">We </w:t>
+      </w:r>
+      <w:r>
+        <w:t xml:space="preserve">then </w:t>
+      </w:r>
+      <w:r>
+        <w:t xml:space="preserve">compared the occurrence of species germinating from scat to their presence in vegetation surveys from those same sites. </w:t>
       </w:r>
     </w:p>
     <w:p>
@@ -8013,7 +8007,7 @@
 </file>
 
 <file path=customXml/itemProps1.xml><?xml version="1.0" encoding="utf-8"?>
-<ds:datastoreItem xmlns:ds="http://schemas.openxmlformats.org/officeDocument/2006/customXml" ds:itemID="{89980909-02C5-4DBD-A15B-CBAD252B7986}">
+<ds:datastoreItem xmlns:ds="http://schemas.openxmlformats.org/officeDocument/2006/customXml" ds:itemID="{B739EC97-8D23-44D3-9FD8-A622670A0781}">
   <ds:schemaRefs>
     <ds:schemaRef ds:uri="http://schemas.openxmlformats.org/officeDocument/2006/bibliography"/>
   </ds:schemaRefs>

</xml_diff>

<commit_message>
changed all "exotic" to "non-native" for consistency
</commit_message>
<xml_diff>
--- a/Current Draft/Draft ungulate paper main document 2017JAN.docx
+++ b/Current Draft/Draft ungulate paper main document 2017JAN.docx
@@ -19,7 +19,19 @@
         <w:rPr>
           <w:bCs/>
         </w:rPr>
-        <w:t>Non-native deer are extremely destructive, but pigs act as seed-dispersers in a novel ecosystem which has lost its native seed-dispersers</w:t>
+        <w:t xml:space="preserve">Non-native deer are extremely destructive, but </w:t>
+      </w:r>
+      <w:r>
+        <w:rPr>
+          <w:bCs/>
+        </w:rPr>
+        <w:t xml:space="preserve">feral </w:t>
+      </w:r>
+      <w:r>
+        <w:rPr>
+          <w:bCs/>
+        </w:rPr>
+        <w:t>pigs act as seed-dispersers in a novel ecosystem which has lost its native seed-dispersers</w:t>
       </w:r>
     </w:p>
     <w:p>
@@ -79,8 +91,13 @@
         <w:spacing w:line="480" w:lineRule="auto"/>
         <w:ind w:left="1440"/>
       </w:pPr>
-      <w:r>
-        <w:t xml:space="preserve">Haldre S. Rogers, </w:t>
+      <w:proofErr w:type="spellStart"/>
+      <w:r>
+        <w:t>Haldre</w:t>
+      </w:r>
+      <w:proofErr w:type="spellEnd"/>
+      <w:r>
+        <w:t xml:space="preserve"> S. Rogers, </w:t>
       </w:r>
       <w:r>
         <w:t xml:space="preserve">Department of Ecology, Evolution, and Organismal Biology, </w:t>
@@ -124,7 +141,15 @@
         <w:t>University of Guam</w:t>
       </w:r>
       <w:r>
-        <w:t>, UOG Station, Mangilao, GU, USA</w:t>
+        <w:t xml:space="preserve">, UOG Station, </w:t>
+      </w:r>
+      <w:proofErr w:type="spellStart"/>
+      <w:r>
+        <w:t>Mangilao</w:t>
+      </w:r>
+      <w:proofErr w:type="spellEnd"/>
+      <w:r>
+        <w:t>, GU, USA</w:t>
       </w:r>
     </w:p>
     <w:p>
@@ -159,7 +184,15 @@
         <w:t>University of Guam</w:t>
       </w:r>
       <w:r>
-        <w:t>, UOG Station, Mangilao, GU, USA</w:t>
+        <w:t xml:space="preserve">, UOG Station, </w:t>
+      </w:r>
+      <w:proofErr w:type="spellStart"/>
+      <w:r>
+        <w:t>Mangilao</w:t>
+      </w:r>
+      <w:proofErr w:type="spellEnd"/>
+      <w:r>
+        <w:t>, GU, USA</w:t>
       </w:r>
     </w:p>
     <w:p>
@@ -302,11 +335,9 @@
         <w:t>species</w:t>
       </w:r>
       <w:r>
-        <w:t xml:space="preserve"> </w:t>
-      </w:r>
-      <w:r>
-        <w:t>– Philippine deer (</w:t>
-      </w:r>
+        <w:t xml:space="preserve"> – Philippine deer (</w:t>
+      </w:r>
+      <w:proofErr w:type="spellStart"/>
       <w:r>
         <w:rPr>
           <w:i/>
@@ -314,13 +345,15 @@
         </w:rPr>
         <w:t>Rusa</w:t>
       </w:r>
-      <w:r>
-        <w:rPr>
-          <w:i/>
-          <w:iCs/>
-        </w:rPr>
-        <w:t xml:space="preserve"> </w:t>
-      </w:r>
+      <w:proofErr w:type="spellEnd"/>
+      <w:r>
+        <w:rPr>
+          <w:i/>
+          <w:iCs/>
+        </w:rPr>
+        <w:t xml:space="preserve"> </w:t>
+      </w:r>
+      <w:proofErr w:type="spellStart"/>
       <w:r>
         <w:rPr>
           <w:i/>
@@ -328,9 +361,11 @@
         </w:rPr>
         <w:t>marianna</w:t>
       </w:r>
+      <w:proofErr w:type="spellEnd"/>
       <w:r>
         <w:t>) and feral pigs (</w:t>
       </w:r>
+      <w:proofErr w:type="spellStart"/>
       <w:r>
         <w:rPr>
           <w:i/>
@@ -338,13 +373,15 @@
         </w:rPr>
         <w:t>Sus</w:t>
       </w:r>
-      <w:r>
-        <w:rPr>
-          <w:i/>
-          <w:iCs/>
-        </w:rPr>
-        <w:t xml:space="preserve"> </w:t>
-      </w:r>
+      <w:proofErr w:type="spellEnd"/>
+      <w:r>
+        <w:rPr>
+          <w:i/>
+          <w:iCs/>
+        </w:rPr>
+        <w:t xml:space="preserve"> </w:t>
+      </w:r>
+      <w:proofErr w:type="spellStart"/>
       <w:r>
         <w:rPr>
           <w:i/>
@@ -352,6 +389,7 @@
         </w:rPr>
         <w:t>scrofa</w:t>
       </w:r>
+      <w:proofErr w:type="spellEnd"/>
       <w:r>
         <w:t xml:space="preserve">) – </w:t>
       </w:r>
@@ -740,12 +778,21 @@
       <w:r>
         <w:t>ntroduced Japanese white-eyes (</w:t>
       </w:r>
-      <w:r>
-        <w:rPr>
-          <w:i/>
-          <w:iCs/>
-        </w:rPr>
-        <w:t>Zosterops japonica</w:t>
+      <w:proofErr w:type="spellStart"/>
+      <w:r>
+        <w:rPr>
+          <w:i/>
+          <w:iCs/>
+        </w:rPr>
+        <w:t>Zosterops</w:t>
+      </w:r>
+      <w:proofErr w:type="spellEnd"/>
+      <w:r>
+        <w:rPr>
+          <w:i/>
+          <w:iCs/>
+        </w:rPr>
+        <w:t xml:space="preserve"> japonica</w:t>
       </w:r>
       <w:r>
         <w:t xml:space="preserve">) in Hawaii are seed dispersers for native plants that previously relied on now extinct or rare native birds </w:t>
@@ -768,6 +815,7 @@
       <w:r>
         <w:t>.  Finally, invasive species may slow or reverse negative ecological effects from other anthropogenic impacts. Cascading ecological effects from overfishing in Cape Cod salt marshes are being reversed by green crabs (</w:t>
       </w:r>
+      <w:proofErr w:type="spellStart"/>
       <w:r>
         <w:rPr>
           <w:i/>
@@ -775,13 +823,15 @@
         </w:rPr>
         <w:t>Carcinas</w:t>
       </w:r>
-      <w:r>
-        <w:rPr>
-          <w:i/>
-          <w:iCs/>
-        </w:rPr>
-        <w:t xml:space="preserve"> </w:t>
-      </w:r>
+      <w:proofErr w:type="spellEnd"/>
+      <w:r>
+        <w:rPr>
+          <w:i/>
+          <w:iCs/>
+        </w:rPr>
+        <w:t xml:space="preserve"> </w:t>
+      </w:r>
+      <w:proofErr w:type="spellStart"/>
       <w:r>
         <w:rPr>
           <w:i/>
@@ -789,6 +839,7 @@
         </w:rPr>
         <w:t>maenas</w:t>
       </w:r>
+      <w:proofErr w:type="spellEnd"/>
       <w:r>
         <w:t xml:space="preserve">), which are normally considered a harmful invasive </w:t>
       </w:r>
@@ -885,12 +936,28 @@
       <w:r>
         <w:t xml:space="preserve"> (</w:t>
       </w:r>
-      <w:r>
-        <w:rPr>
-          <w:i/>
-        </w:rPr>
-        <w:t>Cervus elaphas</w:t>
-      </w:r>
+      <w:proofErr w:type="spellStart"/>
+      <w:r>
+        <w:rPr>
+          <w:i/>
+        </w:rPr>
+        <w:t>Cervus</w:t>
+      </w:r>
+      <w:proofErr w:type="spellEnd"/>
+      <w:r>
+        <w:rPr>
+          <w:i/>
+        </w:rPr>
+        <w:t xml:space="preserve"> </w:t>
+      </w:r>
+      <w:proofErr w:type="spellStart"/>
+      <w:r>
+        <w:rPr>
+          <w:i/>
+        </w:rPr>
+        <w:t>elaphas</w:t>
+      </w:r>
+      <w:proofErr w:type="spellEnd"/>
       <w:r>
         <w:t xml:space="preserve">) </w:t>
       </w:r>
@@ -1079,8 +1146,17 @@
         <w:t xml:space="preserve"> </w:t>
       </w:r>
       <w:r>
-        <w:t>the brown treesnake (</w:t>
-      </w:r>
+        <w:t xml:space="preserve">the brown </w:t>
+      </w:r>
+      <w:proofErr w:type="spellStart"/>
+      <w:r>
+        <w:t>treesnake</w:t>
+      </w:r>
+      <w:proofErr w:type="spellEnd"/>
+      <w:r>
+        <w:t xml:space="preserve"> (</w:t>
+      </w:r>
+      <w:proofErr w:type="spellStart"/>
       <w:r>
         <w:rPr>
           <w:i/>
@@ -1088,13 +1164,15 @@
         </w:rPr>
         <w:t>Boiga</w:t>
       </w:r>
-      <w:r>
-        <w:rPr>
-          <w:i/>
-          <w:iCs/>
-        </w:rPr>
-        <w:t xml:space="preserve"> </w:t>
-      </w:r>
+      <w:proofErr w:type="spellEnd"/>
+      <w:r>
+        <w:rPr>
+          <w:i/>
+          <w:iCs/>
+        </w:rPr>
+        <w:t xml:space="preserve"> </w:t>
+      </w:r>
+      <w:proofErr w:type="spellStart"/>
       <w:r>
         <w:rPr>
           <w:i/>
@@ -1102,6 +1180,7 @@
         </w:rPr>
         <w:t>irregularis</w:t>
       </w:r>
+      <w:proofErr w:type="spellEnd"/>
       <w:r>
         <w:t>), which</w:t>
       </w:r>
@@ -1193,10 +1272,7 @@
         <w:t>.</w:t>
       </w:r>
       <w:r>
-        <w:t xml:space="preserve"> While snakes are a relatively recent introduction, </w:t>
-      </w:r>
-      <w:r>
-        <w:t xml:space="preserve">Philippine </w:t>
+        <w:t xml:space="preserve"> While snakes are a relatively recent introduction, Philippine </w:t>
       </w:r>
       <w:r>
         <w:t>deer</w:t>
@@ -1204,6 +1280,7 @@
       <w:r>
         <w:t xml:space="preserve"> (</w:t>
       </w:r>
+      <w:proofErr w:type="spellStart"/>
       <w:r>
         <w:rPr>
           <w:i/>
@@ -1211,13 +1288,15 @@
         </w:rPr>
         <w:t>Rusa</w:t>
       </w:r>
-      <w:r>
-        <w:rPr>
-          <w:i/>
-          <w:iCs/>
-        </w:rPr>
-        <w:t xml:space="preserve"> </w:t>
-      </w:r>
+      <w:proofErr w:type="spellEnd"/>
+      <w:r>
+        <w:rPr>
+          <w:i/>
+          <w:iCs/>
+        </w:rPr>
+        <w:t xml:space="preserve"> </w:t>
+      </w:r>
+      <w:proofErr w:type="spellStart"/>
       <w:r>
         <w:rPr>
           <w:i/>
@@ -1225,6 +1304,7 @@
         </w:rPr>
         <w:t>marianna</w:t>
       </w:r>
+      <w:proofErr w:type="spellEnd"/>
       <w:r>
         <w:t>)</w:t>
       </w:r>
@@ -1246,6 +1326,7 @@
       <w:r>
         <w:t>Feral pigs (</w:t>
       </w:r>
+      <w:proofErr w:type="spellStart"/>
       <w:r>
         <w:rPr>
           <w:i/>
@@ -1253,13 +1334,15 @@
         </w:rPr>
         <w:t>Sus</w:t>
       </w:r>
-      <w:r>
-        <w:rPr>
-          <w:i/>
-          <w:iCs/>
-        </w:rPr>
-        <w:t xml:space="preserve"> </w:t>
-      </w:r>
+      <w:proofErr w:type="spellEnd"/>
+      <w:r>
+        <w:rPr>
+          <w:i/>
+          <w:iCs/>
+        </w:rPr>
+        <w:t xml:space="preserve"> </w:t>
+      </w:r>
+      <w:proofErr w:type="spellStart"/>
       <w:r>
         <w:rPr>
           <w:i/>
@@ -1267,11 +1350,9 @@
         </w:rPr>
         <w:t>scrofa</w:t>
       </w:r>
-      <w:r>
-        <w:t xml:space="preserve">) </w:t>
-      </w:r>
-      <w:r>
-        <w:t xml:space="preserve">(referred to as </w:t>
+      <w:proofErr w:type="spellEnd"/>
+      <w:r>
+        <w:t xml:space="preserve">) (referred to as </w:t>
       </w:r>
       <w:r>
         <w:t>pigs</w:t>
@@ -1701,16 +1782,26 @@
       <w:r>
         <w:t xml:space="preserve">: </w:t>
       </w:r>
-      <w:r>
-        <w:rPr>
-          <w:i/>
-          <w:iCs/>
-        </w:rPr>
-        <w:t>Carica papaya</w:t>
+      <w:proofErr w:type="spellStart"/>
+      <w:r>
+        <w:rPr>
+          <w:i/>
+          <w:iCs/>
+        </w:rPr>
+        <w:t>Carica</w:t>
+      </w:r>
+      <w:proofErr w:type="spellEnd"/>
+      <w:r>
+        <w:rPr>
+          <w:i/>
+          <w:iCs/>
+        </w:rPr>
+        <w:t xml:space="preserve"> papaya</w:t>
       </w:r>
       <w:r>
         <w:t xml:space="preserve">, </w:t>
       </w:r>
+      <w:proofErr w:type="spellStart"/>
       <w:r>
         <w:rPr>
           <w:i/>
@@ -1718,13 +1809,15 @@
         </w:rPr>
         <w:t>Morinda</w:t>
       </w:r>
-      <w:r>
-        <w:rPr>
-          <w:i/>
-          <w:iCs/>
-        </w:rPr>
-        <w:t xml:space="preserve"> </w:t>
-      </w:r>
+      <w:proofErr w:type="spellEnd"/>
+      <w:r>
+        <w:rPr>
+          <w:i/>
+          <w:iCs/>
+        </w:rPr>
+        <w:t xml:space="preserve"> </w:t>
+      </w:r>
+      <w:proofErr w:type="spellStart"/>
       <w:r>
         <w:rPr>
           <w:i/>
@@ -1732,9 +1825,11 @@
         </w:rPr>
         <w:t>citrifolia</w:t>
       </w:r>
+      <w:proofErr w:type="spellEnd"/>
       <w:r>
         <w:t xml:space="preserve">, </w:t>
       </w:r>
+      <w:proofErr w:type="spellStart"/>
       <w:r>
         <w:rPr>
           <w:i/>
@@ -1742,13 +1837,15 @@
         </w:rPr>
         <w:t>Ochrosia</w:t>
       </w:r>
-      <w:r>
-        <w:rPr>
-          <w:i/>
-          <w:iCs/>
-        </w:rPr>
-        <w:t xml:space="preserve"> </w:t>
-      </w:r>
+      <w:proofErr w:type="spellEnd"/>
+      <w:r>
+        <w:rPr>
+          <w:i/>
+          <w:iCs/>
+        </w:rPr>
+        <w:t xml:space="preserve"> </w:t>
+      </w:r>
+      <w:proofErr w:type="spellStart"/>
       <w:r>
         <w:rPr>
           <w:i/>
@@ -1756,6 +1853,7 @@
         </w:rPr>
         <w:t>oppositifolia</w:t>
       </w:r>
+      <w:proofErr w:type="spellEnd"/>
       <w:r>
         <w:rPr>
           <w:i/>
@@ -1781,13 +1879,31 @@
         </w:rPr>
         <w:t xml:space="preserve"> </w:t>
       </w:r>
-      <w:r>
-        <w:rPr>
-          <w:i/>
-          <w:iCs/>
-        </w:rPr>
-        <w:t>Neisosperma oppositifolia</w:t>
-      </w:r>
+      <w:proofErr w:type="spellStart"/>
+      <w:r>
+        <w:rPr>
+          <w:i/>
+          <w:iCs/>
+        </w:rPr>
+        <w:t>Neisosperma</w:t>
+      </w:r>
+      <w:proofErr w:type="spellEnd"/>
+      <w:r>
+        <w:rPr>
+          <w:i/>
+          <w:iCs/>
+        </w:rPr>
+        <w:t xml:space="preserve"> </w:t>
+      </w:r>
+      <w:proofErr w:type="spellStart"/>
+      <w:r>
+        <w:rPr>
+          <w:i/>
+          <w:iCs/>
+        </w:rPr>
+        <w:t>oppositifolia</w:t>
+      </w:r>
+      <w:proofErr w:type="spellEnd"/>
       <w:r>
         <w:rPr>
           <w:iCs/>
@@ -1802,11 +1918,21 @@
           <w:i/>
           <w:iCs/>
         </w:rPr>
-        <w:t>Aglaia mariannensis</w:t>
-      </w:r>
+        <w:t xml:space="preserve">Aglaia </w:t>
+      </w:r>
+      <w:proofErr w:type="spellStart"/>
+      <w:r>
+        <w:rPr>
+          <w:i/>
+          <w:iCs/>
+        </w:rPr>
+        <w:t>mariannensis</w:t>
+      </w:r>
+      <w:proofErr w:type="spellEnd"/>
       <w:r>
         <w:t xml:space="preserve">, </w:t>
       </w:r>
+      <w:proofErr w:type="spellStart"/>
       <w:r>
         <w:rPr>
           <w:i/>
@@ -1814,13 +1940,15 @@
         </w:rPr>
         <w:t>Premna</w:t>
       </w:r>
-      <w:r>
-        <w:rPr>
-          <w:i/>
-          <w:iCs/>
-        </w:rPr>
-        <w:t xml:space="preserve"> </w:t>
-      </w:r>
+      <w:proofErr w:type="spellEnd"/>
+      <w:r>
+        <w:rPr>
+          <w:i/>
+          <w:iCs/>
+        </w:rPr>
+        <w:t xml:space="preserve"> </w:t>
+      </w:r>
+      <w:proofErr w:type="spellStart"/>
       <w:r>
         <w:rPr>
           <w:i/>
@@ -1828,9 +1956,11 @@
         </w:rPr>
         <w:t>serratifolia</w:t>
       </w:r>
+      <w:proofErr w:type="spellEnd"/>
       <w:r>
         <w:t xml:space="preserve">, and </w:t>
       </w:r>
+      <w:proofErr w:type="spellStart"/>
       <w:r>
         <w:rPr>
           <w:i/>
@@ -1838,13 +1968,15 @@
         </w:rPr>
         <w:t>Psychotria</w:t>
       </w:r>
-      <w:r>
-        <w:rPr>
-          <w:i/>
-          <w:iCs/>
-        </w:rPr>
-        <w:t xml:space="preserve"> </w:t>
-      </w:r>
+      <w:proofErr w:type="spellEnd"/>
+      <w:r>
+        <w:rPr>
+          <w:i/>
+          <w:iCs/>
+        </w:rPr>
+        <w:t xml:space="preserve"> </w:t>
+      </w:r>
+      <w:proofErr w:type="spellStart"/>
       <w:r>
         <w:rPr>
           <w:i/>
@@ -1852,6 +1984,7 @@
         </w:rPr>
         <w:t>mariannensis</w:t>
       </w:r>
+      <w:proofErr w:type="spellEnd"/>
       <w:r>
         <w:t xml:space="preserve">. For each species </w:t>
       </w:r>
@@ -1881,13 +2014,29 @@
         <w:t>60%</w:t>
       </w:r>
       <w:r>
-        <w:t xml:space="preserve"> shadecloth at a nursery in Guam, and allowed to grow in these conditions until they had fully rooted and grown their first true leaves. </w:t>
+        <w:t xml:space="preserve"> </w:t>
+      </w:r>
+      <w:proofErr w:type="spellStart"/>
+      <w:r>
+        <w:t>shadecloth</w:t>
+      </w:r>
+      <w:proofErr w:type="spellEnd"/>
+      <w:r>
+        <w:t xml:space="preserve"> at a nursery in Guam, and allowed to grow in these conditions until they had fully rooted and grown their first true leaves. </w:t>
       </w:r>
       <w:r>
         <w:t>At this point, t</w:t>
       </w:r>
       <w:r>
-        <w:t xml:space="preserve">he seedlings were transported to the exclosure sites </w:t>
+        <w:t xml:space="preserve">he seedlings were transported to the </w:t>
+      </w:r>
+      <w:proofErr w:type="spellStart"/>
+      <w:r>
+        <w:t>exclosure</w:t>
+      </w:r>
+      <w:proofErr w:type="spellEnd"/>
+      <w:r>
+        <w:t xml:space="preserve"> sites </w:t>
       </w:r>
       <w:r>
         <w:t>for out-planting.</w:t>
@@ -1961,8 +2110,17 @@
           <w:i/>
           <w:iCs/>
         </w:rPr>
-        <w:t>. oppositifolia</w:t>
-      </w:r>
+        <w:t xml:space="preserve">. </w:t>
+      </w:r>
+      <w:proofErr w:type="spellStart"/>
+      <w:r>
+        <w:rPr>
+          <w:i/>
+          <w:iCs/>
+        </w:rPr>
+        <w:t>oppositifolia</w:t>
+      </w:r>
+      <w:proofErr w:type="spellEnd"/>
       <w:r>
         <w:t>,</w:t>
       </w:r>
@@ -1992,8 +2150,17 @@
           <w:i/>
           <w:iCs/>
         </w:rPr>
-        <w:t>C. papaya, M. citrifolia</w:t>
-      </w:r>
+        <w:t xml:space="preserve">C. papaya, M. </w:t>
+      </w:r>
+      <w:proofErr w:type="spellStart"/>
+      <w:r>
+        <w:rPr>
+          <w:i/>
+          <w:iCs/>
+        </w:rPr>
+        <w:t>citrifolia</w:t>
+      </w:r>
+      <w:proofErr w:type="spellEnd"/>
       <w:r>
         <w:rPr>
           <w:i/>
@@ -2016,8 +2183,17 @@
           <w:i/>
           <w:iCs/>
         </w:rPr>
-        <w:t>. oppositifolia</w:t>
-      </w:r>
+        <w:t xml:space="preserve">. </w:t>
+      </w:r>
+      <w:proofErr w:type="spellStart"/>
+      <w:r>
+        <w:rPr>
+          <w:i/>
+          <w:iCs/>
+        </w:rPr>
+        <w:t>oppositifolia</w:t>
+      </w:r>
+      <w:proofErr w:type="spellEnd"/>
       <w:r>
         <w:t>) were watered about every other day</w:t>
       </w:r>
@@ -2133,16 +2309,50 @@
         <w:t>) in R</w:t>
       </w:r>
       <w:r>
-        <w:t xml:space="preserve">. Fencing was considered a fixed effect, whereas site was considered a random effect. We analysed seedling survival for each species separately. </w:t>
+        <w:t xml:space="preserve"> </w:t>
+      </w:r>
+      <w:r>
+        <w:fldChar w:fldCharType="begin" w:fldLock="1"/>
+      </w:r>
+      <w:r>
+        <w:instrText xml:space="preserve"> ADDIN PAPERS2_CITATIONS &lt;citation&gt;&lt;uuid&gt;91B34AE8-13DA-424A-9B53-388DDE006A43&lt;/uuid&gt;&lt;priority&gt;0&lt;/priority&gt;&lt;publications&gt;&lt;publication&gt;&lt;publication_date&gt;99000000000000000000000000&lt;/publication_date&gt;&lt;subtype&gt;341&lt;/subtype&gt;&lt;title&gt;R: A language and environment for statistical computing.&lt;/title&gt;&lt;type&gt;300&lt;/type&gt;&lt;uuid&gt;77576eee-4b5d-4efa-a6ba-609eae0c7e3d&lt;/uuid&gt;&lt;authors /&gt;&lt;editors /&gt;&lt;translators /&gt;&lt;photographers /&gt;&lt;livfe_id /&gt;&lt;citekey&gt;Anonymous:wf&lt;/citekey&gt;&lt;subtitle&gt;R Foundation for Statistical Computing.&lt;/subtitle&gt;&lt;submission_date /&gt;&lt;revision_date /&gt;&lt;accepted_date /&gt;&lt;is_bundle&gt;0&lt;/is_bundle&gt;&lt;place&gt;Vienna, Austria&lt;/place&gt;&lt;bundle p4:nil="true" xmlns:p4="http://www.w3.org/2001/XMLSchema-instance" /&gt;&lt;url p4:nil="true" xmlns:p4="http://www.w3.org/2001/XMLSchema-instance" /&gt;&lt;/publication&gt;&lt;/publications&gt;&lt;cites /&gt;&lt;/citation&gt;</w:instrText>
+      </w:r>
+      <w:r>
+        <w:fldChar w:fldCharType="separate"/>
+      </w:r>
+      <w:r>
+        <w:t>(31)</w:t>
+      </w:r>
+      <w:r>
+        <w:fldChar w:fldCharType="end"/>
+      </w:r>
+      <w:r>
+        <w:t xml:space="preserve">. Fencing was considered a fixed effect, whereas site was considered a random effect. We </w:t>
+      </w:r>
+      <w:proofErr w:type="spellStart"/>
+      <w:r>
+        <w:t>analysed</w:t>
+      </w:r>
+      <w:proofErr w:type="spellEnd"/>
+      <w:r>
+        <w:t xml:space="preserve"> seedling survival for each species separately. </w:t>
       </w:r>
       <w:r>
         <w:t xml:space="preserve">Factors were </w:t>
       </w:r>
       <w:r>
-        <w:t>considered to have a significant effect on seedling survival if they reduced Akaike Information Criterion, corrected for smaller sample sizes (A</w:t>
-      </w:r>
-      <w:r>
-        <w:t xml:space="preserve">ICc), scores by more than 2 </w:t>
+        <w:t>considered to have a significant effect on seedling survival if they reduced Akaike Information Criterion, corrected for smaller sample sizes (</w:t>
+      </w:r>
+      <w:proofErr w:type="spellStart"/>
+      <w:r>
+        <w:t>A</w:t>
+      </w:r>
+      <w:r>
+        <w:t>ICc</w:t>
+      </w:r>
+      <w:proofErr w:type="spellEnd"/>
+      <w:r>
+        <w:t xml:space="preserve">), scores by more than 2 </w:t>
       </w:r>
       <w:r>
         <w:t xml:space="preserve">in the corresponding model </w:t>
@@ -2157,7 +2367,7 @@
         <w:fldChar w:fldCharType="separate"/>
       </w:r>
       <w:r>
-        <w:t>(31)</w:t>
+        <w:t>(32)</w:t>
       </w:r>
       <w:r>
         <w:fldChar w:fldCharType="end"/>
@@ -2225,7 +2435,15 @@
         <w:t xml:space="preserve">species </w:t>
       </w:r>
       <w:r>
-        <w:t xml:space="preserve">dispersed viable seeds via endozoochory. </w:t>
+        <w:t xml:space="preserve">dispersed viable seeds via </w:t>
+      </w:r>
+      <w:proofErr w:type="spellStart"/>
+      <w:r>
+        <w:t>endozoochory</w:t>
+      </w:r>
+      <w:proofErr w:type="spellEnd"/>
+      <w:r>
+        <w:t xml:space="preserve">. </w:t>
       </w:r>
       <w:r>
         <w:t xml:space="preserve">We </w:t>
@@ -2509,7 +2727,15 @@
         <w:t xml:space="preserve"> as well as in a 2-m wide square-shape</w:t>
       </w:r>
       <w:r>
-        <w:t>d belt transect that centred along</w:t>
+        <w:t xml:space="preserve">d belt transect that </w:t>
+      </w:r>
+      <w:proofErr w:type="spellStart"/>
+      <w:r>
+        <w:t>centred</w:t>
+      </w:r>
+      <w:proofErr w:type="spellEnd"/>
+      <w:r>
+        <w:t xml:space="preserve"> along</w:t>
       </w:r>
       <w:r>
         <w:t xml:space="preserve"> the vegetation transects.</w:t>
@@ -2536,7 +2762,7 @@
         <w:fldChar w:fldCharType="separate"/>
       </w:r>
       <w:r>
-        <w:t>(32)</w:t>
+        <w:t>(33)</w:t>
       </w:r>
       <w:r>
         <w:fldChar w:fldCharType="end"/>
@@ -2718,7 +2944,15 @@
         <w:t>The best fit model predicting survival strongly depended on species. However, when we looked at each species specifically, we saw that</w:t>
       </w:r>
       <w:r>
-        <w:t xml:space="preserve"> treatment did affect survival (see Table 1 for AICc values). </w:t>
+        <w:t xml:space="preserve"> treatment did affect survival (see Table 1 for </w:t>
+      </w:r>
+      <w:proofErr w:type="spellStart"/>
+      <w:r>
+        <w:t>AICc</w:t>
+      </w:r>
+      <w:proofErr w:type="spellEnd"/>
+      <w:r>
+        <w:t xml:space="preserve"> values). </w:t>
       </w:r>
       <w:r>
         <w:t xml:space="preserve">For four species, </w:t>
@@ -2738,8 +2972,17 @@
           <w:i/>
           <w:iCs/>
         </w:rPr>
-        <w:t>M. citrifolia</w:t>
-      </w:r>
+        <w:t xml:space="preserve">M. </w:t>
+      </w:r>
+      <w:proofErr w:type="spellStart"/>
+      <w:r>
+        <w:rPr>
+          <w:i/>
+          <w:iCs/>
+        </w:rPr>
+        <w:t>citrifolia</w:t>
+      </w:r>
+      <w:proofErr w:type="spellEnd"/>
       <w:r>
         <w:t xml:space="preserve">, </w:t>
       </w:r>
@@ -2750,6 +2993,7 @@
         </w:rPr>
         <w:t xml:space="preserve">P. </w:t>
       </w:r>
+      <w:proofErr w:type="spellStart"/>
       <w:r>
         <w:rPr>
           <w:i/>
@@ -2757,6 +3001,7 @@
         </w:rPr>
         <w:t>serratifolia</w:t>
       </w:r>
+      <w:proofErr w:type="spellEnd"/>
       <w:r>
         <w:t xml:space="preserve">, and </w:t>
       </w:r>
@@ -2767,6 +3012,7 @@
         </w:rPr>
         <w:t xml:space="preserve">P. </w:t>
       </w:r>
+      <w:proofErr w:type="spellStart"/>
       <w:r>
         <w:rPr>
           <w:i/>
@@ -2774,6 +3020,7 @@
         </w:rPr>
         <w:t>mariana</w:t>
       </w:r>
+      <w:proofErr w:type="spellEnd"/>
       <w:r>
         <w:t>, fencin</w:t>
       </w:r>
@@ -2794,8 +3041,17 @@
           <w:i/>
           <w:iCs/>
         </w:rPr>
-        <w:t>A. mariannensis</w:t>
-      </w:r>
+        <w:t xml:space="preserve">A. </w:t>
+      </w:r>
+      <w:proofErr w:type="spellStart"/>
+      <w:r>
+        <w:rPr>
+          <w:i/>
+          <w:iCs/>
+        </w:rPr>
+        <w:t>mariannensis</w:t>
+      </w:r>
+      <w:proofErr w:type="spellEnd"/>
       <w:r>
         <w:t xml:space="preserve"> and </w:t>
       </w:r>
@@ -2811,13 +3067,27 @@
           <w:i/>
           <w:iCs/>
         </w:rPr>
-        <w:t>. oppositifolia</w:t>
-      </w:r>
+        <w:t xml:space="preserve">. </w:t>
+      </w:r>
+      <w:proofErr w:type="spellStart"/>
+      <w:r>
+        <w:rPr>
+          <w:i/>
+          <w:iCs/>
+        </w:rPr>
+        <w:t>oppositifolia</w:t>
+      </w:r>
+      <w:proofErr w:type="spellEnd"/>
       <w:r>
         <w:t xml:space="preserve">, </w:t>
       </w:r>
-      <w:r>
-        <w:t xml:space="preserve">AICc values were &lt;2 between models including </w:t>
+      <w:proofErr w:type="spellStart"/>
+      <w:r>
+        <w:t>AICc</w:t>
+      </w:r>
+      <w:proofErr w:type="spellEnd"/>
+      <w:r>
+        <w:t xml:space="preserve"> values were &lt;2 between models including </w:t>
       </w:r>
       <w:r>
         <w:t xml:space="preserve">and not including treatment. </w:t>
@@ -2941,6 +3211,7 @@
       <w:r>
         <w:t xml:space="preserve">ne </w:t>
       </w:r>
+      <w:proofErr w:type="spellStart"/>
       <w:r>
         <w:rPr>
           <w:i/>
@@ -2948,13 +3219,15 @@
         </w:rPr>
         <w:t>Passiflora</w:t>
       </w:r>
-      <w:r>
-        <w:rPr>
-          <w:i/>
-          <w:iCs/>
-        </w:rPr>
-        <w:t xml:space="preserve"> </w:t>
-      </w:r>
+      <w:proofErr w:type="spellEnd"/>
+      <w:r>
+        <w:rPr>
+          <w:i/>
+          <w:iCs/>
+        </w:rPr>
+        <w:t xml:space="preserve"> </w:t>
+      </w:r>
+      <w:proofErr w:type="spellStart"/>
       <w:r>
         <w:rPr>
           <w:i/>
@@ -2962,6 +3235,7 @@
         </w:rPr>
         <w:t>suberosa</w:t>
       </w:r>
+      <w:proofErr w:type="spellEnd"/>
       <w:r>
         <w:t xml:space="preserve">, one </w:t>
       </w:r>
@@ -2979,6 +3253,7 @@
         </w:rPr>
         <w:t xml:space="preserve"> </w:t>
       </w:r>
+      <w:proofErr w:type="spellStart"/>
       <w:r>
         <w:rPr>
           <w:i/>
@@ -2986,6 +3261,7 @@
         </w:rPr>
         <w:t>parviflora</w:t>
       </w:r>
+      <w:proofErr w:type="spellEnd"/>
       <w:r>
         <w:rPr>
           <w:i/>
@@ -3019,6 +3295,7 @@
         </w:rPr>
         <w:t xml:space="preserve"> </w:t>
       </w:r>
+      <w:proofErr w:type="spellStart"/>
       <w:r>
         <w:rPr>
           <w:i/>
@@ -3027,6 +3304,7 @@
         <w:lastRenderedPageBreak/>
         <w:t>micrantha</w:t>
       </w:r>
+      <w:proofErr w:type="spellEnd"/>
       <w:r>
         <w:t xml:space="preserve"> seedling each emerged from separate pellet groups. The</w:t>
       </w:r>
@@ -3047,6 +3325,7 @@
         </w:rPr>
         <w:t xml:space="preserve"> </w:t>
       </w:r>
+      <w:proofErr w:type="spellStart"/>
       <w:r>
         <w:rPr>
           <w:i/>
@@ -3054,6 +3333,7 @@
         </w:rPr>
         <w:t>micrantha</w:t>
       </w:r>
+      <w:proofErr w:type="spellEnd"/>
       <w:r>
         <w:rPr>
           <w:i/>
@@ -3076,6 +3356,9 @@
       <w:r>
         <w:t>.</w:t>
       </w:r>
+      <w:r>
+        <w:t xml:space="preserve"> </w:t>
+      </w:r>
     </w:p>
     <w:p>
       <w:pPr>
@@ -3083,19 +3366,66 @@
       </w:pPr>
       <w:r>
         <w:tab/>
-        <w:t xml:space="preserve">A greater abundance and diversity of seedlings emerged from </w:t>
-      </w:r>
-      <w:r>
-        <w:t>the 31 pig f</w:t>
-      </w:r>
-      <w:r>
-        <w:t>a</w:t>
-      </w:r>
-      <w:r>
-        <w:t>ecal groups that we collected from four different sites. Of these, 2</w:t>
-      </w:r>
-      <w:r>
-        <w:t>5 faecal groups</w:t>
+      </w:r>
+      <w:r>
+        <w:t xml:space="preserve">A total of nine species germinated from pig and deer </w:t>
+      </w:r>
+      <w:r>
+        <w:t>scats</w:t>
+      </w:r>
+      <w:r>
+        <w:t xml:space="preserve">, seven </w:t>
+      </w:r>
+      <w:r>
+        <w:t>non-native</w:t>
+      </w:r>
+      <w:r>
+        <w:t xml:space="preserve"> and two native species in addition to several unidentified species</w:t>
+      </w:r>
+      <w:r>
+        <w:t xml:space="preserve"> that died before they could be keyed</w:t>
+      </w:r>
+      <w:r>
+        <w:t xml:space="preserve"> to species (Table 2). Only 13</w:t>
+      </w:r>
+      <w:r>
+        <w:t xml:space="preserve"> individual seedlings, from four different species of exotic plants</w:t>
+      </w:r>
+      <w:r>
+        <w:t xml:space="preserve"> and two unknown species</w:t>
+      </w:r>
+      <w:r>
+        <w:t xml:space="preserve"> germinated from 20 deer </w:t>
+      </w:r>
+      <w:r>
+        <w:t>scats</w:t>
+      </w:r>
+      <w:r>
+        <w:t xml:space="preserve"> </w:t>
+      </w:r>
+      <w:r>
+        <w:t>(</w:t>
+      </w:r>
+      <w:r>
+        <w:t>Table 2</w:t>
+      </w:r>
+      <w:r>
+        <w:t>, Figure 2</w:t>
+      </w:r>
+      <w:r>
+        <w:t>).</w:t>
+      </w:r>
+      <w:r>
+        <w:t xml:space="preserve"> </w:t>
+      </w:r>
+      <w:r>
+        <w:t xml:space="preserve">Many more </w:t>
+      </w:r>
+      <w:r>
+        <w:t xml:space="preserve">seedlings emerged from </w:t>
+      </w:r>
+      <w:r>
+        <w:t>the 31 pig scats that we collected from four different sites. Of these, 25 scats</w:t>
       </w:r>
       <w:r>
         <w:t xml:space="preserve"> had seedlings (80.6%), with a tota</w:t>
@@ -3117,15 +3447,9 @@
           <w:i/>
           <w:iCs/>
         </w:rPr>
-        <w:t>M.</w:t>
-      </w:r>
-      <w:r>
-        <w:rPr>
-          <w:i/>
-          <w:iCs/>
-        </w:rPr>
-        <w:t xml:space="preserve"> </w:t>
-      </w:r>
+        <w:t xml:space="preserve">M. </w:t>
+      </w:r>
+      <w:proofErr w:type="spellStart"/>
       <w:r>
         <w:rPr>
           <w:i/>
@@ -3133,12 +3457,14 @@
         </w:rPr>
         <w:t>citrifolia</w:t>
       </w:r>
+      <w:proofErr w:type="spellEnd"/>
       <w:r>
         <w:t>, and</w:t>
       </w:r>
       <w:r>
         <w:t xml:space="preserve"> </w:t>
       </w:r>
+      <w:proofErr w:type="spellStart"/>
       <w:r>
         <w:rPr>
           <w:i/>
@@ -3146,19 +3472,29 @@
         </w:rPr>
         <w:t>Ficus</w:t>
       </w:r>
-      <w:r>
-        <w:rPr>
-          <w:i/>
-          <w:iCs/>
-        </w:rPr>
-        <w:t xml:space="preserve"> </w:t>
-      </w:r>
-      <w:r>
-        <w:rPr>
-          <w:i/>
-          <w:iCs/>
-        </w:rPr>
-        <w:t>prolixa,</w:t>
+      <w:proofErr w:type="spellEnd"/>
+      <w:r>
+        <w:rPr>
+          <w:i/>
+          <w:iCs/>
+        </w:rPr>
+        <w:t xml:space="preserve"> </w:t>
+      </w:r>
+      <w:proofErr w:type="spellStart"/>
+      <w:r>
+        <w:rPr>
+          <w:i/>
+          <w:iCs/>
+        </w:rPr>
+        <w:t>prolixa</w:t>
+      </w:r>
+      <w:proofErr w:type="spellEnd"/>
+      <w:r>
+        <w:rPr>
+          <w:i/>
+          <w:iCs/>
+        </w:rPr>
+        <w:t>,</w:t>
       </w:r>
       <w:r>
         <w:t xml:space="preserve"> the non-native</w:t>
@@ -3176,6 +3512,7 @@
       <w:r>
         <w:t xml:space="preserve"> and </w:t>
       </w:r>
+      <w:proofErr w:type="spellStart"/>
       <w:r>
         <w:rPr>
           <w:i/>
@@ -3183,13 +3520,15 @@
         </w:rPr>
         <w:t>Leucaena</w:t>
       </w:r>
-      <w:r>
-        <w:rPr>
-          <w:i/>
-          <w:iCs/>
-        </w:rPr>
-        <w:t xml:space="preserve"> </w:t>
-      </w:r>
+      <w:proofErr w:type="spellEnd"/>
+      <w:r>
+        <w:rPr>
+          <w:i/>
+          <w:iCs/>
+        </w:rPr>
+        <w:t xml:space="preserve"> </w:t>
+      </w:r>
+      <w:proofErr w:type="spellStart"/>
       <w:r>
         <w:rPr>
           <w:i/>
@@ -3197,18 +3536,14 @@
         </w:rPr>
         <w:t>leucocephala</w:t>
       </w:r>
-      <w:r>
-        <w:t>,</w:t>
-      </w:r>
-      <w:r>
-        <w:t xml:space="preserve"> the non-native</w:t>
-      </w:r>
-      <w:r>
-        <w:t xml:space="preserve"> vines</w:t>
-      </w:r>
-      <w:r>
-        <w:t xml:space="preserve"> </w:t>
-      </w:r>
+      <w:proofErr w:type="spellEnd"/>
+      <w:r>
+        <w:t>, the non-native vines</w:t>
+      </w:r>
+      <w:r>
+        <w:t xml:space="preserve"> </w:t>
+      </w:r>
+      <w:proofErr w:type="spellStart"/>
       <w:r>
         <w:rPr>
           <w:i/>
@@ -3216,6 +3551,7 @@
         </w:rPr>
         <w:t>Passiflora</w:t>
       </w:r>
+      <w:proofErr w:type="spellEnd"/>
       <w:r>
         <w:rPr>
           <w:i/>
@@ -3231,15 +3567,25 @@
           <w:i/>
           <w:iCs/>
         </w:rPr>
-        <w:t xml:space="preserve"> Coccinia</w:t>
-      </w:r>
-      <w:r>
-        <w:rPr>
-          <w:i/>
-          <w:iCs/>
-        </w:rPr>
-        <w:t xml:space="preserve"> </w:t>
-      </w:r>
+        <w:t xml:space="preserve"> </w:t>
+      </w:r>
+      <w:proofErr w:type="spellStart"/>
+      <w:r>
+        <w:rPr>
+          <w:i/>
+          <w:iCs/>
+        </w:rPr>
+        <w:t>Coccinia</w:t>
+      </w:r>
+      <w:proofErr w:type="spellEnd"/>
+      <w:r>
+        <w:rPr>
+          <w:i/>
+          <w:iCs/>
+        </w:rPr>
+        <w:t xml:space="preserve"> </w:t>
+      </w:r>
+      <w:proofErr w:type="spellStart"/>
       <w:r>
         <w:rPr>
           <w:i/>
@@ -3247,21 +3593,35 @@
         </w:rPr>
         <w:t>grandis</w:t>
       </w:r>
-      <w:r>
-        <w:t xml:space="preserve">, </w:t>
-      </w:r>
-      <w:r>
-        <w:t>and the non-native</w:t>
+      <w:proofErr w:type="spellEnd"/>
+      <w:r>
+        <w:t>, and the non-native</w:t>
       </w:r>
       <w:r>
         <w:t xml:space="preserve"> herb </w:t>
       </w:r>
-      <w:r>
-        <w:rPr>
-          <w:i/>
-        </w:rPr>
-        <w:t>Chromolaena odorata</w:t>
-      </w:r>
+      <w:proofErr w:type="spellStart"/>
+      <w:r>
+        <w:rPr>
+          <w:i/>
+        </w:rPr>
+        <w:t>Chromolaena</w:t>
+      </w:r>
+      <w:proofErr w:type="spellEnd"/>
+      <w:r>
+        <w:rPr>
+          <w:i/>
+        </w:rPr>
+        <w:t xml:space="preserve"> </w:t>
+      </w:r>
+      <w:proofErr w:type="spellStart"/>
+      <w:r>
+        <w:rPr>
+          <w:i/>
+        </w:rPr>
+        <w:t>odorata</w:t>
+      </w:r>
+      <w:proofErr w:type="spellEnd"/>
       <w:r>
         <w:t xml:space="preserve">. </w:t>
       </w:r>
@@ -3273,8 +3633,17 @@
           <w:i/>
           <w:iCs/>
         </w:rPr>
-        <w:t>C. odorata</w:t>
-      </w:r>
+        <w:t xml:space="preserve">C. </w:t>
+      </w:r>
+      <w:proofErr w:type="spellStart"/>
+      <w:r>
+        <w:rPr>
+          <w:i/>
+          <w:iCs/>
+        </w:rPr>
+        <w:t>odorata</w:t>
+      </w:r>
+      <w:proofErr w:type="spellEnd"/>
       <w:r>
         <w:t xml:space="preserve"> and </w:t>
       </w:r>
@@ -3283,124 +3652,26 @@
           <w:i/>
           <w:iCs/>
         </w:rPr>
-        <w:t>L. leucocephala</w:t>
-      </w:r>
-      <w:r>
-        <w:rPr>
-          <w:i/>
-          <w:iCs/>
-        </w:rPr>
-        <w:t xml:space="preserve"> </w:t>
-      </w:r>
-      <w:r>
-        <w:t xml:space="preserve">have edible, fleshy fruits. </w:t>
-      </w:r>
-    </w:p>
-    <w:p>
-      <w:pPr>
-        <w:spacing w:line="480" w:lineRule="auto"/>
-      </w:pPr>
-      <w:r>
-        <w:tab/>
-      </w:r>
-      <w:r>
-        <w:t xml:space="preserve">A total of nine species germinated from pig and deer </w:t>
-      </w:r>
-      <w:r>
-        <w:t>scats</w:t>
-      </w:r>
-      <w:r>
-        <w:t xml:space="preserve">, seven </w:t>
-      </w:r>
-      <w:r>
-        <w:t>non-native</w:t>
-      </w:r>
-      <w:r>
-        <w:t xml:space="preserve"> and two native species in addition to several unidentified species</w:t>
-      </w:r>
-      <w:r>
-        <w:t xml:space="preserve"> that died before they could be keyed</w:t>
-      </w:r>
-      <w:r>
-        <w:t xml:space="preserve"> to species (Table 2). Only 13</w:t>
-      </w:r>
-      <w:r>
-        <w:t xml:space="preserve"> individual seedlings, from four different species of exotic plants</w:t>
-      </w:r>
-      <w:r>
-        <w:t xml:space="preserve"> and two unknown species</w:t>
-      </w:r>
-      <w:r>
-        <w:t xml:space="preserve"> germinated from 20 deer </w:t>
-      </w:r>
-      <w:r>
-        <w:t>scats</w:t>
-      </w:r>
-      <w:r>
-        <w:t xml:space="preserve"> </w:t>
-      </w:r>
-      <w:r>
-        <w:t>(</w:t>
-      </w:r>
-      <w:r>
-        <w:t>Table 2</w:t>
-      </w:r>
-      <w:r>
-        <w:t>, Figure 2</w:t>
-      </w:r>
-      <w:r>
-        <w:t>).</w:t>
-      </w:r>
-      <w:r>
-        <w:t xml:space="preserve"> </w:t>
-      </w:r>
-      <w:r>
-        <w:t xml:space="preserve">Pig </w:t>
-      </w:r>
-      <w:r>
-        <w:t>scats</w:t>
-      </w:r>
-      <w:r>
-        <w:t>, however, contained a larger variety of germinating s</w:t>
-      </w:r>
-      <w:r>
-        <w:t xml:space="preserve">pecies in much higher numbers (Table 2). The three species that germinated in the highest numbers from pig </w:t>
-      </w:r>
-      <w:r>
-        <w:t>scats</w:t>
-      </w:r>
-      <w:r>
-        <w:t xml:space="preserve">, </w:t>
-      </w:r>
-      <w:r>
-        <w:rPr>
-          <w:i/>
-        </w:rPr>
-        <w:t>Ficus</w:t>
-      </w:r>
-      <w:r>
-        <w:t xml:space="preserve"> sp., </w:t>
-      </w:r>
-      <w:r>
-        <w:rPr>
-          <w:i/>
-        </w:rPr>
-        <w:t>Morinda citrifolia</w:t>
-      </w:r>
-      <w:r>
-        <w:t xml:space="preserve">, and </w:t>
-      </w:r>
-      <w:r>
-        <w:rPr>
-          <w:i/>
-        </w:rPr>
-        <w:t>Carica papaya</w:t>
-      </w:r>
-      <w:r>
-        <w:t xml:space="preserve"> all have high seed counts per fruit. This likely accounted for the large abundance of seeds that germinate</w:t>
-      </w:r>
-      <w:r>
-        <w:t>d of these particular species.</w:t>
+        <w:t xml:space="preserve">L. </w:t>
+      </w:r>
+      <w:proofErr w:type="spellStart"/>
+      <w:r>
+        <w:rPr>
+          <w:i/>
+          <w:iCs/>
+        </w:rPr>
+        <w:t>leucocephala</w:t>
+      </w:r>
+      <w:proofErr w:type="spellEnd"/>
+      <w:r>
+        <w:rPr>
+          <w:i/>
+          <w:iCs/>
+        </w:rPr>
+        <w:t xml:space="preserve"> </w:t>
+      </w:r>
+      <w:r>
+        <w:t>have edible, fleshy fruits.</w:t>
       </w:r>
     </w:p>
     <w:p>
@@ -3414,8 +3685,6 @@
       <w:r>
         <w:t>most abundant species in nature, suggesting that pigs are selectively dispersing certain species.</w:t>
       </w:r>
-      <w:bookmarkStart w:id="0" w:name="_GoBack"/>
-      <w:bookmarkEnd w:id="0"/>
       <w:r>
         <w:t xml:space="preserve"> </w:t>
       </w:r>
@@ -3461,11 +3730,7 @@
         </w:rPr>
       </w:pPr>
       <w:r>
-        <w:t xml:space="preserve">Strong negative loglinear relationships were detected between the following forest </w:t>
-      </w:r>
-      <w:r>
-        <w:lastRenderedPageBreak/>
-        <w:t>ch</w:t>
+        <w:t>Strong negative loglinear relationships were detected between the following forest ch</w:t>
       </w:r>
       <w:r>
         <w:t>aracteristics and deer abundance</w:t>
@@ -3568,13 +3833,22 @@
         <w:ind w:firstLine="720"/>
       </w:pPr>
       <w:r>
+        <w:lastRenderedPageBreak/>
         <w:t xml:space="preserve">We found that a group of invasive species often managed as a single entity – ungulates – differ in their effects at a species level. Based on results from an experiment that excluded both pigs and deer, we conclude that ungulates selectively browse four of the six species tested while avoiding the other two (Figure 1), and as a result, shape forest community diversity. </w:t>
       </w:r>
       <w:r>
         <w:t>However, deer abundance alone was negatively correlated with overall seedling abundance, including native and exotic seedling abundance, and vine abundance, while no such correlations were detected with pig abundance (Figure 3).</w:t>
       </w:r>
       <w:r>
-        <w:t xml:space="preserve"> This, in combination with the observation that most mortality in the exclosure study appeared to come from browsing rather than rooting, indicates that deer have a greater impact on seedling mortality than do pigs. Our findings are consistent with numerous other studies on the detrimental effects of invasive deer</w:t>
+        <w:t xml:space="preserve"> This, in combination with the observation that most mortality in the </w:t>
+      </w:r>
+      <w:proofErr w:type="spellStart"/>
+      <w:r>
+        <w:t>exclosure</w:t>
+      </w:r>
+      <w:proofErr w:type="spellEnd"/>
+      <w:r>
+        <w:t xml:space="preserve"> study appeared to come from browsing rather than rooting, indicates that deer have a greater impact on seedling mortality than do pigs. Our findings are consistent with numerous other studies on the detrimental effects of invasive deer</w:t>
       </w:r>
       <w:r>
         <w:t xml:space="preserve"> </w:t>
@@ -3602,6 +3876,9 @@
       </w:r>
       <w:r>
         <w:t xml:space="preserve"> that pigs provide.</w:t>
+      </w:r>
+      <w:r>
+        <w:t xml:space="preserve"> </w:t>
       </w:r>
     </w:p>
     <w:p>
@@ -3612,9 +3889,11 @@
       <w:r>
         <w:t xml:space="preserve">Most conservation goals </w:t>
       </w:r>
+      <w:proofErr w:type="spellStart"/>
       <w:r>
         <w:t>emphasise</w:t>
       </w:r>
+      <w:proofErr w:type="spellEnd"/>
       <w:r>
         <w:t xml:space="preserve"> reintroducing reduced or extirpated</w:t>
       </w:r>
@@ -3649,17 +3928,13 @@
         <w:fldChar w:fldCharType="separate"/>
       </w:r>
       <w:r>
-        <w:t>(33,34)</w:t>
+        <w:t>(34,35)</w:t>
       </w:r>
       <w:r>
         <w:fldChar w:fldCharType="end"/>
       </w:r>
       <w:r>
-        <w:t xml:space="preserve">. However, removing invasive species could have negative consequences if these species play important ecological </w:t>
-      </w:r>
-      <w:r>
-        <w:lastRenderedPageBreak/>
-        <w:t>roles otherwise</w:t>
+        <w:t>. However, removing invasive species could have negative consequences if these species play important ecological roles otherwise</w:t>
       </w:r>
       <w:r>
         <w:t xml:space="preserve"> missing from the novel system </w:t>
@@ -3674,7 +3949,7 @@
         <w:fldChar w:fldCharType="separate"/>
       </w:r>
       <w:r>
-        <w:t>(35)</w:t>
+        <w:t>(36)</w:t>
       </w:r>
       <w:r>
         <w:fldChar w:fldCharType="end"/>
@@ -3695,7 +3970,7 @@
         <w:fldChar w:fldCharType="separate"/>
       </w:r>
       <w:r>
-        <w:t>(25,36)</w:t>
+        <w:t>(25,37)</w:t>
       </w:r>
       <w:r>
         <w:fldChar w:fldCharType="end"/>
@@ -3722,7 +3997,7 @@
         <w:fldChar w:fldCharType="separate"/>
       </w:r>
       <w:r>
-        <w:t>(37)</w:t>
+        <w:t>(38)</w:t>
       </w:r>
       <w:r>
         <w:fldChar w:fldCharType="end"/>
@@ -3746,6 +4021,7 @@
           <w:sz w:val="24"/>
           <w:szCs w:val="24"/>
         </w:rPr>
+        <w:lastRenderedPageBreak/>
         <w:t>A variety of both native and non-native species germinated from pig scats</w:t>
       </w:r>
       <w:r>
@@ -3775,92 +4051,123 @@
           <w:sz w:val="24"/>
           <w:szCs w:val="24"/>
         </w:rPr>
-        <w:t>M. citrifolia, Ficus</w:t>
-      </w:r>
-      <w:r>
-        <w:rPr>
+        <w:t xml:space="preserve">M. </w:t>
+      </w:r>
+      <w:proofErr w:type="spellStart"/>
+      <w:r>
+        <w:rPr>
+          <w:i/>
           <w:sz w:val="24"/>
           <w:szCs w:val="24"/>
         </w:rPr>
-        <w:t xml:space="preserve"> sp., or </w:t>
-      </w:r>
+        <w:t>citrifolia</w:t>
+      </w:r>
+      <w:proofErr w:type="spellEnd"/>
       <w:r>
         <w:rPr>
           <w:i/>
           <w:sz w:val="24"/>
           <w:szCs w:val="24"/>
         </w:rPr>
-        <w:t xml:space="preserve">Carica papaya </w:t>
-      </w:r>
-      <w:r>
-        <w:rPr>
+        <w:t xml:space="preserve">, </w:t>
+      </w:r>
+      <w:proofErr w:type="spellStart"/>
+      <w:r>
+        <w:rPr>
+          <w:i/>
           <w:sz w:val="24"/>
           <w:szCs w:val="24"/>
         </w:rPr>
-        <w:t>fruit contributes to the likelihood of germinating from scat once the fruit is encountered by a pig in the forest. In addition, smaller seed</w:t>
-      </w:r>
+        <w:t>Ficus</w:t>
+      </w:r>
+      <w:proofErr w:type="spellEnd"/>
       <w:r>
         <w:rPr>
           <w:sz w:val="24"/>
           <w:szCs w:val="24"/>
         </w:rPr>
-        <w:t xml:space="preserve">s tend to have higher toughness </w:t>
-      </w:r>
-      <w:r>
-        <w:rPr>
+        <w:t xml:space="preserve"> sp., or </w:t>
+      </w:r>
+      <w:proofErr w:type="spellStart"/>
+      <w:r>
+        <w:rPr>
+          <w:i/>
           <w:sz w:val="24"/>
           <w:szCs w:val="24"/>
         </w:rPr>
-        <w:fldChar w:fldCharType="begin" w:fldLock="1"/>
-      </w:r>
-      <w:r>
-        <w:rPr>
+        <w:t>Carica</w:t>
+      </w:r>
+      <w:proofErr w:type="spellEnd"/>
+      <w:r>
+        <w:rPr>
+          <w:i/>
           <w:sz w:val="24"/>
           <w:szCs w:val="24"/>
         </w:rPr>
-        <w:instrText xml:space="preserve"> ADDIN PAPERS2_CITATIONS &lt;citation&gt;&lt;uuid&gt;D12157D4-5DE5-4446-922D-333AB3EA72B3&lt;/uuid&gt;&lt;priority&gt;0&lt;/priority&gt;&lt;publications&gt;&lt;publication&gt;&lt;doi&gt;10.1111/ele.12637&lt;/doi&gt;&lt;number&gt;8&lt;/number&gt;&lt;publication_date&gt;99201600000000000000200000&lt;/publication_date&gt;&lt;startpage&gt;987&lt;/startpage&gt;&lt;subtype&gt;400&lt;/subtype&gt;&lt;title&gt;The mechanical defence advantage of small seeds&lt;/title&gt;&lt;type&gt;400&lt;/type&gt;&lt;volume&gt;19&lt;/volume&gt;&lt;uuid&gt;a2897773-f354-4f78-913f-7ff76cf6208d&lt;/uuid&gt;&lt;authors&gt;&lt;author&gt;&lt;lastName&gt;Fricke&lt;/lastName&gt;&lt;firstName&gt;E&lt;/firstName&gt;&lt;middleNames&gt;C&lt;/middleNames&gt;&lt;/author&gt;&lt;author&gt;&lt;lastName&gt;Wright&lt;/lastName&gt;&lt;firstName&gt;S&lt;/firstName&gt;&lt;middleNames&gt;J&lt;/middleNames&gt;&lt;/author&gt;&lt;/authors&gt;&lt;editors /&gt;&lt;translators /&gt;&lt;photographers /&gt;&lt;livfe_id /&gt;&lt;citekey&gt;Fricke:2016hz&lt;/citekey&gt;&lt;subtitle p4:nil="true" xmlns:p4="http://www.w3.org/2001/XMLSchema-instance" /&gt;&lt;submission_date /&gt;&lt;revision_date /&gt;&lt;accepted_date /&gt;&lt;is_bundle&gt;0&lt;/is_bundle&gt;&lt;bundle&gt;&lt;type&gt;-100&lt;/type&gt;&lt;subtype&gt;-100&lt;/subtype&gt;&lt;livfeID /&gt;&lt;citekey&gt;Anonymous:ud&lt;/citekey&gt;&lt;title&gt;Ecology Letters&lt;/title&gt;&lt;/bundle&gt;&lt;url&gt;http://dx.doi.org/10.1111/ele.12637&lt;/url&gt;&lt;/publication&gt;&lt;/publications&gt;&lt;cites /&gt;&lt;/citation&gt;</w:instrText>
+        <w:t xml:space="preserve"> papaya </w:t>
       </w:r>
       <w:r>
         <w:rPr>
           <w:sz w:val="24"/>
           <w:szCs w:val="24"/>
         </w:rPr>
-        <w:fldChar w:fldCharType="separate"/>
+        <w:t>fruit contributes to the likelihood of germinating from scat once the fruit is encountered by a pig in the forest. In addition, smaller seed</w:t>
       </w:r>
       <w:r>
         <w:rPr>
           <w:sz w:val="24"/>
           <w:szCs w:val="24"/>
         </w:rPr>
-        <w:t>{Fricke:2016hz}</w:t>
+        <w:t xml:space="preserve">s tend to have higher toughness </w:t>
       </w:r>
       <w:r>
         <w:rPr>
           <w:sz w:val="24"/>
           <w:szCs w:val="24"/>
         </w:rPr>
-        <w:fldChar w:fldCharType="end"/>
+        <w:fldChar w:fldCharType="begin" w:fldLock="1"/>
       </w:r>
       <w:r>
         <w:rPr>
           <w:sz w:val="24"/>
           <w:szCs w:val="24"/>
         </w:rPr>
-        <w:t>,</w:t>
+        <w:instrText xml:space="preserve"> ADDIN PAPERS2_CITATIONS &lt;citation&gt;&lt;uuid&gt;D12157D4-5DE5-4446-922D-333AB3EA72B3&lt;/uuid&gt;&lt;priority&gt;0&lt;/priority&gt;&lt;publications&gt;&lt;publication&gt;&lt;doi&gt;10.1111/ele.12637&lt;/doi&gt;&lt;number&gt;8&lt;/number&gt;&lt;publication_date&gt;99201600000000000000200000&lt;/publication_date&gt;&lt;startpage&gt;987&lt;/startpage&gt;&lt;subtype&gt;400&lt;/subtype&gt;&lt;title&gt;The mechanical defence advantage of small seeds&lt;/title&gt;&lt;type&gt;400&lt;/type&gt;&lt;volume&gt;19&lt;/volume&gt;&lt;uuid&gt;a2897773-f354-4f78-913f-7ff76cf6208d&lt;/uuid&gt;&lt;authors&gt;&lt;author&gt;&lt;lastName&gt;Fricke&lt;/lastName&gt;&lt;firstName&gt;E&lt;/firstName&gt;&lt;middleNames&gt;C&lt;/middleNames&gt;&lt;/author&gt;&lt;author&gt;&lt;lastName&gt;Wright&lt;/lastName&gt;&lt;firstName&gt;S&lt;/firstName&gt;&lt;middleNames&gt;J&lt;/middleNames&gt;&lt;/author&gt;&lt;/authors&gt;&lt;editors /&gt;&lt;translators /&gt;&lt;photographers /&gt;&lt;livfe_id /&gt;&lt;citekey&gt;Fricke:2016hz&lt;/citekey&gt;&lt;subtitle p4:nil="true" xmlns:p4="http://www.w3.org/2001/XMLSchema-instance" /&gt;&lt;submission_date /&gt;&lt;revision_date /&gt;&lt;accepted_date /&gt;&lt;is_bundle&gt;0&lt;/is_bundle&gt;&lt;bundle&gt;&lt;type&gt;-100&lt;/type&gt;&lt;subtype&gt;-100&lt;/subtype&gt;&lt;livfeID /&gt;&lt;citekey&gt;Anonymous:ud&lt;/citekey&gt;&lt;title&gt;Ecology Letters&lt;/title&gt;&lt;/bundle&gt;&lt;url&gt;http://dx.doi.org/10.1111/ele.12637&lt;/url&gt;&lt;/publication&gt;&lt;/publications&gt;&lt;cites /&gt;&lt;/citation&gt;</w:instrText>
       </w:r>
       <w:r>
         <w:rPr>
           <w:sz w:val="24"/>
           <w:szCs w:val="24"/>
         </w:rPr>
-        <w:t xml:space="preserve"> which in turn could contribute to higher likelihood of surviving both mastication and gut passage. </w:t>
+        <w:fldChar w:fldCharType="separate"/>
       </w:r>
       <w:r>
         <w:rPr>
           <w:sz w:val="24"/>
           <w:szCs w:val="24"/>
         </w:rPr>
-        <w:t xml:space="preserve">We encourage future studies incorporating feeding and germination trials to </w:t>
+        <w:t>(39)</w:t>
+      </w:r>
+      <w:r>
+        <w:rPr>
+          <w:sz w:val="24"/>
+          <w:szCs w:val="24"/>
+        </w:rPr>
+        <w:fldChar w:fldCharType="end"/>
+      </w:r>
+      <w:r>
+        <w:rPr>
+          <w:sz w:val="24"/>
+          <w:szCs w:val="24"/>
+        </w:rPr>
+        <w:t>,</w:t>
+      </w:r>
+      <w:r>
+        <w:rPr>
+          <w:sz w:val="24"/>
+          <w:szCs w:val="24"/>
+        </w:rPr>
+        <w:t xml:space="preserve"> which in turn could contribute to higher likelihood of surviving both mastication and gut passage. </w:t>
       </w:r>
     </w:p>
     <w:p>
@@ -4046,14 +4353,14 @@
           <w:sz w:val="24"/>
           <w:szCs w:val="24"/>
         </w:rPr>
-        <w:t xml:space="preserve"> detrimental effects to </w:t>
+        <w:t xml:space="preserve"> detrimental effects to</w:t>
       </w:r>
       <w:r>
         <w:rPr>
           <w:sz w:val="24"/>
           <w:szCs w:val="24"/>
         </w:rPr>
-        <w:t xml:space="preserve">native </w:t>
+        <w:t xml:space="preserve"> </w:t>
       </w:r>
       <w:r>
         <w:rPr>
@@ -4088,21 +4395,13 @@
           <w:sz w:val="24"/>
           <w:szCs w:val="24"/>
         </w:rPr>
-        <w:t xml:space="preserve">The forest floor in a limestone karst forest is rocky and rigid, which would be difficult for pigs to root and wallow in, thereby limiting the extent of their damage to seedlings. However, pigs could have </w:t>
+        <w:t>The forest floor in a limestone karst forest is rocky and rigid, which would be difficult for pigs to root and wallow in, thereby limiting the extent of their damage to seedlings. However, pigs could have more impact in other forest types with softer soils. Therefore, more detailed studies of their roles in other forest types should gui</w:t>
       </w:r>
       <w:r>
         <w:rPr>
           <w:sz w:val="24"/>
           <w:szCs w:val="24"/>
         </w:rPr>
-        <w:lastRenderedPageBreak/>
-        <w:t>more impact in other forest types with softer soils. Therefore, more detailed studies of their roles in other forest types should gui</w:t>
-      </w:r>
-      <w:r>
-        <w:rPr>
-          <w:sz w:val="24"/>
-          <w:szCs w:val="24"/>
-        </w:rPr>
         <w:t>de management in those habitats, and any negative impacts weighed with potential benefits, even if these benefits are a temporary placeholder until species reintroductions can occur.</w:t>
       </w:r>
     </w:p>
@@ -4112,6 +4411,7 @@
         <w:ind w:firstLine="720"/>
       </w:pPr>
       <w:r>
+        <w:lastRenderedPageBreak/>
         <w:t xml:space="preserve">Invasive species are normally managed with the goal of control or eradication, but in novel ecosystems with multiple species and factors contributing to ecological changes, a blanket approach may not be wise. Feral ungulates are components of novel ecosystems around the world, and although their negative effects are well-documented </w:t>
       </w:r>
       <w:r>
@@ -4124,7 +4424,7 @@
         <w:fldChar w:fldCharType="separate"/>
       </w:r>
       <w:r>
-        <w:t>(38-40)</w:t>
+        <w:t>(40-42)</w:t>
       </w:r>
       <w:r>
         <w:fldChar w:fldCharType="end"/>
@@ -4148,7 +4448,7 @@
         <w:fldChar w:fldCharType="separate"/>
       </w:r>
       <w:r>
-        <w:t>(41,42)</w:t>
+        <w:t>(43,44)</w:t>
       </w:r>
       <w:r>
         <w:fldChar w:fldCharType="end"/>
@@ -4169,7 +4469,7 @@
         <w:fldChar w:fldCharType="separate"/>
       </w:r>
       <w:r>
-        <w:t>(43,44)</w:t>
+        <w:t>(45,46)</w:t>
       </w:r>
       <w:r>
         <w:fldChar w:fldCharType="end"/>
@@ -4190,7 +4490,7 @@
         <w:fldChar w:fldCharType="separate"/>
       </w:r>
       <w:r>
-        <w:t>(45)</w:t>
+        <w:t>(47)</w:t>
       </w:r>
       <w:r>
         <w:fldChar w:fldCharType="end"/>
@@ -4214,7 +4514,7 @@
         <w:fldChar w:fldCharType="separate"/>
       </w:r>
       <w:r>
-        <w:t>(15,46)</w:t>
+        <w:t>(15,48)</w:t>
       </w:r>
       <w:r>
         <w:fldChar w:fldCharType="end"/>
@@ -4235,7 +4535,7 @@
         <w:fldChar w:fldCharType="separate"/>
       </w:r>
       <w:r>
-        <w:t>(41)</w:t>
+        <w:t>(43)</w:t>
       </w:r>
       <w:r>
         <w:fldChar w:fldCharType="end"/>
@@ -4313,9 +4613,11 @@
       <w:r>
         <w:t xml:space="preserve"> data, </w:t>
       </w:r>
+      <w:proofErr w:type="spellStart"/>
       <w:r>
         <w:t>analyse</w:t>
       </w:r>
+      <w:proofErr w:type="spellEnd"/>
       <w:r>
         <w:t xml:space="preserve"> </w:t>
       </w:r>
@@ -4323,7 +4625,15 @@
         <w:t>and draft the manuscript</w:t>
       </w:r>
       <w:r>
-        <w:t>. Haldre Rogers helped design</w:t>
+        <w:t xml:space="preserve">. </w:t>
+      </w:r>
+      <w:proofErr w:type="spellStart"/>
+      <w:r>
+        <w:t>Haldre</w:t>
+      </w:r>
+      <w:proofErr w:type="spellEnd"/>
+      <w:r>
+        <w:t xml:space="preserve"> Rogers helped design</w:t>
       </w:r>
       <w:r>
         <w:t xml:space="preserve"> and coordinate</w:t>
@@ -4332,37 +4642,74 @@
         <w:t xml:space="preserve"> </w:t>
       </w:r>
       <w:r>
-        <w:t xml:space="preserve">the study, set up experiments, and aided in analysis and drafting the manuscript.  Alexander Kerr aided in designing and coordinating the study, reviewing the analysis, and drafting and reviewing the </w:t>
-      </w:r>
+        <w:t>the study, set up experiments, and aided in analysis and drafting the manuscript.  Alexander Kerr aided in designing and coordinating the study, reviewing the analysis, and drafting and reviewing the manuscript. Ross Miller aided in designing and coordinating the study and reviewing the manuscript. All authors gave final approval for publication.</w:t>
+      </w:r>
+    </w:p>
+    <w:p>
+      <w:pPr>
+        <w:spacing w:line="480" w:lineRule="auto"/>
+        <w:rPr>
+          <w:b/>
+        </w:rPr>
+      </w:pPr>
+      <w:r>
+        <w:rPr>
+          <w:b/>
+        </w:rPr>
+        <w:t>Acknowledgments</w:t>
+      </w:r>
+    </w:p>
+    <w:p>
+      <w:pPr>
+        <w:spacing w:line="480" w:lineRule="auto"/>
+      </w:pPr>
       <w:r>
         <w:lastRenderedPageBreak/>
-        <w:t>manuscript. Ross Miller aided in designing and coordinating the study and reviewing the manuscript. All authors gave final approval for publication.</w:t>
-      </w:r>
-    </w:p>
-    <w:p>
-      <w:pPr>
-        <w:spacing w:line="480" w:lineRule="auto"/>
-        <w:rPr>
-          <w:b/>
-        </w:rPr>
-      </w:pPr>
-      <w:r>
-        <w:rPr>
-          <w:b/>
-        </w:rPr>
-        <w:t>Acknowledgments</w:t>
-      </w:r>
-    </w:p>
-    <w:p>
-      <w:pPr>
-        <w:spacing w:line="480" w:lineRule="auto"/>
-      </w:pPr>
-      <w:r>
         <w:tab/>
-        <w:t xml:space="preserve">The authors thank the Ecology of Bird Loss project, especially crew leaders Kaitlin Mattos, Isaac Chellman, and Elizabeth Hoosiar. </w:t>
-      </w:r>
-      <w:r>
-        <w:t>Leanne Obra and Joseph Vinch of Andersen Air Force Base Environmental Fleet coordinated Air Force base access</w:t>
+        <w:t xml:space="preserve">The authors thank the Ecology of Bird Loss project, especially crew leaders Kaitlin </w:t>
+      </w:r>
+      <w:proofErr w:type="spellStart"/>
+      <w:r>
+        <w:t>Mattos</w:t>
+      </w:r>
+      <w:proofErr w:type="spellEnd"/>
+      <w:r>
+        <w:t xml:space="preserve">, Isaac </w:t>
+      </w:r>
+      <w:proofErr w:type="spellStart"/>
+      <w:r>
+        <w:t>Chellman</w:t>
+      </w:r>
+      <w:proofErr w:type="spellEnd"/>
+      <w:r>
+        <w:t xml:space="preserve">, and Elizabeth </w:t>
+      </w:r>
+      <w:proofErr w:type="spellStart"/>
+      <w:r>
+        <w:t>Hoosiar</w:t>
+      </w:r>
+      <w:proofErr w:type="spellEnd"/>
+      <w:r>
+        <w:t xml:space="preserve">. </w:t>
+      </w:r>
+      <w:r>
+        <w:t xml:space="preserve">Leanne </w:t>
+      </w:r>
+      <w:proofErr w:type="spellStart"/>
+      <w:r>
+        <w:t>Obra</w:t>
+      </w:r>
+      <w:proofErr w:type="spellEnd"/>
+      <w:r>
+        <w:t xml:space="preserve"> and Joseph </w:t>
+      </w:r>
+      <w:proofErr w:type="spellStart"/>
+      <w:r>
+        <w:t>Vinch</w:t>
+      </w:r>
+      <w:proofErr w:type="spellEnd"/>
+      <w:r>
+        <w:t xml:space="preserve"> of Andersen Air Force Base Environmental Fleet coordinated Air Force base access</w:t>
       </w:r>
       <w:r>
         <w:t xml:space="preserve"> and Kari and Chris Eggleston of the Guam National Wildlife Refuge coordinated Refuge access</w:t>
@@ -4380,7 +4727,15 @@
         <w:t>thank Joshua Tewksbury for helping with a</w:t>
       </w:r>
       <w:r>
-        <w:t xml:space="preserve"> portion of the analysis and Lauren Gutierrez and the late Lynn Raulerson for help with vegetation identification.</w:t>
+        <w:t xml:space="preserve"> portion of the analysis and Lauren Gutierrez and the late Lynn </w:t>
+      </w:r>
+      <w:proofErr w:type="spellStart"/>
+      <w:r>
+        <w:t>Raulerson</w:t>
+      </w:r>
+      <w:proofErr w:type="spellEnd"/>
+      <w:r>
+        <w:t xml:space="preserve"> for help with vegetation identification.</w:t>
       </w:r>
     </w:p>
     <w:p>
@@ -4412,13 +4767,29 @@
         <w:t>ment research assistantship and the Micronesia Conservation Trust Young Champions program</w:t>
       </w:r>
       <w:r>
-        <w:t>. Haldre Rogers and Ross Miller contributed materials and labo</w:t>
+        <w:t xml:space="preserve">. </w:t>
+      </w:r>
+      <w:proofErr w:type="spellStart"/>
+      <w:r>
+        <w:t>Haldre</w:t>
+      </w:r>
+      <w:proofErr w:type="spellEnd"/>
+      <w:r>
+        <w:t xml:space="preserve"> Rogers and Ross Miller contributed materials and </w:t>
+      </w:r>
+      <w:proofErr w:type="spellStart"/>
+      <w:r>
+        <w:t>labo</w:t>
       </w:r>
       <w:r>
         <w:t>u</w:t>
       </w:r>
       <w:r>
-        <w:t xml:space="preserve">r with funding through the National Science Foundation and the U.S. Department of Agriculture. </w:t>
+        <w:t>r</w:t>
+      </w:r>
+      <w:proofErr w:type="spellEnd"/>
+      <w:r>
+        <w:t xml:space="preserve"> with funding through the National Science Foundation and the U.S. Department of Agriculture. </w:t>
       </w:r>
     </w:p>
     <w:p>
@@ -4438,7 +4809,15 @@
         <w:fldChar w:fldCharType="separate"/>
       </w:r>
       <w:r>
-        <w:t>1. Seastedt TR, Hobbs RJ. Management of novel ecosystems: are novel approaches required? Frontiers in Ecology and  …. 2008;6(10):547.</w:t>
+        <w:t xml:space="preserve">1. </w:t>
+      </w:r>
+      <w:proofErr w:type="spellStart"/>
+      <w:r>
+        <w:t>Seastedt</w:t>
+      </w:r>
+      <w:proofErr w:type="spellEnd"/>
+      <w:r>
+        <w:t xml:space="preserve"> TR, Hobbs RJ. Management of novel ecosystems: are novel approaches required? Frontiers in Ecology and  …. 2008;6(10):547.</w:t>
       </w:r>
     </w:p>
     <w:p>
@@ -4448,17 +4827,49 @@
     </w:p>
     <w:p>
       <w:r>
-        <w:t>3. Hobbs RJ, Arico S, Aronson J, Baron JS. Novel ecosystems: theoretical and management aspects of the new ecological world order. Global ecology and  …. 2006;15(1):1.</w:t>
-      </w:r>
-    </w:p>
-    <w:p>
-      <w:r>
-        <w:t>4. Schlaepfer MA, Sax DF, Olden JD. The potential conservation value of non‐native species. Conservation Biology. 2011;25(3):428.</w:t>
-      </w:r>
-    </w:p>
-    <w:p>
-      <w:r>
-        <w:t>5. Ewel JJ, Putz FE. A place for alien species in ecosystem restoration. Frontiers in Ecology and  …. 2004;.</w:t>
+        <w:t xml:space="preserve">3. Hobbs RJ, </w:t>
+      </w:r>
+      <w:proofErr w:type="spellStart"/>
+      <w:r>
+        <w:t>Arico</w:t>
+      </w:r>
+      <w:proofErr w:type="spellEnd"/>
+      <w:r>
+        <w:t xml:space="preserve"> S, Aronson J, Baron JS. Novel ecosystems: theoretical and management aspects of the new ecological world order. Global ecology and  …. 2006;15(1):1.</w:t>
+      </w:r>
+    </w:p>
+    <w:p>
+      <w:r>
+        <w:t xml:space="preserve">4. </w:t>
+      </w:r>
+      <w:proofErr w:type="spellStart"/>
+      <w:r>
+        <w:t>Schlaepfer</w:t>
+      </w:r>
+      <w:proofErr w:type="spellEnd"/>
+      <w:r>
+        <w:t xml:space="preserve"> MA, Sax DF, Olden JD. The potential conservation value of non‐native species. Conservation Biology. 2011;25(3):428.</w:t>
+      </w:r>
+    </w:p>
+    <w:p>
+      <w:r>
+        <w:t xml:space="preserve">5. </w:t>
+      </w:r>
+      <w:proofErr w:type="spellStart"/>
+      <w:r>
+        <w:t>Ewel</w:t>
+      </w:r>
+      <w:proofErr w:type="spellEnd"/>
+      <w:r>
+        <w:t xml:space="preserve"> JJ, </w:t>
+      </w:r>
+      <w:proofErr w:type="spellStart"/>
+      <w:r>
+        <w:t>Putz</w:t>
+      </w:r>
+      <w:proofErr w:type="spellEnd"/>
+      <w:r>
+        <w:t xml:space="preserve"> FE. A place for alien species in ecosystem restoration. Frontiers in Ecology and  …. 2004;.</w:t>
       </w:r>
     </w:p>
     <w:p>
@@ -4478,7 +4889,15 @@
     </w:p>
     <w:p>
       <w:r>
-        <w:t>9. Bertness MD, Coverdale TC. An invasive species facilitates the recovery of salt marsh ecosystems on Cape Cod. Ecology. 2013;94(9):1937.</w:t>
+        <w:t xml:space="preserve">9. </w:t>
+      </w:r>
+      <w:proofErr w:type="spellStart"/>
+      <w:r>
+        <w:t>Bertness</w:t>
+      </w:r>
+      <w:proofErr w:type="spellEnd"/>
+      <w:r>
+        <w:t xml:space="preserve"> MD, Coverdale TC. An invasive species facilitates the recovery of salt marsh ecosystems on Cape Cod. Ecology. 2013;94(9):1937.</w:t>
       </w:r>
     </w:p>
     <w:p>
@@ -4488,7 +4907,15 @@
     </w:p>
     <w:p>
       <w:r>
-        <w:t>11. Allombert S, Stockton S, MARTIN JL. A natural experiment on the impact of overabundant deer on forest invertebrates. Conservation Biology. 2005;19(6):1917.</w:t>
+        <w:t xml:space="preserve">11. </w:t>
+      </w:r>
+      <w:proofErr w:type="spellStart"/>
+      <w:r>
+        <w:t>Allombert</w:t>
+      </w:r>
+      <w:proofErr w:type="spellEnd"/>
+      <w:r>
+        <w:t xml:space="preserve"> S, Stockton S, MARTIN JL. A natural experiment on the impact of overabundant deer on forest invertebrates. Conservation Biology. 2005;19(6):1917.</w:t>
       </w:r>
     </w:p>
     <w:p>
@@ -4498,42 +4925,194 @@
     </w:p>
     <w:p>
       <w:r>
-        <w:t>13. Courchamp F, Chapuis JL, Pascal M. Mammal invaders on islands: impact, control and control impact. Biological reviews. 2003;78(3):347.</w:t>
-      </w:r>
-    </w:p>
-    <w:p>
-      <w:r>
-        <w:t>14. Alverson WS, Waller DM, Solheim SL. Forests too deer: edge effects in northern Wisconsin. Conservation Biology. 1988;2(4):348.</w:t>
-      </w:r>
-    </w:p>
-    <w:p>
-      <w:r>
-        <w:t>15. Coomes DA, Allen RB, Forsyth DM. Factors preventing the recovery of New Zealand forests following control of invasive deer. Conservation Biology. 2003;17(2):450.</w:t>
-      </w:r>
-    </w:p>
-    <w:p>
-      <w:r>
-        <w:t>16. Ickes K, Dewalt SJ, Appanah S. Effects of native pigs (Sus scrofa) on woody understorey vegetation in a Malaysian lowland rain forest. Journal of Tropical Ecology. 2001;17(02):191.</w:t>
-      </w:r>
-    </w:p>
-    <w:p>
-      <w:r>
-        <w:t>17. Ickes K. Hyper-abundance of Native Wild Pigs (Sus scrofa) in a Lowland Dipterocarp Rain Forest of Peninsular Malaysia 1. Biotropica. 2001;.</w:t>
-      </w:r>
-    </w:p>
-    <w:p>
-      <w:r>
-        <w:t>18. Barrios MN. Impact of wild boar (Sus scrofa) in its introduced and native range: a review. Biological invasions. 2012;14(11):2283.</w:t>
-      </w:r>
-    </w:p>
-    <w:p>
-      <w:r>
-        <w:t>19. Singer FJ, Swank WT, Clebsch E. Effects of wild pig rooting in a deciduous forest. The Journal of wildlife management. 1984;48(2):464.</w:t>
-      </w:r>
-    </w:p>
-    <w:p>
-      <w:r>
-        <w:t>20. Conry PJ. Ecology of the wild (feral) pig (Sus scrofa) on Guam. Vol. 58. 1989. 1 p.</w:t>
+        <w:t xml:space="preserve">13. </w:t>
+      </w:r>
+      <w:proofErr w:type="spellStart"/>
+      <w:r>
+        <w:t>Courchamp</w:t>
+      </w:r>
+      <w:proofErr w:type="spellEnd"/>
+      <w:r>
+        <w:t xml:space="preserve"> F, </w:t>
+      </w:r>
+      <w:proofErr w:type="spellStart"/>
+      <w:r>
+        <w:t>Chapuis</w:t>
+      </w:r>
+      <w:proofErr w:type="spellEnd"/>
+      <w:r>
+        <w:t xml:space="preserve"> JL, Pascal M. Mammal invaders on islands: impact, control and control impact. Biological reviews. 2003;78(3):347.</w:t>
+      </w:r>
+    </w:p>
+    <w:p>
+      <w:r>
+        <w:t xml:space="preserve">14. </w:t>
+      </w:r>
+      <w:proofErr w:type="spellStart"/>
+      <w:r>
+        <w:t>Alverson</w:t>
+      </w:r>
+      <w:proofErr w:type="spellEnd"/>
+      <w:r>
+        <w:t xml:space="preserve"> WS, Waller DM, </w:t>
+      </w:r>
+      <w:proofErr w:type="spellStart"/>
+      <w:r>
+        <w:t>Solheim</w:t>
+      </w:r>
+      <w:proofErr w:type="spellEnd"/>
+      <w:r>
+        <w:t xml:space="preserve"> SL. Forests too deer: edge effects in northern Wisconsin. Conservation Biology. 1988;2(4):348.</w:t>
+      </w:r>
+    </w:p>
+    <w:p>
+      <w:r>
+        <w:t xml:space="preserve">15. </w:t>
+      </w:r>
+      <w:proofErr w:type="spellStart"/>
+      <w:r>
+        <w:t>Coomes</w:t>
+      </w:r>
+      <w:proofErr w:type="spellEnd"/>
+      <w:r>
+        <w:t xml:space="preserve"> DA, Allen RB, Forsyth DM. Factors preventing the recovery of New Zealand forests following control of invasive deer. Conservation Biology. 2003;17(2):450.</w:t>
+      </w:r>
+    </w:p>
+    <w:p>
+      <w:r>
+        <w:t xml:space="preserve">16. Ickes K, </w:t>
+      </w:r>
+      <w:proofErr w:type="spellStart"/>
+      <w:r>
+        <w:t>Dewalt</w:t>
+      </w:r>
+      <w:proofErr w:type="spellEnd"/>
+      <w:r>
+        <w:t xml:space="preserve"> SJ, </w:t>
+      </w:r>
+      <w:proofErr w:type="spellStart"/>
+      <w:r>
+        <w:t>Appanah</w:t>
+      </w:r>
+      <w:proofErr w:type="spellEnd"/>
+      <w:r>
+        <w:t xml:space="preserve"> S. Effects of native pigs (</w:t>
+      </w:r>
+      <w:proofErr w:type="spellStart"/>
+      <w:r>
+        <w:t>Sus</w:t>
+      </w:r>
+      <w:proofErr w:type="spellEnd"/>
+      <w:r>
+        <w:t xml:space="preserve"> </w:t>
+      </w:r>
+      <w:proofErr w:type="spellStart"/>
+      <w:r>
+        <w:t>scrofa</w:t>
+      </w:r>
+      <w:proofErr w:type="spellEnd"/>
+      <w:r>
+        <w:t xml:space="preserve">) on woody </w:t>
+      </w:r>
+      <w:proofErr w:type="spellStart"/>
+      <w:r>
+        <w:t>understorey</w:t>
+      </w:r>
+      <w:proofErr w:type="spellEnd"/>
+      <w:r>
+        <w:t xml:space="preserve"> vegetation in a Malaysian lowland rain forest. Journal of Tropical Ecology. 2001;17(02):191.</w:t>
+      </w:r>
+    </w:p>
+    <w:p>
+      <w:r>
+        <w:t>17. Ickes K. Hyper-abundance of Native Wild Pigs (</w:t>
+      </w:r>
+      <w:proofErr w:type="spellStart"/>
+      <w:r>
+        <w:t>Sus</w:t>
+      </w:r>
+      <w:proofErr w:type="spellEnd"/>
+      <w:r>
+        <w:t xml:space="preserve"> </w:t>
+      </w:r>
+      <w:proofErr w:type="spellStart"/>
+      <w:r>
+        <w:t>scrofa</w:t>
+      </w:r>
+      <w:proofErr w:type="spellEnd"/>
+      <w:r>
+        <w:t xml:space="preserve">) in a Lowland Dipterocarp Rain Forest of Peninsular Malaysia 1. </w:t>
+      </w:r>
+      <w:proofErr w:type="spellStart"/>
+      <w:r>
+        <w:t>Biotropica</w:t>
+      </w:r>
+      <w:proofErr w:type="spellEnd"/>
+      <w:r>
+        <w:t>. 2001;.</w:t>
+      </w:r>
+    </w:p>
+    <w:p>
+      <w:r>
+        <w:t>18. Barrios MN. Impact of wild boar (</w:t>
+      </w:r>
+      <w:proofErr w:type="spellStart"/>
+      <w:r>
+        <w:t>Sus</w:t>
+      </w:r>
+      <w:proofErr w:type="spellEnd"/>
+      <w:r>
+        <w:t xml:space="preserve"> </w:t>
+      </w:r>
+      <w:proofErr w:type="spellStart"/>
+      <w:r>
+        <w:t>scrofa</w:t>
+      </w:r>
+      <w:proofErr w:type="spellEnd"/>
+      <w:r>
+        <w:t>) in its introduced and native range: a review. Biological invasions. 2012;14(11):2283.</w:t>
+      </w:r>
+    </w:p>
+    <w:p>
+      <w:r>
+        <w:t xml:space="preserve">19. Singer FJ, Swank WT, </w:t>
+      </w:r>
+      <w:proofErr w:type="spellStart"/>
+      <w:r>
+        <w:t>Clebsch</w:t>
+      </w:r>
+      <w:proofErr w:type="spellEnd"/>
+      <w:r>
+        <w:t xml:space="preserve"> E. Effects of wild pig rooting in a deciduous forest. The Journal of wildlife management. 1984;48(2):464.</w:t>
+      </w:r>
+    </w:p>
+    <w:p>
+      <w:r>
+        <w:t xml:space="preserve">20. </w:t>
+      </w:r>
+      <w:proofErr w:type="spellStart"/>
+      <w:r>
+        <w:t>Conry</w:t>
+      </w:r>
+      <w:proofErr w:type="spellEnd"/>
+      <w:r>
+        <w:t xml:space="preserve"> PJ. Ecology of the wild (feral) pig (</w:t>
+      </w:r>
+      <w:proofErr w:type="spellStart"/>
+      <w:r>
+        <w:t>Sus</w:t>
+      </w:r>
+      <w:proofErr w:type="spellEnd"/>
+      <w:r>
+        <w:t xml:space="preserve"> </w:t>
+      </w:r>
+      <w:proofErr w:type="spellStart"/>
+      <w:r>
+        <w:t>scrofa</w:t>
+      </w:r>
+      <w:proofErr w:type="spellEnd"/>
+      <w:r>
+        <w:t>) on Guam. Vol. 58. 1989. 1 p.</w:t>
       </w:r>
     </w:p>
     <w:p>
@@ -4543,28 +5122,124 @@
     </w:p>
     <w:p>
       <w:r>
-        <w:t>22. Wiles GJ, Buden DW, Worthington DJ. History of introduction, population status, and management of Philippine deer (Cervus mariannus) on Micronesian Islands. Mammalia. 1999;63(2).</w:t>
-      </w:r>
-    </w:p>
-    <w:p>
-      <w:r>
-        <w:t>23. Fritts TH, Rodda GH. The role of introduced species in the degradation of island ecosystems: a case history of Guam. Annual review of Ecology and Systematics. 1998;.</w:t>
+        <w:t xml:space="preserve">22. Wiles GJ, </w:t>
+      </w:r>
+      <w:proofErr w:type="spellStart"/>
+      <w:r>
+        <w:t>Buden</w:t>
+      </w:r>
+      <w:proofErr w:type="spellEnd"/>
+      <w:r>
+        <w:t xml:space="preserve"> DW, Worthington DJ. History of introduction, population status, and management of Philippine deer (</w:t>
+      </w:r>
+      <w:proofErr w:type="spellStart"/>
+      <w:r>
+        <w:t>Cervus</w:t>
+      </w:r>
+      <w:proofErr w:type="spellEnd"/>
+      <w:r>
+        <w:t xml:space="preserve"> </w:t>
+      </w:r>
+      <w:proofErr w:type="spellStart"/>
+      <w:r>
+        <w:t>mariannus</w:t>
+      </w:r>
+      <w:proofErr w:type="spellEnd"/>
+      <w:r>
+        <w:t>) on Micronesian Islands. Mammalia. 1999;63(2).</w:t>
+      </w:r>
+    </w:p>
+    <w:p>
+      <w:r>
+        <w:t xml:space="preserve">23. </w:t>
+      </w:r>
+      <w:proofErr w:type="spellStart"/>
+      <w:r>
+        <w:t>Fritts</w:t>
+      </w:r>
+      <w:proofErr w:type="spellEnd"/>
+      <w:r>
+        <w:t xml:space="preserve"> TH, </w:t>
+      </w:r>
+      <w:proofErr w:type="spellStart"/>
+      <w:r>
+        <w:t>Rodda</w:t>
+      </w:r>
+      <w:proofErr w:type="spellEnd"/>
+      <w:r>
+        <w:t xml:space="preserve"> GH. The role of introduced species in the degradation of island ecosystems: a case history of Guam. Annual review of Ecology and Systematics. 1998;.</w:t>
       </w:r>
     </w:p>
     <w:p>
       <w:r>
         <w:lastRenderedPageBreak/>
-        <w:t>24. Rodda GH, Fritts TH, Conry PJ. Origin and population growth of the brown tree snake, Boiga irregularis, on Guam. University of Hawai'i Press; 1992. 1 p.</w:t>
-      </w:r>
-    </w:p>
-    <w:p>
-      <w:r>
-        <w:t>25. Wiles GJ, Bart J, Beck RE, Aguon CF. Impacts of the brown tree snake: patterns of decline and species persistence in Guam's avifauna. Conservation Biology. 2003;17(5):1350.</w:t>
-      </w:r>
-    </w:p>
-    <w:p>
-      <w:r>
-        <w:t>26. Savidge JA. Extinction of an island forest avifauna by an introduced snake. Ecology. 1987;68(3):660.</w:t>
+        <w:t xml:space="preserve">24. </w:t>
+      </w:r>
+      <w:proofErr w:type="spellStart"/>
+      <w:r>
+        <w:t>Rodda</w:t>
+      </w:r>
+      <w:proofErr w:type="spellEnd"/>
+      <w:r>
+        <w:t xml:space="preserve"> GH, </w:t>
+      </w:r>
+      <w:proofErr w:type="spellStart"/>
+      <w:r>
+        <w:t>Fritts</w:t>
+      </w:r>
+      <w:proofErr w:type="spellEnd"/>
+      <w:r>
+        <w:t xml:space="preserve"> TH, </w:t>
+      </w:r>
+      <w:proofErr w:type="spellStart"/>
+      <w:r>
+        <w:t>Conry</w:t>
+      </w:r>
+      <w:proofErr w:type="spellEnd"/>
+      <w:r>
+        <w:t xml:space="preserve"> PJ. Origin and population growth of the brown tree snake, </w:t>
+      </w:r>
+      <w:proofErr w:type="spellStart"/>
+      <w:r>
+        <w:t>Boiga</w:t>
+      </w:r>
+      <w:proofErr w:type="spellEnd"/>
+      <w:r>
+        <w:t xml:space="preserve"> </w:t>
+      </w:r>
+      <w:proofErr w:type="spellStart"/>
+      <w:r>
+        <w:t>irregularis</w:t>
+      </w:r>
+      <w:proofErr w:type="spellEnd"/>
+      <w:r>
+        <w:t>, on Guam. University of Hawai'i Press; 1992. 1 p.</w:t>
+      </w:r>
+    </w:p>
+    <w:p>
+      <w:r>
+        <w:t xml:space="preserve">25. Wiles GJ, Bart J, Beck RE, </w:t>
+      </w:r>
+      <w:proofErr w:type="spellStart"/>
+      <w:r>
+        <w:t>Aguon</w:t>
+      </w:r>
+      <w:proofErr w:type="spellEnd"/>
+      <w:r>
+        <w:t xml:space="preserve"> CF. Impacts of the brown tree snake: patterns of decline and species persistence in Guam's avifauna. Conservation Biology. 2003;17(5):1350.</w:t>
+      </w:r>
+    </w:p>
+    <w:p>
+      <w:r>
+        <w:t xml:space="preserve">26. </w:t>
+      </w:r>
+      <w:proofErr w:type="spellStart"/>
+      <w:r>
+        <w:t>Savidge</w:t>
+      </w:r>
+      <w:proofErr w:type="spellEnd"/>
+      <w:r>
+        <w:t xml:space="preserve"> JA. Extinction of an island forest avifauna by an introduced snake. Ecology. 1987;68(3):660.</w:t>
       </w:r>
     </w:p>
     <w:p>
@@ -4574,98 +5249,382 @@
     </w:p>
     <w:p>
       <w:r>
-        <w:t>28. Wiles GJ. Decline of a population of wild seeded breadfruit (Artocarpus mariannensis) on Guam, Mariana Islands. Pacific science. 2005;59(4):509.</w:t>
-      </w:r>
-    </w:p>
-    <w:p>
-      <w:r>
-        <w:t>29. Raulerson L, Rinehart AF. Trees and shrubs of the Northern Mariana Islands. 1991. 1 p.</w:t>
-      </w:r>
-    </w:p>
-    <w:p>
-      <w:r>
-        <w:t>30. Fosberg FR. The vegetation of Micronesia. Vol. 43. 1960. 1 p.</w:t>
-      </w:r>
-    </w:p>
-    <w:p>
-      <w:r>
-        <w:t>31. Burnham KP, Anderson DR. Multimodel inference understanding AIC and BIC in model selection. Sociological methods &amp; research. 2004;33(2):261.</w:t>
-      </w:r>
-    </w:p>
-    <w:p>
-      <w:r>
-        <w:t>32. Engeman RM, Massei G, Sage M. Monitoring wild pig populations: a review of methods. Environmental Science and …. 2013;20(11):8077.</w:t>
-      </w:r>
-    </w:p>
-    <w:p>
-      <w:r>
-        <w:t>33. Zavaleta ES, Hobbs RJ, Mooney HA. Viewing invasive species removal in a whole-ecosystem context. Trends in Ecology &amp; Evolution. 2001;.</w:t>
-      </w:r>
-    </w:p>
-    <w:p>
-      <w:r>
-        <w:t>34. Donlan CJ, Campbell K, Cabrera W, Lavoie C. Recovery of the Galápagos Rail (Laterallus spilonotus) following the removal of invasive mammals. Biological  …. 2007;.</w:t>
-      </w:r>
-    </w:p>
-    <w:p>
-      <w:r>
-        <w:t>35. Hallett LM, Ehrlich PR, Mooney HA. Intervention ecology: applying ecological science in the twenty-first century. Bioscience. 2011;61(6):442.</w:t>
-      </w:r>
-    </w:p>
-    <w:p>
-      <w:r>
-        <w:t>36. Godefroid S, Piazza C, Rossi G, Buord S. How successful are plant species reintroductions? Biological  …. 2011;.</w:t>
-      </w:r>
-    </w:p>
-    <w:p>
-      <w:r>
-        <w:t>37. Armstrong DP, Seddon PJ. Directions in reintroduction biology. Trends in Ecology &amp; Evolution. 2008;.</w:t>
-      </w:r>
-    </w:p>
-    <w:p>
-      <w:r>
-        <w:t>38. Nogueira S. Ecological impacts of feral pigs in the Hawaiian Islands. Biodiversity and  …. 2009;.</w:t>
-      </w:r>
-    </w:p>
-    <w:p>
-      <w:r>
-        <w:t>39. Kotanen PM. Responses of vegetation to a changing regime of disturbance: effects of feral pigs in a Californian coastal prairie. Ecography. 1995;18(2):190.</w:t>
-      </w:r>
-    </w:p>
-    <w:p>
-      <w:r>
-        <w:t>40. Spear D, Chown SL. Non‐indigenous ungulates as a threat to biodiversity. Journal of Zoology. 2009;.</w:t>
-      </w:r>
-    </w:p>
-    <w:p>
-      <w:r>
-        <w:t>41. O'Connor SJ, Kelly D. Seed dispersal of matai (Prumnopitys taxifolia) by feral pigs (Sus scrofa). New Zealand Journal of Ecology. 2012;.</w:t>
-      </w:r>
-    </w:p>
-    <w:p>
-      <w:r>
-        <w:t>42. Desbiez A, Keuroghlian A, Piovezan U, Bodmer RE. Invasive species and bushmeat hunting contributing to wildlife conservation: the case of feral pigs in a Neotropical wetland. Oryx. 2011;.</w:t>
-      </w:r>
-    </w:p>
-    <w:p>
-      <w:r>
-        <w:t>43. de Garine M. A review of the diet of Rusa Deer Cervus timorensis russa in New Caledonia: Are the endemic plants defenceless against this introduced, eruptive ruminant? Pacific Conservation  …. 2003;.</w:t>
-      </w:r>
-    </w:p>
-    <w:p>
-      <w:r>
-        <w:t>44. Klinger RC, Schuyler PT. Vegetation response to the removal of feral sheep from Santa Cruz Island. …  update on the …. 1994. 1 p.</w:t>
-      </w:r>
-    </w:p>
-    <w:p>
-      <w:r>
-        <w:t>45. Kessler CC. Eradication of feral goats and pigs and consequences for other biota on Sarigan Island, Commonwealth of the Northern Mariana Islands. Turning the tide: the eradication of invasive species. 2002;.</w:t>
+        <w:t>28. Wiles GJ. Decline of a population of wild seeded breadfruit (</w:t>
+      </w:r>
+      <w:proofErr w:type="spellStart"/>
+      <w:r>
+        <w:t>Artocarpus</w:t>
+      </w:r>
+      <w:proofErr w:type="spellEnd"/>
+      <w:r>
+        <w:t xml:space="preserve"> </w:t>
+      </w:r>
+      <w:proofErr w:type="spellStart"/>
+      <w:r>
+        <w:t>mariannensis</w:t>
+      </w:r>
+      <w:proofErr w:type="spellEnd"/>
+      <w:r>
+        <w:t>) on Guam, Mariana Islands. Pacific science. 2005;59(4):509.</w:t>
+      </w:r>
+    </w:p>
+    <w:p>
+      <w:r>
+        <w:t xml:space="preserve">29. </w:t>
+      </w:r>
+      <w:proofErr w:type="spellStart"/>
+      <w:r>
+        <w:t>Raulerson</w:t>
+      </w:r>
+      <w:proofErr w:type="spellEnd"/>
+      <w:r>
+        <w:t xml:space="preserve"> L, Rinehart AF. Trees and shrubs of the Northern Mariana Islands. 1991. 1 p.</w:t>
+      </w:r>
+    </w:p>
+    <w:p>
+      <w:r>
+        <w:t xml:space="preserve">30. </w:t>
+      </w:r>
+      <w:proofErr w:type="spellStart"/>
+      <w:r>
+        <w:t>Fosberg</w:t>
+      </w:r>
+      <w:proofErr w:type="spellEnd"/>
+      <w:r>
+        <w:t xml:space="preserve"> FR. The vegetation of Micronesia. Vol. 43. 1960. 1 p.</w:t>
+      </w:r>
+    </w:p>
+    <w:p>
+      <w:r>
+        <w:t xml:space="preserve">31. R Core Development Team. 2016. R: A language and environment for statistical computing. Vienna, Austria. https://www.R-project.org/ </w:t>
+      </w:r>
+      <w:bookmarkStart w:id="0" w:name="_GoBack"/>
+      <w:bookmarkEnd w:id="0"/>
+    </w:p>
+    <w:p>
+      <w:r>
+        <w:t xml:space="preserve">32. Burnham KP, Anderson DR. </w:t>
+      </w:r>
+      <w:proofErr w:type="spellStart"/>
+      <w:r>
+        <w:t>Multimodel</w:t>
+      </w:r>
+      <w:proofErr w:type="spellEnd"/>
+      <w:r>
+        <w:t xml:space="preserve"> inference understanding AIC and BIC in model selection. Sociological methods &amp; research. 2004;33(2):261.</w:t>
+      </w:r>
+    </w:p>
+    <w:p>
+      <w:r>
+        <w:t xml:space="preserve">33. </w:t>
+      </w:r>
+      <w:proofErr w:type="spellStart"/>
+      <w:r>
+        <w:t>Engeman</w:t>
+      </w:r>
+      <w:proofErr w:type="spellEnd"/>
+      <w:r>
+        <w:t xml:space="preserve"> RM, </w:t>
+      </w:r>
+      <w:proofErr w:type="spellStart"/>
+      <w:r>
+        <w:t>Massei</w:t>
+      </w:r>
+      <w:proofErr w:type="spellEnd"/>
+      <w:r>
+        <w:t xml:space="preserve"> G, Sage M. Monitoring wild pig populations: a review of methods. Environmental Science and …. 2013;20(11):8077.</w:t>
+      </w:r>
+    </w:p>
+    <w:p>
+      <w:r>
+        <w:t xml:space="preserve">34. </w:t>
+      </w:r>
+      <w:proofErr w:type="spellStart"/>
+      <w:r>
+        <w:t>Zavaleta</w:t>
+      </w:r>
+      <w:proofErr w:type="spellEnd"/>
+      <w:r>
+        <w:t xml:space="preserve"> ES, Hobbs RJ, Mooney HA. Viewing invasive species removal in a whole-ecosystem context. Trends in Ecology &amp; Evolution. 2001;.</w:t>
+      </w:r>
+    </w:p>
+    <w:p>
+      <w:r>
+        <w:t xml:space="preserve">35. </w:t>
+      </w:r>
+      <w:proofErr w:type="spellStart"/>
+      <w:r>
+        <w:t>Donlan</w:t>
+      </w:r>
+      <w:proofErr w:type="spellEnd"/>
+      <w:r>
+        <w:t xml:space="preserve"> CJ, Campbell K, Cabrera W, Lavoie C. Recovery of the Galápagos Rail (</w:t>
+      </w:r>
+      <w:proofErr w:type="spellStart"/>
+      <w:r>
+        <w:t>Laterallus</w:t>
+      </w:r>
+      <w:proofErr w:type="spellEnd"/>
+      <w:r>
+        <w:t xml:space="preserve"> </w:t>
+      </w:r>
+      <w:proofErr w:type="spellStart"/>
+      <w:r>
+        <w:t>spilonotus</w:t>
+      </w:r>
+      <w:proofErr w:type="spellEnd"/>
+      <w:r>
+        <w:t>) following the removal of invasive mammals. Biological  …. 2007;.</w:t>
+      </w:r>
+    </w:p>
+    <w:p>
+      <w:r>
+        <w:t>36. Hallett LM, Ehrlich PR, Mooney HA. Intervention ecology: applying ecological science in the twenty-first century. Bioscience. 2011;61(6):442.</w:t>
+      </w:r>
+    </w:p>
+    <w:p>
+      <w:r>
+        <w:t xml:space="preserve">37. </w:t>
+      </w:r>
+      <w:proofErr w:type="spellStart"/>
+      <w:r>
+        <w:t>Godefroid</w:t>
+      </w:r>
+      <w:proofErr w:type="spellEnd"/>
+      <w:r>
+        <w:t xml:space="preserve"> S, Piazza C, Rossi G, </w:t>
+      </w:r>
+      <w:proofErr w:type="spellStart"/>
+      <w:r>
+        <w:t>Buord</w:t>
+      </w:r>
+      <w:proofErr w:type="spellEnd"/>
+      <w:r>
+        <w:t xml:space="preserve"> S. How successful are plant species reintroductions? Biological  …. 2011;.</w:t>
+      </w:r>
+    </w:p>
+    <w:p>
+      <w:r>
+        <w:t>38. Armstrong DP, Seddon PJ. Directions in reintroduction biology. Trends in Ecology &amp; Evolution. 2008;.</w:t>
+      </w:r>
+    </w:p>
+    <w:p>
+      <w:r>
+        <w:t xml:space="preserve">39. Fricke EC, Wright SJ. The mechanical </w:t>
+      </w:r>
+      <w:proofErr w:type="spellStart"/>
+      <w:r>
+        <w:t>defence</w:t>
+      </w:r>
+      <w:proofErr w:type="spellEnd"/>
+      <w:r>
+        <w:t xml:space="preserve"> advantage of small seeds. Ecology letters. 2016;19(8):987.</w:t>
+      </w:r>
+    </w:p>
+    <w:p>
+      <w:r>
+        <w:t xml:space="preserve">40. </w:t>
+      </w:r>
+      <w:proofErr w:type="spellStart"/>
+      <w:r>
+        <w:t>Nogueira</w:t>
+      </w:r>
+      <w:proofErr w:type="spellEnd"/>
+      <w:r>
+        <w:t xml:space="preserve"> S. Ecological impacts of feral pigs in the Hawaiian Islands. Biodiversity and  …. 2009;.</w:t>
+      </w:r>
+    </w:p>
+    <w:p>
+      <w:r>
+        <w:t xml:space="preserve">41. </w:t>
+      </w:r>
+      <w:proofErr w:type="spellStart"/>
+      <w:r>
+        <w:t>Kotanen</w:t>
+      </w:r>
+      <w:proofErr w:type="spellEnd"/>
+      <w:r>
+        <w:t xml:space="preserve"> PM. Responses of vegetation to a changing regime of disturbance: effects of feral pigs in a Californian coastal prairie. </w:t>
+      </w:r>
+      <w:proofErr w:type="spellStart"/>
+      <w:r>
+        <w:t>Ecography</w:t>
+      </w:r>
+      <w:proofErr w:type="spellEnd"/>
+      <w:r>
+        <w:t>. 1995;18(2):190.</w:t>
+      </w:r>
+    </w:p>
+    <w:p>
+      <w:r>
+        <w:t xml:space="preserve">42. Spear D, </w:t>
+      </w:r>
+      <w:proofErr w:type="spellStart"/>
+      <w:r>
+        <w:t>Chown</w:t>
+      </w:r>
+      <w:proofErr w:type="spellEnd"/>
+      <w:r>
+        <w:t xml:space="preserve"> SL. Non‐indigenous ungulates as a threat to biodiversity. Journal of Zoology. 2009;.</w:t>
+      </w:r>
+    </w:p>
+    <w:p>
+      <w:r>
+        <w:t>43. O'Connor SJ, Kelly D. Seed dispersal of matai (</w:t>
+      </w:r>
+      <w:proofErr w:type="spellStart"/>
+      <w:r>
+        <w:t>Prumnopitys</w:t>
+      </w:r>
+      <w:proofErr w:type="spellEnd"/>
+      <w:r>
+        <w:t xml:space="preserve"> taxifolia) by feral pigs (</w:t>
+      </w:r>
+      <w:proofErr w:type="spellStart"/>
+      <w:r>
+        <w:t>Sus</w:t>
+      </w:r>
+      <w:proofErr w:type="spellEnd"/>
+      <w:r>
+        <w:t xml:space="preserve"> </w:t>
+      </w:r>
+      <w:proofErr w:type="spellStart"/>
+      <w:r>
+        <w:t>scrofa</w:t>
+      </w:r>
+      <w:proofErr w:type="spellEnd"/>
+      <w:r>
+        <w:t>). New Zealand Journal of Ecology. 2012;.</w:t>
+      </w:r>
+    </w:p>
+    <w:p>
+      <w:r>
+        <w:t xml:space="preserve">44. </w:t>
+      </w:r>
+      <w:proofErr w:type="spellStart"/>
+      <w:r>
+        <w:t>Desbiez</w:t>
+      </w:r>
+      <w:proofErr w:type="spellEnd"/>
+      <w:r>
+        <w:t xml:space="preserve"> A, </w:t>
+      </w:r>
+      <w:proofErr w:type="spellStart"/>
+      <w:r>
+        <w:t>Keuroghlian</w:t>
+      </w:r>
+      <w:proofErr w:type="spellEnd"/>
+      <w:r>
+        <w:t xml:space="preserve"> A, </w:t>
+      </w:r>
+      <w:proofErr w:type="spellStart"/>
+      <w:r>
+        <w:t>Piovezan</w:t>
+      </w:r>
+      <w:proofErr w:type="spellEnd"/>
+      <w:r>
+        <w:t xml:space="preserve"> U, </w:t>
+      </w:r>
+      <w:proofErr w:type="spellStart"/>
+      <w:r>
+        <w:t>Bodmer</w:t>
+      </w:r>
+      <w:proofErr w:type="spellEnd"/>
+      <w:r>
+        <w:t xml:space="preserve"> RE. Invasive species and </w:t>
+      </w:r>
+      <w:proofErr w:type="spellStart"/>
+      <w:r>
+        <w:t>bushmeat</w:t>
+      </w:r>
+      <w:proofErr w:type="spellEnd"/>
+      <w:r>
+        <w:t xml:space="preserve"> hunting contributing to wildlife conservation: the case of feral pigs in a Neotropical wetland. Oryx. 2011;.</w:t>
+      </w:r>
+    </w:p>
+    <w:p>
+      <w:r>
+        <w:t xml:space="preserve">45. de </w:t>
+      </w:r>
+      <w:proofErr w:type="spellStart"/>
+      <w:r>
+        <w:t>Garine</w:t>
+      </w:r>
+      <w:proofErr w:type="spellEnd"/>
+      <w:r>
+        <w:t xml:space="preserve"> M. A review of the diet of </w:t>
+      </w:r>
+      <w:proofErr w:type="spellStart"/>
+      <w:r>
+        <w:t>Rusa</w:t>
+      </w:r>
+      <w:proofErr w:type="spellEnd"/>
+      <w:r>
+        <w:t xml:space="preserve"> Deer </w:t>
+      </w:r>
+      <w:proofErr w:type="spellStart"/>
+      <w:r>
+        <w:t>Cervus</w:t>
+      </w:r>
+      <w:proofErr w:type="spellEnd"/>
+      <w:r>
+        <w:t xml:space="preserve"> </w:t>
+      </w:r>
+      <w:proofErr w:type="spellStart"/>
+      <w:r>
+        <w:t>timorensis</w:t>
+      </w:r>
+      <w:proofErr w:type="spellEnd"/>
+      <w:r>
+        <w:t xml:space="preserve"> </w:t>
+      </w:r>
+      <w:proofErr w:type="spellStart"/>
+      <w:r>
+        <w:t>russa</w:t>
+      </w:r>
+      <w:proofErr w:type="spellEnd"/>
+      <w:r>
+        <w:t xml:space="preserve"> in New Caledonia: Are the endemic plants </w:t>
+      </w:r>
+      <w:proofErr w:type="spellStart"/>
+      <w:r>
+        <w:t>defenceless</w:t>
+      </w:r>
+      <w:proofErr w:type="spellEnd"/>
+      <w:r>
+        <w:t xml:space="preserve"> against this introduced, eruptive ruminant? Pacific Conservation  …. 2003;.</w:t>
       </w:r>
     </w:p>
     <w:p>
       <w:r>
         <w:lastRenderedPageBreak/>
-        <w:t>46. Cabin RJ, Weller SG, Lorence DH. Effects of long‐term ungulate exclusion and recent alien species control on the preservation and restoration of a Hawaiian tropical dry forest. Conservation  …. 2000;.</w:t>
+        <w:t>46. Klinger RC, Schuyler PT. Vegetation response to the removal of feral sheep from Santa Cruz Island. …  update on the …. 1994. 1 p.</w:t>
+      </w:r>
+    </w:p>
+    <w:p>
+      <w:r>
+        <w:t xml:space="preserve">47. Kessler CC. Eradication of feral goats and pigs and consequences for other biota on </w:t>
+      </w:r>
+      <w:proofErr w:type="spellStart"/>
+      <w:r>
+        <w:t>Sarigan</w:t>
+      </w:r>
+      <w:proofErr w:type="spellEnd"/>
+      <w:r>
+        <w:t xml:space="preserve"> Island, Commonwealth of the Northern Mariana Islands. Turning the tide: the eradication of invasive species. 2002;.</w:t>
+      </w:r>
+    </w:p>
+    <w:p>
+      <w:r>
+        <w:t xml:space="preserve">48. Cabin RJ, Weller SG, </w:t>
+      </w:r>
+      <w:proofErr w:type="spellStart"/>
+      <w:r>
+        <w:t>Lorence</w:t>
+      </w:r>
+      <w:proofErr w:type="spellEnd"/>
+      <w:r>
+        <w:t xml:space="preserve"> DH. Effects of long‐term ungulate exclusion and recent alien species control on the preservation and restoration of a Hawaiian tropical dry forest. Conservation  …. 2000;.</w:t>
       </w:r>
       <w:r>
         <w:fldChar w:fldCharType="end"/>
@@ -4757,7 +5716,7 @@
         <w:rStyle w:val="PageNumber"/>
         <w:noProof/>
       </w:rPr>
-      <w:t>8</w:t>
+      <w:t>14</w:t>
     </w:r>
     <w:r>
       <w:rPr>
@@ -7380,7 +8339,7 @@
 </file>
 
 <file path=customXml/itemProps1.xml><?xml version="1.0" encoding="utf-8"?>
-<ds:datastoreItem xmlns:ds="http://schemas.openxmlformats.org/officeDocument/2006/customXml" ds:itemID="{DBD97299-4387-4B83-852C-9545C9ADCD2B}">
+<ds:datastoreItem xmlns:ds="http://schemas.openxmlformats.org/officeDocument/2006/customXml" ds:itemID="{3C4187F1-5D1D-4D22-BA8F-501162C990DF}">
   <ds:schemaRefs>
     <ds:schemaRef ds:uri="http://schemas.openxmlformats.org/officeDocument/2006/bibliography"/>
   </ds:schemaRefs>

</xml_diff>

<commit_message>
polishing final draft for submission and added two citations for discussion
</commit_message>
<xml_diff>
--- a/Current Draft/Draft ungulate paper main document 2017JAN.docx
+++ b/Current Draft/Draft ungulate paper main document 2017JAN.docx
@@ -1324,7 +1324,10 @@
         <w:t xml:space="preserve"> and </w:t>
       </w:r>
       <w:r>
-        <w:t>Feral pigs (</w:t>
+        <w:t>f</w:t>
+      </w:r>
+      <w:r>
+        <w:t>eral pigs (</w:t>
       </w:r>
       <w:proofErr w:type="spellStart"/>
       <w:r>
@@ -1641,10 +1644,19 @@
         <w:t xml:space="preserve">is the largest and southernmost island of the Mariana Island Archipelago in the Western Pacific. </w:t>
       </w:r>
       <w:r>
-        <w:t xml:space="preserve">The dominant forest type of Guam are </w:t>
-      </w:r>
-      <w:r>
-        <w:t xml:space="preserve">limestone karst forests. </w:t>
+        <w:t xml:space="preserve">The </w:t>
+      </w:r>
+      <w:r>
+        <w:t>dominant forest type of Guam is</w:t>
+      </w:r>
+      <w:r>
+        <w:t xml:space="preserve"> </w:t>
+      </w:r>
+      <w:r>
+        <w:t>limestone karst forest</w:t>
+      </w:r>
+      <w:r>
+        <w:t xml:space="preserve">. </w:t>
       </w:r>
       <w:r>
         <w:t>Plant communities in these forests are growing on top of calcareous rock</w:t>
@@ -1986,7 +1998,13 @@
       </w:r>
       <w:proofErr w:type="spellEnd"/>
       <w:r>
-        <w:t xml:space="preserve">. For each species </w:t>
+        <w:t xml:space="preserve">. For each </w:t>
+      </w:r>
+      <w:r>
+        <w:t>species,</w:t>
+      </w:r>
+      <w:r>
+        <w:t xml:space="preserve"> </w:t>
       </w:r>
       <w:r>
         <w:t xml:space="preserve">we </w:t>
@@ -2663,13 +2681,22 @@
         <w:t xml:space="preserve"> vines, trees, shrubs, or herbs</w:t>
       </w:r>
       <w:r>
-        <w:t xml:space="preserve"> and as native or exotic</w:t>
+        <w:t xml:space="preserve"> and as native or </w:t>
+      </w:r>
+      <w:r>
+        <w:t>non-native</w:t>
       </w:r>
       <w:r>
         <w:t>.</w:t>
       </w:r>
       <w:r>
-        <w:t xml:space="preserve"> Seedlings were counted as plants that appeared to be within their first year of growth – woody tree shrub species usually had no woody stem yet, or were less than 0.5-m tall. </w:t>
+        <w:t xml:space="preserve"> </w:t>
+      </w:r>
+      <w:r>
+        <w:t>Plants were considered seedlings if they</w:t>
+      </w:r>
+      <w:r>
+        <w:t xml:space="preserve"> appeared to be within their first year of growth – woody tree shrub species usually had no woody stem yet, or were less than 0.5-m tall. </w:t>
       </w:r>
     </w:p>
     <w:p>
@@ -2868,7 +2895,13 @@
         <w:ind w:firstLine="720"/>
       </w:pPr>
       <w:r>
-        <w:t>We used linear regressions to determine whether ungulate scat abundance covaried with forest characteristics measured on vegetation transects. We used deer abundance and pig abundance as separate independent factors, and forest characteristics as dependent factors. The forest characteristics that we investigated were total seedling abundance, native seedling abundance, exotic seedling abundance, and vine abundance</w:t>
+        <w:t xml:space="preserve">We used linear regressions to determine whether ungulate scat abundance covaried with forest characteristics measured on vegetation transects. We used deer abundance and pig abundance as separate independent factors, and forest characteristics as dependent factors. The forest characteristics that we investigated were total seedling abundance, native seedling abundance, </w:t>
+      </w:r>
+      <w:r>
+        <w:t>non-native</w:t>
+      </w:r>
+      <w:r>
+        <w:t xml:space="preserve"> seedling abundance, and vine abundance</w:t>
       </w:r>
       <w:r>
         <w:t>.</w:t>
@@ -3090,7 +3123,13 @@
         <w:t xml:space="preserve"> values were &lt;2 between models including </w:t>
       </w:r>
       <w:r>
-        <w:t xml:space="preserve">and not including treatment. </w:t>
+        <w:t>and not including treatment</w:t>
+      </w:r>
+      <w:r>
+        <w:t xml:space="preserve"> (Table 1)</w:t>
+      </w:r>
+      <w:r>
+        <w:t xml:space="preserve">. </w:t>
       </w:r>
       <w:r>
         <w:t>Therefore,</w:t>
@@ -3191,6 +3230,40 @@
       <w:r>
         <w:t xml:space="preserve">ight </w:t>
       </w:r>
+      <w:proofErr w:type="spellStart"/>
+      <w:r>
+        <w:rPr>
+          <w:i/>
+          <w:iCs/>
+        </w:rPr>
+        <w:t>Passiflora</w:t>
+      </w:r>
+      <w:proofErr w:type="spellEnd"/>
+      <w:r>
+        <w:rPr>
+          <w:i/>
+          <w:iCs/>
+        </w:rPr>
+        <w:t xml:space="preserve"> </w:t>
+      </w:r>
+      <w:proofErr w:type="spellStart"/>
+      <w:r>
+        <w:rPr>
+          <w:i/>
+          <w:iCs/>
+        </w:rPr>
+        <w:t>suberosa</w:t>
+      </w:r>
+      <w:proofErr w:type="spellEnd"/>
+      <w:r>
+        <w:t xml:space="preserve"> </w:t>
+      </w:r>
+      <w:r>
+        <w:t>seedlings germinated from one pellet group. In addition, o</w:t>
+      </w:r>
+      <w:r>
+        <w:t xml:space="preserve">ne </w:t>
+      </w:r>
       <w:r>
         <w:rPr>
           <w:i/>
@@ -3205,37 +3278,6 @@
         </w:rPr>
         <w:t xml:space="preserve"> papaya</w:t>
       </w:r>
-      <w:r>
-        <w:t xml:space="preserve"> seedlings germinated from one pellet group. In addition, o</w:t>
-      </w:r>
-      <w:r>
-        <w:t xml:space="preserve">ne </w:t>
-      </w:r>
-      <w:proofErr w:type="spellStart"/>
-      <w:r>
-        <w:rPr>
-          <w:i/>
-          <w:iCs/>
-        </w:rPr>
-        <w:t>Passiflora</w:t>
-      </w:r>
-      <w:proofErr w:type="spellEnd"/>
-      <w:r>
-        <w:rPr>
-          <w:i/>
-          <w:iCs/>
-        </w:rPr>
-        <w:t xml:space="preserve"> </w:t>
-      </w:r>
-      <w:proofErr w:type="spellStart"/>
-      <w:r>
-        <w:rPr>
-          <w:i/>
-          <w:iCs/>
-        </w:rPr>
-        <w:t>suberosa</w:t>
-      </w:r>
-      <w:proofErr w:type="spellEnd"/>
       <w:r>
         <w:t xml:space="preserve">, one </w:t>
       </w:r>
@@ -3389,7 +3431,13 @@
         <w:t xml:space="preserve"> to species (Table 2). Only 13</w:t>
       </w:r>
       <w:r>
-        <w:t xml:space="preserve"> individual seedlings, from four different species of exotic plants</w:t>
+        <w:t xml:space="preserve"> individual seedlings, from four different species of </w:t>
+      </w:r>
+      <w:r>
+        <w:t>non-native</w:t>
+      </w:r>
+      <w:r>
+        <w:t xml:space="preserve"> plants</w:t>
       </w:r>
       <w:r>
         <w:t xml:space="preserve"> and two unknown species</w:t>
@@ -3431,7 +3479,10 @@
         <w:t xml:space="preserve"> had seedlings (80.6%), with a tota</w:t>
       </w:r>
       <w:r>
-        <w:t>l of 1657 seedlings</w:t>
+        <w:t>l of 1658</w:t>
+      </w:r>
+      <w:r>
+        <w:t xml:space="preserve"> seedlings</w:t>
       </w:r>
       <w:r>
         <w:t xml:space="preserve"> germinating. The species that germinated from pig scats were </w:t>
@@ -3760,7 +3811,13 @@
         <w:t>2</w:t>
       </w:r>
       <w:r>
-        <w:t xml:space="preserve"> = 0.648, P &lt; 0.001), exotic seedling abundance (r</w:t>
+        <w:t xml:space="preserve"> = 0.648, P &lt; 0.001), </w:t>
+      </w:r>
+      <w:r>
+        <w:t>non-native</w:t>
+      </w:r>
+      <w:r>
+        <w:t xml:space="preserve"> seedling abundance (r</w:t>
       </w:r>
       <w:r>
         <w:rPr>
@@ -3837,7 +3894,13 @@
         <w:t xml:space="preserve">We found that a group of invasive species often managed as a single entity – ungulates – differ in their effects at a species level. Based on results from an experiment that excluded both pigs and deer, we conclude that ungulates selectively browse four of the six species tested while avoiding the other two (Figure 1), and as a result, shape forest community diversity. </w:t>
       </w:r>
       <w:r>
-        <w:t>However, deer abundance alone was negatively correlated with overall seedling abundance, including native and exotic seedling abundance, and vine abundance, while no such correlations were detected with pig abundance (Figure 3).</w:t>
+        <w:t xml:space="preserve">However, deer abundance alone was negatively correlated with overall seedling abundance, including native and </w:t>
+      </w:r>
+      <w:r>
+        <w:t>non-native</w:t>
+      </w:r>
+      <w:r>
+        <w:t xml:space="preserve"> seedling abundance, and vine abundance, while no such correlations were detected with pig abundance (Figure 3).</w:t>
       </w:r>
       <w:r>
         <w:t xml:space="preserve"> This, in combination with the observation that most mortality in the </w:t>
@@ -4029,7 +4092,21 @@
           <w:sz w:val="24"/>
           <w:szCs w:val="24"/>
         </w:rPr>
-        <w:t xml:space="preserve">, while a smaller number and diversity of seedlings that only included exotic species germinated from deer scats. </w:t>
+        <w:t xml:space="preserve">, while a smaller number and diversity of seedlings that only included </w:t>
+      </w:r>
+      <w:r>
+        <w:rPr>
+          <w:sz w:val="24"/>
+          <w:szCs w:val="24"/>
+        </w:rPr>
+        <w:t>non-native</w:t>
+      </w:r>
+      <w:r>
+        <w:rPr>
+          <w:sz w:val="24"/>
+          <w:szCs w:val="24"/>
+        </w:rPr>
+        <w:t xml:space="preserve"> species germinated from deer scats. </w:t>
       </w:r>
       <w:r>
         <w:rPr>
@@ -4088,16 +4165,14 @@
         </w:rPr>
         <w:t xml:space="preserve"> sp., or </w:t>
       </w:r>
-      <w:proofErr w:type="spellStart"/>
-      <w:r>
-        <w:rPr>
-          <w:i/>
-          <w:sz w:val="24"/>
-          <w:szCs w:val="24"/>
-        </w:rPr>
-        <w:t>Carica</w:t>
-      </w:r>
-      <w:proofErr w:type="spellEnd"/>
+      <w:r>
+        <w:rPr>
+          <w:i/>
+          <w:sz w:val="24"/>
+          <w:szCs w:val="24"/>
+        </w:rPr>
+        <w:t>C.</w:t>
+      </w:r>
       <w:r>
         <w:rPr>
           <w:i/>
@@ -4168,6 +4243,264 @@
           <w:szCs w:val="24"/>
         </w:rPr>
         <w:t xml:space="preserve"> which in turn could contribute to higher likelihood of surviving both mastication and gut passage. </w:t>
+      </w:r>
+      <w:r>
+        <w:rPr>
+          <w:sz w:val="24"/>
+          <w:szCs w:val="24"/>
+        </w:rPr>
+        <w:t xml:space="preserve">Both </w:t>
+      </w:r>
+      <w:r>
+        <w:rPr>
+          <w:i/>
+          <w:sz w:val="24"/>
+          <w:szCs w:val="24"/>
+        </w:rPr>
+        <w:t xml:space="preserve">M. </w:t>
+      </w:r>
+      <w:proofErr w:type="spellStart"/>
+      <w:r>
+        <w:rPr>
+          <w:i/>
+          <w:sz w:val="24"/>
+          <w:szCs w:val="24"/>
+        </w:rPr>
+        <w:t>citrifolia</w:t>
+      </w:r>
+      <w:proofErr w:type="spellEnd"/>
+      <w:r>
+        <w:rPr>
+          <w:sz w:val="24"/>
+          <w:szCs w:val="24"/>
+        </w:rPr>
+        <w:t xml:space="preserve"> and </w:t>
+      </w:r>
+      <w:r>
+        <w:rPr>
+          <w:i/>
+          <w:sz w:val="24"/>
+          <w:szCs w:val="24"/>
+        </w:rPr>
+        <w:t>C. papaya</w:t>
+      </w:r>
+      <w:r>
+        <w:rPr>
+          <w:sz w:val="24"/>
+          <w:szCs w:val="24"/>
+        </w:rPr>
+        <w:t xml:space="preserve"> are known to grow easily</w:t>
+      </w:r>
+      <w:r>
+        <w:rPr>
+          <w:sz w:val="24"/>
+          <w:szCs w:val="24"/>
+        </w:rPr>
+        <w:t xml:space="preserve"> in disturbed or edge areas</w:t>
+      </w:r>
+      <w:r>
+        <w:rPr>
+          <w:sz w:val="24"/>
+          <w:szCs w:val="24"/>
+        </w:rPr>
+        <w:t xml:space="preserve"> </w:t>
+      </w:r>
+      <w:r>
+        <w:rPr>
+          <w:sz w:val="24"/>
+          <w:szCs w:val="24"/>
+        </w:rPr>
+        <w:fldChar w:fldCharType="begin" w:fldLock="1"/>
+      </w:r>
+      <w:r>
+        <w:rPr>
+          <w:sz w:val="24"/>
+          <w:szCs w:val="24"/>
+        </w:rPr>
+        <w:instrText xml:space="preserve"> ADDIN PAPERS2_CITATIONS &lt;citation&gt;&lt;uuid&gt;C1C2BF51-7BB3-4F41-8156-C42C79273C71&lt;/uuid&gt;&lt;priority&gt;0&lt;/priority&gt;&lt;publications&gt;&lt;publication&gt;&lt;doi&gt;10.1111/j.1744-7429.2011.00779.x&lt;/doi&gt;&lt;number&gt;2&lt;/number&gt;&lt;publication_date&gt;99201200000000000000200000&lt;/publication_date&gt;&lt;startpage&gt;179&lt;/startpage&gt;&lt;subtype&gt;400&lt;/subtype&gt;&lt;title&gt;The structure of morphological and genetic diversity in natural populations of Carica papaya (Caricaceae) in Costa Rica&lt;/title&gt;&lt;type&gt;400&lt;/type&gt;&lt;volume&gt;44&lt;/volume&gt;&lt;uuid&gt;70998425-ec26-482d-a0a7-64a5e34a0373&lt;/uuid&gt;&lt;authors&gt;&lt;author&gt;&lt;lastName&gt;Brown&lt;/lastName&gt;&lt;firstName&gt;J&lt;/firstName&gt;&lt;middleNames&gt;E&lt;/middleNames&gt;&lt;/author&gt;&lt;author&gt;&lt;lastName&gt;Bauman&lt;/lastName&gt;&lt;firstName&gt;J&lt;/firstName&gt;&lt;middleNames&gt;M&lt;/middleNames&gt;&lt;/author&gt;&lt;author&gt;&lt;lastName&gt;Lawrie&lt;/lastName&gt;&lt;firstName&gt;J&lt;/firstName&gt;&lt;middleNames&gt;F&lt;/middleNames&gt;&lt;/author&gt;&lt;author&gt;&lt;lastName&gt;Rocha&lt;/lastName&gt;&lt;firstName&gt;O&lt;/firstName&gt;&lt;middleNames&gt;J&lt;/middleNames&gt;&lt;/author&gt;&lt;/authors&gt;&lt;editors /&gt;&lt;translators /&gt;&lt;photographers /&gt;&lt;livfe_id /&gt;&lt;citekey&gt;Brown:2012el&lt;/citekey&gt;&lt;subtitle p4:nil="true" xmlns:p4="http://www.w3.org/2001/XMLSchema-instance" /&gt;&lt;submission_date /&gt;&lt;revision_date /&gt;&lt;accepted_date /&gt;&lt;is_bundle&gt;0&lt;/is_bundle&gt;&lt;bundle&gt;&lt;type&gt;-100&lt;/type&gt;&lt;subtype&gt;-100&lt;/subtype&gt;&lt;livfeID /&gt;&lt;citekey&gt;:0wg&lt;/citekey&gt;&lt;title&gt;Biotropica&lt;/title&gt;&lt;/bundle&gt;&lt;url&gt;http://dx.doi.org/10.1111/j.1744-7429.2011.00779.x&lt;/url&gt;&lt;/publication&gt;&lt;publication&gt;&lt;doi&gt;10.2307/1939126&lt;/doi&gt;&lt;number&gt;5&lt;/number&gt;&lt;publication_date&gt;99198400000000000000200000&lt;/publication_date&gt;&lt;startpage&gt;1454&lt;/startpage&gt;&lt;subtype&gt;400&lt;/subtype&gt;&lt;title&gt;Phosphate mining induced vegetation changes on Nauru Island&lt;/title&gt;&lt;type&gt;400&lt;/type&gt;&lt;volume&gt;65&lt;/volume&gt;&lt;uuid&gt;92419cab-5091-491d-9211-67a6a8cd35b2&lt;/uuid&gt;&lt;authors&gt;&lt;author&gt;&lt;lastName&gt;Manner&lt;/lastName&gt;&lt;firstName&gt;H&lt;/firstName&gt;&lt;middleNames&gt;I&lt;/middleNames&gt;&lt;/author&gt;&lt;author&gt;&lt;lastName&gt;Thaman&lt;/lastName&gt;&lt;firstName&gt;R&lt;/firstName&gt;&lt;middleNames&gt;R&lt;/middleNames&gt;&lt;/author&gt;&lt;author&gt;&lt;lastName&gt;Hassall&lt;/lastName&gt;&lt;firstName&gt;D&lt;/firstName&gt;&lt;middleNames&gt;C&lt;/middleNames&gt;&lt;/author&gt;&lt;/authors&gt;&lt;editors /&gt;&lt;translators /&gt;&lt;photographers /&gt;&lt;livfe_id /&gt;&lt;citekey&gt;Manner:1984jr&lt;/citekey&gt;&lt;subtitle p4:nil="true" xmlns:p4="http://www.w3.org/2001/XMLSchema-instance" /&gt;&lt;submission_date /&gt;&lt;revision_date /&gt;&lt;accepted_date /&gt;&lt;is_bundle&gt;0&lt;/is_bundle&gt;&lt;bundle&gt;&lt;type&gt;-100&lt;/type&gt;&lt;subtype&gt;-100&lt;/subtype&gt;&lt;livfeID /&gt;&lt;citekey&gt;:0we&lt;/citekey&gt;&lt;title&gt;Ecology&lt;/title&gt;&lt;/bundle&gt;&lt;url&gt;http://dx.doi.org/10.2307/1939126&lt;/url&gt;&lt;/publication&gt;&lt;/publications&gt;&lt;cites /&gt;&lt;/citation&gt;</w:instrText>
+      </w:r>
+      <w:r>
+        <w:rPr>
+          <w:sz w:val="24"/>
+          <w:szCs w:val="24"/>
+        </w:rPr>
+        <w:fldChar w:fldCharType="separate"/>
+      </w:r>
+      <w:r>
+        <w:rPr>
+          <w:sz w:val="24"/>
+          <w:szCs w:val="24"/>
+        </w:rPr>
+        <w:t>(40,41)</w:t>
+      </w:r>
+      <w:r>
+        <w:rPr>
+          <w:sz w:val="24"/>
+          <w:szCs w:val="24"/>
+        </w:rPr>
+        <w:fldChar w:fldCharType="end"/>
+      </w:r>
+      <w:r>
+        <w:rPr>
+          <w:sz w:val="24"/>
+          <w:szCs w:val="24"/>
+        </w:rPr>
+        <w:t xml:space="preserve">. </w:t>
+      </w:r>
+      <w:r>
+        <w:rPr>
+          <w:sz w:val="24"/>
+          <w:szCs w:val="24"/>
+        </w:rPr>
+        <w:t xml:space="preserve">Although </w:t>
+      </w:r>
+      <w:bookmarkStart w:id="0" w:name="_GoBack"/>
+      <w:r>
+        <w:rPr>
+          <w:i/>
+          <w:sz w:val="24"/>
+          <w:szCs w:val="24"/>
+        </w:rPr>
+        <w:t>C. papaya</w:t>
+      </w:r>
+      <w:r>
+        <w:rPr>
+          <w:sz w:val="24"/>
+          <w:szCs w:val="24"/>
+        </w:rPr>
+        <w:t xml:space="preserve"> </w:t>
+      </w:r>
+      <w:bookmarkEnd w:id="0"/>
+      <w:r>
+        <w:rPr>
+          <w:sz w:val="24"/>
+          <w:szCs w:val="24"/>
+        </w:rPr>
+        <w:t xml:space="preserve">is not a native plant, it is not considered invasive in the Marianas. </w:t>
+      </w:r>
+      <w:r>
+        <w:rPr>
+          <w:sz w:val="24"/>
+          <w:szCs w:val="24"/>
+        </w:rPr>
+        <w:t xml:space="preserve">It is similarly common in Guam in previously disturbed areas and edges but not in deeper forests </w:t>
+      </w:r>
+      <w:r>
+        <w:rPr>
+          <w:sz w:val="24"/>
+          <w:szCs w:val="24"/>
+        </w:rPr>
+        <w:fldChar w:fldCharType="begin" w:fldLock="1"/>
+      </w:r>
+      <w:r>
+        <w:rPr>
+          <w:sz w:val="24"/>
+          <w:szCs w:val="24"/>
+        </w:rPr>
+        <w:instrText xml:space="preserve"> ADDIN PAPERS2_CITATIONS &lt;citation&gt;&lt;uuid&gt;DFF26714-ED3C-403C-9718-C7570FF2DB9A&lt;/uuid&gt;&lt;priority&gt;0&lt;/priority&gt;&lt;publications&gt;&lt;publication&gt;&lt;doi&gt;10.5962/bhl.title.100395&lt;/doi&gt;&lt;publication_date&gt;99199100000000000000200000&lt;/publication_date&gt;&lt;subtype&gt;0&lt;/subtype&gt;&lt;title&gt;Trees and shrubs of the Northern Mariana Islands&lt;/title&gt;&lt;type&gt;0&lt;/type&gt;&lt;uuid&gt;10332b99-0997-422d-b5ea-29711346a44d&lt;/uuid&gt;&lt;authors&gt;&lt;author&gt;&lt;lastName&gt;Raulerson&lt;/lastName&gt;&lt;firstName&gt;L&lt;/firstName&gt;&lt;/author&gt;&lt;author&gt;&lt;lastName&gt;Rinehart&lt;/lastName&gt;&lt;firstName&gt;A&lt;/firstName&gt;&lt;middleNames&gt;F&lt;/middleNames&gt;&lt;/author&gt;&lt;/authors&gt;&lt;editors /&gt;&lt;translators /&gt;&lt;photographers /&gt;&lt;livfe_id /&gt;&lt;citekey&gt;Raulerson:1991bf&lt;/citekey&gt;&lt;subtitle p4:nil="true" xmlns:p4="http://www.w3.org/2001/XMLSchema-instance" /&gt;&lt;submission_date /&gt;&lt;revision_date /&gt;&lt;accepted_date /&gt;&lt;is_bundle&gt;0&lt;/is_bundle&gt;&lt;bundle p4:nil="true" xmlns:p4="http://www.w3.org/2001/XMLSchema-instance" /&gt;&lt;url p4:nil="true" xmlns:p4="http://www.w3.org/2001/XMLSchema-instance" /&gt;&lt;/publication&gt;&lt;publication&gt;&lt;doi&gt;10.1086/408359&lt;/doi&gt;&lt;number&gt;1&lt;/number&gt;&lt;publication_date&gt;99197100000000000000200000&lt;/publication_date&gt;&lt;startpage&gt;97&lt;/startpage&gt;&lt;subtype&gt;0&lt;/subtype&gt;&lt;title&gt;The flora of Guam: A manual for the identification of the vascular plants of the island&lt;/title&gt;&lt;type&gt;0&lt;/type&gt;&lt;volume&gt;50&lt;/volume&gt;&lt;uuid&gt;b432ab75-a1c4-4313-ab5c-bfdf1cc87f8e&lt;/uuid&gt;&lt;authors&gt;&lt;author&gt;&lt;lastName&gt;Stone&lt;/lastName&gt;&lt;firstName&gt;B&lt;/firstName&gt;&lt;middleNames&gt;C&lt;/middleNames&gt;&lt;/author&gt;&lt;/authors&gt;&lt;editors /&gt;&lt;translators /&gt;&lt;photographers /&gt;&lt;livfe_id /&gt;&lt;citekey&gt;Stone:1971fn&lt;/citekey&gt;&lt;subtitle p4:nil="true" xmlns:p4="http://www.w3.org/2001/XMLSchema-instance" /&gt;&lt;submission_date /&gt;&lt;revision_date /&gt;&lt;accepted_date /&gt;&lt;is_bundle&gt;0&lt;/is_bundle&gt;&lt;bundle p4:nil="true" xmlns:p4="http://www.w3.org/2001/XMLSchema-instance" /&gt;&lt;url&gt;http://kbd.kew.org/kbd/detailedresult.do?id=150872&lt;/url&gt;&lt;/publication&gt;&lt;/publications&gt;&lt;cites /&gt;&lt;/citation&gt;</w:instrText>
+      </w:r>
+      <w:r>
+        <w:rPr>
+          <w:sz w:val="24"/>
+          <w:szCs w:val="24"/>
+        </w:rPr>
+        <w:fldChar w:fldCharType="separate"/>
+      </w:r>
+      <w:r>
+        <w:rPr>
+          <w:sz w:val="24"/>
+          <w:szCs w:val="24"/>
+        </w:rPr>
+        <w:t>(29,42)</w:t>
+      </w:r>
+      <w:r>
+        <w:rPr>
+          <w:sz w:val="24"/>
+          <w:szCs w:val="24"/>
+        </w:rPr>
+        <w:fldChar w:fldCharType="end"/>
+      </w:r>
+      <w:r>
+        <w:rPr>
+          <w:sz w:val="24"/>
+          <w:szCs w:val="24"/>
+        </w:rPr>
+        <w:t>, indicating that it may be important for primary</w:t>
+      </w:r>
+      <w:r>
+        <w:rPr>
+          <w:sz w:val="24"/>
+          <w:szCs w:val="24"/>
+        </w:rPr>
+        <w:t xml:space="preserve"> or secondary</w:t>
+      </w:r>
+      <w:r>
+        <w:rPr>
+          <w:sz w:val="24"/>
+          <w:szCs w:val="24"/>
+        </w:rPr>
+        <w:t xml:space="preserve"> succession and forest regrowth in disturbed areas. This, coupled with the results of our see</w:t>
+      </w:r>
+      <w:r>
+        <w:rPr>
+          <w:sz w:val="24"/>
+          <w:szCs w:val="24"/>
+        </w:rPr>
+        <w:t xml:space="preserve">dling plots indicating that both </w:t>
+      </w:r>
+      <w:r>
+        <w:rPr>
+          <w:i/>
+          <w:sz w:val="24"/>
+          <w:szCs w:val="24"/>
+        </w:rPr>
+        <w:t>C. papaya</w:t>
+      </w:r>
+      <w:r>
+        <w:rPr>
+          <w:sz w:val="24"/>
+          <w:szCs w:val="24"/>
+        </w:rPr>
+        <w:t xml:space="preserve"> and </w:t>
+      </w:r>
+      <w:r>
+        <w:rPr>
+          <w:i/>
+          <w:sz w:val="24"/>
+          <w:szCs w:val="24"/>
+        </w:rPr>
+        <w:t xml:space="preserve">M. </w:t>
+      </w:r>
+      <w:proofErr w:type="spellStart"/>
+      <w:r>
+        <w:rPr>
+          <w:i/>
+          <w:sz w:val="24"/>
+          <w:szCs w:val="24"/>
+        </w:rPr>
+        <w:t>citrifolia</w:t>
+      </w:r>
+      <w:proofErr w:type="spellEnd"/>
+      <w:r>
+        <w:rPr>
+          <w:sz w:val="24"/>
+          <w:szCs w:val="24"/>
+        </w:rPr>
+        <w:t xml:space="preserve"> are </w:t>
+      </w:r>
+      <w:r>
+        <w:rPr>
+          <w:sz w:val="24"/>
+          <w:szCs w:val="24"/>
+        </w:rPr>
+        <w:t>browsed by deer, suggests that while deer can inhibit regrowth in disturbed</w:t>
+      </w:r>
+      <w:r>
+        <w:rPr>
+          <w:sz w:val="24"/>
+          <w:szCs w:val="24"/>
+        </w:rPr>
+        <w:t xml:space="preserve"> areas, pigs may be one of the few vertebrate species moving successional species into edges and gaps.</w:t>
       </w:r>
     </w:p>
     <w:p>
@@ -4199,7 +4532,14 @@
           <w:sz w:val="24"/>
           <w:szCs w:val="24"/>
         </w:rPr>
-        <w:t>these invasive species are being managed within the context of a highly degraded novel ecosystem, these functional differences suggest that different management strategies should apply to each species</w:t>
+        <w:t>deer and pigs</w:t>
+      </w:r>
+      <w:r>
+        <w:rPr>
+          <w:sz w:val="24"/>
+          <w:szCs w:val="24"/>
+        </w:rPr>
+        <w:t xml:space="preserve"> are being managed within the context of a highly degraded novel ecosystem, these functional differences suggest that different management strategies should apply to each species</w:t>
       </w:r>
       <w:r>
         <w:rPr>
@@ -4339,7 +4679,14 @@
           <w:sz w:val="24"/>
           <w:szCs w:val="24"/>
         </w:rPr>
-        <w:t xml:space="preserve">. </w:t>
+        <w:t>.</w:t>
+      </w:r>
+      <w:r>
+        <w:rPr>
+          <w:sz w:val="24"/>
+          <w:szCs w:val="24"/>
+        </w:rPr>
+        <w:t xml:space="preserve"> </w:t>
       </w:r>
       <w:r>
         <w:rPr>
@@ -4395,7 +4742,15 @@
           <w:sz w:val="24"/>
           <w:szCs w:val="24"/>
         </w:rPr>
-        <w:t>The forest floor in a limestone karst forest is rocky and rigid, which would be difficult for pigs to root and wallow in, thereby limiting the extent of their damage to seedlings. However, pigs could have more impact in other forest types with softer soils. Therefore, more detailed studies of their roles in other forest types should gui</w:t>
+        <w:t xml:space="preserve">The forest floor in a limestone karst </w:t>
+      </w:r>
+      <w:r>
+        <w:rPr>
+          <w:sz w:val="24"/>
+          <w:szCs w:val="24"/>
+        </w:rPr>
+        <w:lastRenderedPageBreak/>
+        <w:t>forest is rocky and rigid, which would be difficult for pigs to root and wallow in, thereby limiting the extent of their damage to seedlings. However, pigs could have more impact in other forest types with softer soils. Therefore, more detailed studies of their roles in other forest types should gui</w:t>
       </w:r>
       <w:r>
         <w:rPr>
@@ -4411,7 +4766,6 @@
         <w:ind w:firstLine="720"/>
       </w:pPr>
       <w:r>
-        <w:lastRenderedPageBreak/>
         <w:t xml:space="preserve">Invasive species are normally managed with the goal of control or eradication, but in novel ecosystems with multiple species and factors contributing to ecological changes, a blanket approach may not be wise. Feral ungulates are components of novel ecosystems around the world, and although their negative effects are well-documented </w:t>
       </w:r>
       <w:r>
@@ -4424,7 +4778,7 @@
         <w:fldChar w:fldCharType="separate"/>
       </w:r>
       <w:r>
-        <w:t>(40-42)</w:t>
+        <w:t>(43-45)</w:t>
       </w:r>
       <w:r>
         <w:fldChar w:fldCharType="end"/>
@@ -4448,7 +4802,7 @@
         <w:fldChar w:fldCharType="separate"/>
       </w:r>
       <w:r>
-        <w:t>(43,44)</w:t>
+        <w:t>(46,47)</w:t>
       </w:r>
       <w:r>
         <w:fldChar w:fldCharType="end"/>
@@ -4469,7 +4823,7 @@
         <w:fldChar w:fldCharType="separate"/>
       </w:r>
       <w:r>
-        <w:t>(45,46)</w:t>
+        <w:t>(48,49)</w:t>
       </w:r>
       <w:r>
         <w:fldChar w:fldCharType="end"/>
@@ -4490,7 +4844,7 @@
         <w:fldChar w:fldCharType="separate"/>
       </w:r>
       <w:r>
-        <w:t>(47)</w:t>
+        <w:t>(50)</w:t>
       </w:r>
       <w:r>
         <w:fldChar w:fldCharType="end"/>
@@ -4514,7 +4868,7 @@
         <w:fldChar w:fldCharType="separate"/>
       </w:r>
       <w:r>
-        <w:t>(15,48)</w:t>
+        <w:t>(15,51)</w:t>
       </w:r>
       <w:r>
         <w:fldChar w:fldCharType="end"/>
@@ -4535,7 +4889,7 @@
         <w:fldChar w:fldCharType="separate"/>
       </w:r>
       <w:r>
-        <w:t>(43)</w:t>
+        <w:t>(46)</w:t>
       </w:r>
       <w:r>
         <w:fldChar w:fldCharType="end"/>
@@ -4642,7 +4996,11 @@
         <w:t xml:space="preserve"> </w:t>
       </w:r>
       <w:r>
-        <w:t>the study, set up experiments, and aided in analysis and drafting the manuscript.  Alexander Kerr aided in designing and coordinating the study, reviewing the analysis, and drafting and reviewing the manuscript. Ross Miller aided in designing and coordinating the study and reviewing the manuscript. All authors gave final approval for publication.</w:t>
+        <w:t xml:space="preserve">the study, set up experiments, and aided in analysis and drafting the manuscript.  Alexander Kerr aided in </w:t>
+      </w:r>
+      <w:r>
+        <w:lastRenderedPageBreak/>
+        <w:t>designing and coordinating the study, reviewing the analysis, and drafting and reviewing the manuscript. Ross Miller aided in designing and coordinating the study and reviewing the manuscript. All authors gave final approval for publication.</w:t>
       </w:r>
     </w:p>
     <w:p>
@@ -4664,7 +5022,6 @@
         <w:spacing w:line="480" w:lineRule="auto"/>
       </w:pPr>
       <w:r>
-        <w:lastRenderedPageBreak/>
         <w:tab/>
         <w:t xml:space="preserve">The authors thank the Ecology of Bird Loss project, especially crew leaders Kaitlin </w:t>
       </w:r>
@@ -5296,10 +5653,8 @@
     </w:p>
     <w:p>
       <w:r>
-        <w:t xml:space="preserve">31. R Core Development Team. 2016. R: A language and environment for statistical computing. Vienna, Austria. https://www.R-project.org/ </w:t>
-      </w:r>
-      <w:bookmarkStart w:id="0" w:name="_GoBack"/>
-      <w:bookmarkEnd w:id="0"/>
+        <w:t>31. R: A language and environment for statistical computing. Vienna, Austria.</w:t>
+      </w:r>
     </w:p>
     <w:p>
       <w:r>
@@ -5423,7 +5778,62 @@
     </w:p>
     <w:p>
       <w:r>
-        <w:t xml:space="preserve">40. </w:t>
+        <w:t xml:space="preserve">40. Brown JE, Bauman JM, Lawrie JF, Rocha OJ. The structure of morphological and genetic diversity in natural populations of </w:t>
+      </w:r>
+      <w:proofErr w:type="spellStart"/>
+      <w:r>
+        <w:t>Carica</w:t>
+      </w:r>
+      <w:proofErr w:type="spellEnd"/>
+      <w:r>
+        <w:t xml:space="preserve"> papaya (</w:t>
+      </w:r>
+      <w:proofErr w:type="spellStart"/>
+      <w:r>
+        <w:t>Caricaceae</w:t>
+      </w:r>
+      <w:proofErr w:type="spellEnd"/>
+      <w:r>
+        <w:t xml:space="preserve">) in Costa Rica. </w:t>
+      </w:r>
+      <w:proofErr w:type="spellStart"/>
+      <w:r>
+        <w:t>Biotropica</w:t>
+      </w:r>
+      <w:proofErr w:type="spellEnd"/>
+      <w:r>
+        <w:t>. 2012;44(2):179.</w:t>
+      </w:r>
+    </w:p>
+    <w:p>
+      <w:r>
+        <w:t xml:space="preserve">41. Manner HI, </w:t>
+      </w:r>
+      <w:proofErr w:type="spellStart"/>
+      <w:r>
+        <w:t>Thaman</w:t>
+      </w:r>
+      <w:proofErr w:type="spellEnd"/>
+      <w:r>
+        <w:t xml:space="preserve"> RR, Hassall DC. Phosphate mining induced vegetation changes on Nauru Island. Ecology. 1984;65(5):1454.</w:t>
+      </w:r>
+    </w:p>
+    <w:p>
+      <w:r>
+        <w:t xml:space="preserve">42. Stone BC. The flora of Guam: A manual for the identification of the vascular plants of the island. Vol. 50, </w:t>
+      </w:r>
+      <w:proofErr w:type="spellStart"/>
+      <w:r>
+        <w:t>Micronesica</w:t>
+      </w:r>
+      <w:proofErr w:type="spellEnd"/>
+      <w:r>
+        <w:t>. 1971. 1 p.</w:t>
+      </w:r>
+    </w:p>
+    <w:p>
+      <w:r>
+        <w:t xml:space="preserve">43. </w:t>
       </w:r>
       <w:proofErr w:type="spellStart"/>
       <w:r>
@@ -5436,7 +5846,7 @@
     </w:p>
     <w:p>
       <w:r>
-        <w:t xml:space="preserve">41. </w:t>
+        <w:t xml:space="preserve">44. </w:t>
       </w:r>
       <w:proofErr w:type="spellStart"/>
       <w:r>
@@ -5457,7 +5867,7 @@
     </w:p>
     <w:p>
       <w:r>
-        <w:t xml:space="preserve">42. Spear D, </w:t>
+        <w:t xml:space="preserve">45. Spear D, </w:t>
       </w:r>
       <w:proofErr w:type="spellStart"/>
       <w:r>
@@ -5470,7 +5880,7 @@
     </w:p>
     <w:p>
       <w:r>
-        <w:t>43. O'Connor SJ, Kelly D. Seed dispersal of matai (</w:t>
+        <w:t>46. O'Connor SJ, Kelly D. Seed dispersal of matai (</w:t>
       </w:r>
       <w:proofErr w:type="spellStart"/>
       <w:r>
@@ -5499,7 +5909,8 @@
     </w:p>
     <w:p>
       <w:r>
-        <w:t xml:space="preserve">44. </w:t>
+        <w:lastRenderedPageBreak/>
+        <w:t xml:space="preserve">47. </w:t>
       </w:r>
       <w:proofErr w:type="spellStart"/>
       <w:r>
@@ -5544,7 +5955,7 @@
     </w:p>
     <w:p>
       <w:r>
-        <w:t xml:space="preserve">45. de </w:t>
+        <w:t xml:space="preserve">48. de </w:t>
       </w:r>
       <w:proofErr w:type="spellStart"/>
       <w:r>
@@ -5597,13 +6008,12 @@
     </w:p>
     <w:p>
       <w:r>
-        <w:lastRenderedPageBreak/>
-        <w:t>46. Klinger RC, Schuyler PT. Vegetation response to the removal of feral sheep from Santa Cruz Island. …  update on the …. 1994. 1 p.</w:t>
-      </w:r>
-    </w:p>
-    <w:p>
-      <w:r>
-        <w:t xml:space="preserve">47. Kessler CC. Eradication of feral goats and pigs and consequences for other biota on </w:t>
+        <w:t>49. Klinger RC, Schuyler PT. Vegetation response to the removal of feral sheep from Santa Cruz Island. …  update on the …. 1994. 1 p.</w:t>
+      </w:r>
+    </w:p>
+    <w:p>
+      <w:r>
+        <w:t xml:space="preserve">50. Kessler CC. Eradication of feral goats and pigs and consequences for other biota on </w:t>
       </w:r>
       <w:proofErr w:type="spellStart"/>
       <w:r>
@@ -5616,7 +6026,7 @@
     </w:p>
     <w:p>
       <w:r>
-        <w:t xml:space="preserve">48. Cabin RJ, Weller SG, </w:t>
+        <w:t xml:space="preserve">51. Cabin RJ, Weller SG, </w:t>
       </w:r>
       <w:proofErr w:type="spellStart"/>
       <w:r>
@@ -5716,7 +6126,7 @@
         <w:rStyle w:val="PageNumber"/>
         <w:noProof/>
       </w:rPr>
-      <w:t>14</w:t>
+      <w:t>10</w:t>
     </w:r>
     <w:r>
       <w:rPr>
@@ -8339,7 +8749,7 @@
 </file>
 
 <file path=customXml/itemProps1.xml><?xml version="1.0" encoding="utf-8"?>
-<ds:datastoreItem xmlns:ds="http://schemas.openxmlformats.org/officeDocument/2006/customXml" ds:itemID="{3C4187F1-5D1D-4D22-BA8F-501162C990DF}">
+<ds:datastoreItem xmlns:ds="http://schemas.openxmlformats.org/officeDocument/2006/customXml" ds:itemID="{34E81A5D-9670-4203-8A76-C1C630FB8897}">
   <ds:schemaRefs>
     <ds:schemaRef ds:uri="http://schemas.openxmlformats.org/officeDocument/2006/bibliography"/>
   </ds:schemaRefs>

</xml_diff>

<commit_message>
added r-squared to regressions, updated figures document
</commit_message>
<xml_diff>
--- a/Current Draft/Draft ungulate paper main document 2017JAN.docx
+++ b/Current Draft/Draft ungulate paper main document 2017JAN.docx
@@ -17,30 +17,11 @@
       </w:r>
       <w:r>
         <w:rPr>
-          <w:bCs/>
-        </w:rPr>
-        <w:t xml:space="preserve">Non-native deer are extremely destructive, but </w:t>
-      </w:r>
-      <w:r>
-        <w:rPr>
-          <w:bCs/>
-        </w:rPr>
-        <w:t xml:space="preserve">feral </w:t>
-      </w:r>
-      <w:r>
-        <w:rPr>
-          <w:bCs/>
-        </w:rPr>
-        <w:t>pigs act as seed-dispersers in a novel ecosystem which has lost its native seed-dispersers</w:t>
-      </w:r>
-    </w:p>
-    <w:p>
-      <w:pPr>
-        <w:spacing w:line="480" w:lineRule="auto"/>
-        <w:rPr>
-          <w:bCs/>
-        </w:rPr>
-      </w:pPr>
+          <w:color w:val="222222"/>
+          <w:shd w:val="clear" w:color="auto" w:fill="FFFFFF"/>
+        </w:rPr>
+        <w:t>Contrasting ecological roles of non-native ungulates in a novel ecosystem</w:t>
+      </w:r>
     </w:p>
     <w:p>
       <w:pPr>
@@ -85,6 +66,8 @@
           <w:t>anngawel@iastate.edu</w:t>
         </w:r>
       </w:hyperlink>
+      <w:bookmarkStart w:id="0" w:name="_GoBack"/>
+      <w:bookmarkEnd w:id="0"/>
     </w:p>
     <w:p>
       <w:pPr>
@@ -4354,7 +4337,6 @@
         </w:rPr>
         <w:t xml:space="preserve">Although </w:t>
       </w:r>
-      <w:bookmarkStart w:id="0" w:name="_GoBack"/>
       <w:r>
         <w:rPr>
           <w:i/>
@@ -4368,15 +4350,7 @@
           <w:sz w:val="24"/>
           <w:szCs w:val="24"/>
         </w:rPr>
-        <w:t xml:space="preserve"> </w:t>
-      </w:r>
-      <w:bookmarkEnd w:id="0"/>
-      <w:r>
-        <w:rPr>
-          <w:sz w:val="24"/>
-          <w:szCs w:val="24"/>
-        </w:rPr>
-        <w:t xml:space="preserve">is not a native plant, it is not considered invasive in the Marianas. </w:t>
+        <w:t xml:space="preserve"> is not a native plant, it is not considered invasive in the Marianas. </w:t>
       </w:r>
       <w:r>
         <w:rPr>
@@ -5166,15 +5140,7 @@
         <w:fldChar w:fldCharType="separate"/>
       </w:r>
       <w:r>
-        <w:t xml:space="preserve">1. </w:t>
-      </w:r>
-      <w:proofErr w:type="spellStart"/>
-      <w:r>
-        <w:t>Seastedt</w:t>
-      </w:r>
-      <w:proofErr w:type="spellEnd"/>
-      <w:r>
-        <w:t xml:space="preserve"> TR, Hobbs RJ. Management of novel ecosystems: are novel approaches required? Frontiers in Ecology and  …. 2008;6(10):547.</w:t>
+        <w:t>1. Seastedt TR, Hobbs RJ. Management of novel ecosystems: are novel approaches required? Frontiers in Ecology and  …. 2008;6(10):547.</w:t>
       </w:r>
     </w:p>
     <w:p>
@@ -5184,49 +5150,17 @@
     </w:p>
     <w:p>
       <w:r>
-        <w:t xml:space="preserve">3. Hobbs RJ, </w:t>
-      </w:r>
-      <w:proofErr w:type="spellStart"/>
-      <w:r>
-        <w:t>Arico</w:t>
-      </w:r>
-      <w:proofErr w:type="spellEnd"/>
-      <w:r>
-        <w:t xml:space="preserve"> S, Aronson J, Baron JS. Novel ecosystems: theoretical and management aspects of the new ecological world order. Global ecology and  …. 2006;15(1):1.</w:t>
-      </w:r>
-    </w:p>
-    <w:p>
-      <w:r>
-        <w:t xml:space="preserve">4. </w:t>
-      </w:r>
-      <w:proofErr w:type="spellStart"/>
-      <w:r>
-        <w:t>Schlaepfer</w:t>
-      </w:r>
-      <w:proofErr w:type="spellEnd"/>
-      <w:r>
-        <w:t xml:space="preserve"> MA, Sax DF, Olden JD. The potential conservation value of non‐native species. Conservation Biology. 2011;25(3):428.</w:t>
-      </w:r>
-    </w:p>
-    <w:p>
-      <w:r>
-        <w:t xml:space="preserve">5. </w:t>
-      </w:r>
-      <w:proofErr w:type="spellStart"/>
-      <w:r>
-        <w:t>Ewel</w:t>
-      </w:r>
-      <w:proofErr w:type="spellEnd"/>
-      <w:r>
-        <w:t xml:space="preserve"> JJ, </w:t>
-      </w:r>
-      <w:proofErr w:type="spellStart"/>
-      <w:r>
-        <w:t>Putz</w:t>
-      </w:r>
-      <w:proofErr w:type="spellEnd"/>
-      <w:r>
-        <w:t xml:space="preserve"> FE. A place for alien species in ecosystem restoration. Frontiers in Ecology and  …. 2004;.</w:t>
+        <w:t>3. Hobbs RJ, Arico S, Aronson J, Baron JS. Novel ecosystems: theoretical and management aspects of the new ecological world order. Global ecology and  …. 2006;15(1):1.</w:t>
+      </w:r>
+    </w:p>
+    <w:p>
+      <w:r>
+        <w:t>4. Schlaepfer MA, Sax DF, Olden JD. The potential conservation value of non‐native species. Conservation Biology. 2011;25(3):428.</w:t>
+      </w:r>
+    </w:p>
+    <w:p>
+      <w:r>
+        <w:t>5. Ewel JJ, Putz FE. A place for alien species in ecosystem restoration. Frontiers in Ecology and  …. 2004;.</w:t>
       </w:r>
     </w:p>
     <w:p>
@@ -5246,15 +5180,7 @@
     </w:p>
     <w:p>
       <w:r>
-        <w:t xml:space="preserve">9. </w:t>
-      </w:r>
-      <w:proofErr w:type="spellStart"/>
-      <w:r>
-        <w:t>Bertness</w:t>
-      </w:r>
-      <w:proofErr w:type="spellEnd"/>
-      <w:r>
-        <w:t xml:space="preserve"> MD, Coverdale TC. An invasive species facilitates the recovery of salt marsh ecosystems on Cape Cod. Ecology. 2013;94(9):1937.</w:t>
+        <w:t>9. Bertness MD, Coverdale TC. An invasive species facilitates the recovery of salt marsh ecosystems on Cape Cod. Ecology. 2013;94(9):1937.</w:t>
       </w:r>
     </w:p>
     <w:p>
@@ -5264,15 +5190,7 @@
     </w:p>
     <w:p>
       <w:r>
-        <w:t xml:space="preserve">11. </w:t>
-      </w:r>
-      <w:proofErr w:type="spellStart"/>
-      <w:r>
-        <w:t>Allombert</w:t>
-      </w:r>
-      <w:proofErr w:type="spellEnd"/>
-      <w:r>
-        <w:t xml:space="preserve"> S, Stockton S, MARTIN JL. A natural experiment on the impact of overabundant deer on forest invertebrates. Conservation Biology. 2005;19(6):1917.</w:t>
+        <w:t>11. Allombert S, Stockton S, MARTIN JL. A natural experiment on the impact of overabundant deer on forest invertebrates. Conservation Biology. 2005;19(6):1917.</w:t>
       </w:r>
     </w:p>
     <w:p>
@@ -5282,194 +5200,42 @@
     </w:p>
     <w:p>
       <w:r>
-        <w:t xml:space="preserve">13. </w:t>
-      </w:r>
-      <w:proofErr w:type="spellStart"/>
-      <w:r>
-        <w:t>Courchamp</w:t>
-      </w:r>
-      <w:proofErr w:type="spellEnd"/>
-      <w:r>
-        <w:t xml:space="preserve"> F, </w:t>
-      </w:r>
-      <w:proofErr w:type="spellStart"/>
-      <w:r>
-        <w:t>Chapuis</w:t>
-      </w:r>
-      <w:proofErr w:type="spellEnd"/>
-      <w:r>
-        <w:t xml:space="preserve"> JL, Pascal M. Mammal invaders on islands: impact, control and control impact. Biological reviews. 2003;78(3):347.</w:t>
-      </w:r>
-    </w:p>
-    <w:p>
-      <w:r>
-        <w:t xml:space="preserve">14. </w:t>
-      </w:r>
-      <w:proofErr w:type="spellStart"/>
-      <w:r>
-        <w:t>Alverson</w:t>
-      </w:r>
-      <w:proofErr w:type="spellEnd"/>
-      <w:r>
-        <w:t xml:space="preserve"> WS, Waller DM, </w:t>
-      </w:r>
-      <w:proofErr w:type="spellStart"/>
-      <w:r>
-        <w:t>Solheim</w:t>
-      </w:r>
-      <w:proofErr w:type="spellEnd"/>
-      <w:r>
-        <w:t xml:space="preserve"> SL. Forests too deer: edge effects in northern Wisconsin. Conservation Biology. 1988;2(4):348.</w:t>
-      </w:r>
-    </w:p>
-    <w:p>
-      <w:r>
-        <w:t xml:space="preserve">15. </w:t>
-      </w:r>
-      <w:proofErr w:type="spellStart"/>
-      <w:r>
-        <w:t>Coomes</w:t>
-      </w:r>
-      <w:proofErr w:type="spellEnd"/>
-      <w:r>
-        <w:t xml:space="preserve"> DA, Allen RB, Forsyth DM. Factors preventing the recovery of New Zealand forests following control of invasive deer. Conservation Biology. 2003;17(2):450.</w:t>
-      </w:r>
-    </w:p>
-    <w:p>
-      <w:r>
-        <w:t xml:space="preserve">16. Ickes K, </w:t>
-      </w:r>
-      <w:proofErr w:type="spellStart"/>
-      <w:r>
-        <w:t>Dewalt</w:t>
-      </w:r>
-      <w:proofErr w:type="spellEnd"/>
-      <w:r>
-        <w:t xml:space="preserve"> SJ, </w:t>
-      </w:r>
-      <w:proofErr w:type="spellStart"/>
-      <w:r>
-        <w:t>Appanah</w:t>
-      </w:r>
-      <w:proofErr w:type="spellEnd"/>
-      <w:r>
-        <w:t xml:space="preserve"> S. Effects of native pigs (</w:t>
-      </w:r>
-      <w:proofErr w:type="spellStart"/>
-      <w:r>
-        <w:t>Sus</w:t>
-      </w:r>
-      <w:proofErr w:type="spellEnd"/>
-      <w:r>
-        <w:t xml:space="preserve"> </w:t>
-      </w:r>
-      <w:proofErr w:type="spellStart"/>
-      <w:r>
-        <w:t>scrofa</w:t>
-      </w:r>
-      <w:proofErr w:type="spellEnd"/>
-      <w:r>
-        <w:t xml:space="preserve">) on woody </w:t>
-      </w:r>
-      <w:proofErr w:type="spellStart"/>
-      <w:r>
-        <w:t>understorey</w:t>
-      </w:r>
-      <w:proofErr w:type="spellEnd"/>
-      <w:r>
-        <w:t xml:space="preserve"> vegetation in a Malaysian lowland rain forest. Journal of Tropical Ecology. 2001;17(02):191.</w:t>
-      </w:r>
-    </w:p>
-    <w:p>
-      <w:r>
-        <w:t>17. Ickes K. Hyper-abundance of Native Wild Pigs (</w:t>
-      </w:r>
-      <w:proofErr w:type="spellStart"/>
-      <w:r>
-        <w:t>Sus</w:t>
-      </w:r>
-      <w:proofErr w:type="spellEnd"/>
-      <w:r>
-        <w:t xml:space="preserve"> </w:t>
-      </w:r>
-      <w:proofErr w:type="spellStart"/>
-      <w:r>
-        <w:t>scrofa</w:t>
-      </w:r>
-      <w:proofErr w:type="spellEnd"/>
-      <w:r>
-        <w:t xml:space="preserve">) in a Lowland Dipterocarp Rain Forest of Peninsular Malaysia 1. </w:t>
-      </w:r>
-      <w:proofErr w:type="spellStart"/>
-      <w:r>
-        <w:t>Biotropica</w:t>
-      </w:r>
-      <w:proofErr w:type="spellEnd"/>
-      <w:r>
-        <w:t>. 2001;.</w:t>
-      </w:r>
-    </w:p>
-    <w:p>
-      <w:r>
-        <w:t>18. Barrios MN. Impact of wild boar (</w:t>
-      </w:r>
-      <w:proofErr w:type="spellStart"/>
-      <w:r>
-        <w:t>Sus</w:t>
-      </w:r>
-      <w:proofErr w:type="spellEnd"/>
-      <w:r>
-        <w:t xml:space="preserve"> </w:t>
-      </w:r>
-      <w:proofErr w:type="spellStart"/>
-      <w:r>
-        <w:t>scrofa</w:t>
-      </w:r>
-      <w:proofErr w:type="spellEnd"/>
-      <w:r>
-        <w:t>) in its introduced and native range: a review. Biological invasions. 2012;14(11):2283.</w:t>
-      </w:r>
-    </w:p>
-    <w:p>
-      <w:r>
-        <w:t xml:space="preserve">19. Singer FJ, Swank WT, </w:t>
-      </w:r>
-      <w:proofErr w:type="spellStart"/>
-      <w:r>
-        <w:t>Clebsch</w:t>
-      </w:r>
-      <w:proofErr w:type="spellEnd"/>
-      <w:r>
-        <w:t xml:space="preserve"> E. Effects of wild pig rooting in a deciduous forest. The Journal of wildlife management. 1984;48(2):464.</w:t>
-      </w:r>
-    </w:p>
-    <w:p>
-      <w:r>
-        <w:t xml:space="preserve">20. </w:t>
-      </w:r>
-      <w:proofErr w:type="spellStart"/>
-      <w:r>
-        <w:t>Conry</w:t>
-      </w:r>
-      <w:proofErr w:type="spellEnd"/>
-      <w:r>
-        <w:t xml:space="preserve"> PJ. Ecology of the wild (feral) pig (</w:t>
-      </w:r>
-      <w:proofErr w:type="spellStart"/>
-      <w:r>
-        <w:t>Sus</w:t>
-      </w:r>
-      <w:proofErr w:type="spellEnd"/>
-      <w:r>
-        <w:t xml:space="preserve"> </w:t>
-      </w:r>
-      <w:proofErr w:type="spellStart"/>
-      <w:r>
-        <w:t>scrofa</w:t>
-      </w:r>
-      <w:proofErr w:type="spellEnd"/>
-      <w:r>
-        <w:t>) on Guam. Vol. 58. 1989. 1 p.</w:t>
+        <w:t>13. Courchamp F, Chapuis JL, Pascal M. Mammal invaders on islands: impact, control and control impact. Biological reviews. 2003;78(3):347.</w:t>
+      </w:r>
+    </w:p>
+    <w:p>
+      <w:r>
+        <w:t>14. Alverson WS, Waller DM, Solheim SL. Forests too deer: edge effects in northern Wisconsin. Conservation Biology. 1988;2(4):348.</w:t>
+      </w:r>
+    </w:p>
+    <w:p>
+      <w:r>
+        <w:t>15. Coomes DA, Allen RB, Forsyth DM. Factors preventing the recovery of New Zealand forests following control of invasive deer. Conservation Biology. 2003;17(2):450.</w:t>
+      </w:r>
+    </w:p>
+    <w:p>
+      <w:r>
+        <w:t>16. Ickes K, Dewalt SJ, Appanah S. Effects of native pigs (Sus scrofa) on woody understorey vegetation in a Malaysian lowland rain forest. Journal of Tropical Ecology. 2001;17(02):191.</w:t>
+      </w:r>
+    </w:p>
+    <w:p>
+      <w:r>
+        <w:t>17. Ickes K. Hyper-abundance of Native Wild Pigs (Sus scrofa) in a Lowland Dipterocarp Rain Forest of Peninsular Malaysia 1. Biotropica. 2001;.</w:t>
+      </w:r>
+    </w:p>
+    <w:p>
+      <w:r>
+        <w:t>18. Barrios MN. Impact of wild boar (Sus scrofa) in its introduced and native range: a review. Biological invasions. 2012;14(11):2283.</w:t>
+      </w:r>
+    </w:p>
+    <w:p>
+      <w:r>
+        <w:t>19. Singer FJ, Swank WT, Clebsch E. Effects of wild pig rooting in a deciduous forest. The Journal of wildlife management. 1984;48(2):464.</w:t>
+      </w:r>
+    </w:p>
+    <w:p>
+      <w:r>
+        <w:t>20. Conry PJ. Ecology of the wild (feral) pig (Sus scrofa) on Guam. Vol. 58. 1989. 1 p.</w:t>
       </w:r>
     </w:p>
     <w:p>
@@ -5479,124 +5245,28 @@
     </w:p>
     <w:p>
       <w:r>
-        <w:t xml:space="preserve">22. Wiles GJ, </w:t>
-      </w:r>
-      <w:proofErr w:type="spellStart"/>
-      <w:r>
-        <w:t>Buden</w:t>
-      </w:r>
-      <w:proofErr w:type="spellEnd"/>
-      <w:r>
-        <w:t xml:space="preserve"> DW, Worthington DJ. History of introduction, population status, and management of Philippine deer (</w:t>
-      </w:r>
-      <w:proofErr w:type="spellStart"/>
-      <w:r>
-        <w:t>Cervus</w:t>
-      </w:r>
-      <w:proofErr w:type="spellEnd"/>
-      <w:r>
-        <w:t xml:space="preserve"> </w:t>
-      </w:r>
-      <w:proofErr w:type="spellStart"/>
-      <w:r>
-        <w:t>mariannus</w:t>
-      </w:r>
-      <w:proofErr w:type="spellEnd"/>
-      <w:r>
-        <w:t>) on Micronesian Islands. Mammalia. 1999;63(2).</w:t>
-      </w:r>
-    </w:p>
-    <w:p>
-      <w:r>
-        <w:t xml:space="preserve">23. </w:t>
-      </w:r>
-      <w:proofErr w:type="spellStart"/>
-      <w:r>
-        <w:t>Fritts</w:t>
-      </w:r>
-      <w:proofErr w:type="spellEnd"/>
-      <w:r>
-        <w:t xml:space="preserve"> TH, </w:t>
-      </w:r>
-      <w:proofErr w:type="spellStart"/>
-      <w:r>
-        <w:t>Rodda</w:t>
-      </w:r>
-      <w:proofErr w:type="spellEnd"/>
-      <w:r>
-        <w:t xml:space="preserve"> GH. The role of introduced species in the degradation of island ecosystems: a case history of Guam. Annual review of Ecology and Systematics. 1998;.</w:t>
+        <w:t>22. Wiles GJ, Buden DW, Worthington DJ. History of introduction, population status, and management of Philippine deer (Cervus mariannus) on Micronesian Islands. Mammalia. 1999;63(2).</w:t>
+      </w:r>
+    </w:p>
+    <w:p>
+      <w:r>
+        <w:t>23. Fritts TH, Rodda GH. The role of introduced species in the degradation of island ecosystems: a case history of Guam. Annual review of Ecology and Systematics. 1998;.</w:t>
       </w:r>
     </w:p>
     <w:p>
       <w:r>
         <w:lastRenderedPageBreak/>
-        <w:t xml:space="preserve">24. </w:t>
-      </w:r>
-      <w:proofErr w:type="spellStart"/>
-      <w:r>
-        <w:t>Rodda</w:t>
-      </w:r>
-      <w:proofErr w:type="spellEnd"/>
-      <w:r>
-        <w:t xml:space="preserve"> GH, </w:t>
-      </w:r>
-      <w:proofErr w:type="spellStart"/>
-      <w:r>
-        <w:t>Fritts</w:t>
-      </w:r>
-      <w:proofErr w:type="spellEnd"/>
-      <w:r>
-        <w:t xml:space="preserve"> TH, </w:t>
-      </w:r>
-      <w:proofErr w:type="spellStart"/>
-      <w:r>
-        <w:t>Conry</w:t>
-      </w:r>
-      <w:proofErr w:type="spellEnd"/>
-      <w:r>
-        <w:t xml:space="preserve"> PJ. Origin and population growth of the brown tree snake, </w:t>
-      </w:r>
-      <w:proofErr w:type="spellStart"/>
-      <w:r>
-        <w:t>Boiga</w:t>
-      </w:r>
-      <w:proofErr w:type="spellEnd"/>
-      <w:r>
-        <w:t xml:space="preserve"> </w:t>
-      </w:r>
-      <w:proofErr w:type="spellStart"/>
-      <w:r>
-        <w:t>irregularis</w:t>
-      </w:r>
-      <w:proofErr w:type="spellEnd"/>
-      <w:r>
-        <w:t>, on Guam. University of Hawai'i Press; 1992. 1 p.</w:t>
-      </w:r>
-    </w:p>
-    <w:p>
-      <w:r>
-        <w:t xml:space="preserve">25. Wiles GJ, Bart J, Beck RE, </w:t>
-      </w:r>
-      <w:proofErr w:type="spellStart"/>
-      <w:r>
-        <w:t>Aguon</w:t>
-      </w:r>
-      <w:proofErr w:type="spellEnd"/>
-      <w:r>
-        <w:t xml:space="preserve"> CF. Impacts of the brown tree snake: patterns of decline and species persistence in Guam's avifauna. Conservation Biology. 2003;17(5):1350.</w:t>
-      </w:r>
-    </w:p>
-    <w:p>
-      <w:r>
-        <w:t xml:space="preserve">26. </w:t>
-      </w:r>
-      <w:proofErr w:type="spellStart"/>
-      <w:r>
-        <w:t>Savidge</w:t>
-      </w:r>
-      <w:proofErr w:type="spellEnd"/>
-      <w:r>
-        <w:t xml:space="preserve"> JA. Extinction of an island forest avifauna by an introduced snake. Ecology. 1987;68(3):660.</w:t>
+        <w:t>24. Rodda GH, Fritts TH, Conry PJ. Origin and population growth of the brown tree snake, Boiga irregularis, on Guam. University of Hawai'i Press; 1992. 1 p.</w:t>
+      </w:r>
+    </w:p>
+    <w:p>
+      <w:r>
+        <w:t>25. Wiles GJ, Bart J, Beck RE, Aguon CF. Impacts of the brown tree snake: patterns of decline and species persistence in Guam's avifauna. Conservation Biology. 2003;17(5):1350.</w:t>
+      </w:r>
+    </w:p>
+    <w:p>
+      <w:r>
+        <w:t>26. Savidge JA. Extinction of an island forest avifauna by an introduced snake. Ecology. 1987;68(3):660.</w:t>
       </w:r>
     </w:p>
     <w:p>
@@ -5606,49 +5276,17 @@
     </w:p>
     <w:p>
       <w:r>
-        <w:t>28. Wiles GJ. Decline of a population of wild seeded breadfruit (</w:t>
-      </w:r>
-      <w:proofErr w:type="spellStart"/>
-      <w:r>
-        <w:t>Artocarpus</w:t>
-      </w:r>
-      <w:proofErr w:type="spellEnd"/>
-      <w:r>
-        <w:t xml:space="preserve"> </w:t>
-      </w:r>
-      <w:proofErr w:type="spellStart"/>
-      <w:r>
-        <w:t>mariannensis</w:t>
-      </w:r>
-      <w:proofErr w:type="spellEnd"/>
-      <w:r>
-        <w:t>) on Guam, Mariana Islands. Pacific science. 2005;59(4):509.</w:t>
-      </w:r>
-    </w:p>
-    <w:p>
-      <w:r>
-        <w:t xml:space="preserve">29. </w:t>
-      </w:r>
-      <w:proofErr w:type="spellStart"/>
-      <w:r>
-        <w:t>Raulerson</w:t>
-      </w:r>
-      <w:proofErr w:type="spellEnd"/>
-      <w:r>
-        <w:t xml:space="preserve"> L, Rinehart AF. Trees and shrubs of the Northern Mariana Islands. 1991. 1 p.</w:t>
-      </w:r>
-    </w:p>
-    <w:p>
-      <w:r>
-        <w:t xml:space="preserve">30. </w:t>
-      </w:r>
-      <w:proofErr w:type="spellStart"/>
-      <w:r>
-        <w:t>Fosberg</w:t>
-      </w:r>
-      <w:proofErr w:type="spellEnd"/>
-      <w:r>
-        <w:t xml:space="preserve"> FR. The vegetation of Micronesia. Vol. 43. 1960. 1 p.</w:t>
+        <w:t>28. Wiles GJ. Decline of a population of wild seeded breadfruit (Artocarpus mariannensis) on Guam, Mariana Islands. Pacific science. 2005;59(4):509.</w:t>
+      </w:r>
+    </w:p>
+    <w:p>
+      <w:r>
+        <w:t>29. Raulerson L, Rinehart AF. Trees and shrubs of the Northern Mariana Islands. 1991. 1 p.</w:t>
+      </w:r>
+    </w:p>
+    <w:p>
+      <w:r>
+        <w:t>30. Fosberg FR. The vegetation of Micronesia. Vol. 43. 1960. 1 p.</w:t>
       </w:r>
     </w:p>
     <w:p>
@@ -5658,78 +5296,22 @@
     </w:p>
     <w:p>
       <w:r>
-        <w:t xml:space="preserve">32. Burnham KP, Anderson DR. </w:t>
-      </w:r>
-      <w:proofErr w:type="spellStart"/>
-      <w:r>
-        <w:t>Multimodel</w:t>
-      </w:r>
-      <w:proofErr w:type="spellEnd"/>
-      <w:r>
-        <w:t xml:space="preserve"> inference understanding AIC and BIC in model selection. Sociological methods &amp; research. 2004;33(2):261.</w:t>
-      </w:r>
-    </w:p>
-    <w:p>
-      <w:r>
-        <w:t xml:space="preserve">33. </w:t>
-      </w:r>
-      <w:proofErr w:type="spellStart"/>
-      <w:r>
-        <w:t>Engeman</w:t>
-      </w:r>
-      <w:proofErr w:type="spellEnd"/>
-      <w:r>
-        <w:t xml:space="preserve"> RM, </w:t>
-      </w:r>
-      <w:proofErr w:type="spellStart"/>
-      <w:r>
-        <w:t>Massei</w:t>
-      </w:r>
-      <w:proofErr w:type="spellEnd"/>
-      <w:r>
-        <w:t xml:space="preserve"> G, Sage M. Monitoring wild pig populations: a review of methods. Environmental Science and …. 2013;20(11):8077.</w:t>
-      </w:r>
-    </w:p>
-    <w:p>
-      <w:r>
-        <w:t xml:space="preserve">34. </w:t>
-      </w:r>
-      <w:proofErr w:type="spellStart"/>
-      <w:r>
-        <w:t>Zavaleta</w:t>
-      </w:r>
-      <w:proofErr w:type="spellEnd"/>
-      <w:r>
-        <w:t xml:space="preserve"> ES, Hobbs RJ, Mooney HA. Viewing invasive species removal in a whole-ecosystem context. Trends in Ecology &amp; Evolution. 2001;.</w:t>
-      </w:r>
-    </w:p>
-    <w:p>
-      <w:r>
-        <w:t xml:space="preserve">35. </w:t>
-      </w:r>
-      <w:proofErr w:type="spellStart"/>
-      <w:r>
-        <w:t>Donlan</w:t>
-      </w:r>
-      <w:proofErr w:type="spellEnd"/>
-      <w:r>
-        <w:t xml:space="preserve"> CJ, Campbell K, Cabrera W, Lavoie C. Recovery of the Galápagos Rail (</w:t>
-      </w:r>
-      <w:proofErr w:type="spellStart"/>
-      <w:r>
-        <w:t>Laterallus</w:t>
-      </w:r>
-      <w:proofErr w:type="spellEnd"/>
-      <w:r>
-        <w:t xml:space="preserve"> </w:t>
-      </w:r>
-      <w:proofErr w:type="spellStart"/>
-      <w:r>
-        <w:t>spilonotus</w:t>
-      </w:r>
-      <w:proofErr w:type="spellEnd"/>
-      <w:r>
-        <w:t>) following the removal of invasive mammals. Biological  …. 2007;.</w:t>
+        <w:t>32. Burnham KP, Anderson DR. Multimodel inference understanding AIC and BIC in model selection. Sociological methods &amp; research. 2004;33(2):261.</w:t>
+      </w:r>
+    </w:p>
+    <w:p>
+      <w:r>
+        <w:t>33. Engeman RM, Massei G, Sage M. Monitoring wild pig populations: a review of methods. Environmental Science and …. 2013;20(11):8077.</w:t>
+      </w:r>
+    </w:p>
+    <w:p>
+      <w:r>
+        <w:t>34. Zavaleta ES, Hobbs RJ, Mooney HA. Viewing invasive species removal in a whole-ecosystem context. Trends in Ecology &amp; Evolution. 2001;.</w:t>
+      </w:r>
+    </w:p>
+    <w:p>
+      <w:r>
+        <w:t>35. Donlan CJ, Campbell K, Cabrera W, Lavoie C. Recovery of the Galápagos Rail (Laterallus spilonotus) following the removal of invasive mammals. Biological  …. 2007;.</w:t>
       </w:r>
     </w:p>
     <w:p>
@@ -5739,23 +5321,7 @@
     </w:p>
     <w:p>
       <w:r>
-        <w:t xml:space="preserve">37. </w:t>
-      </w:r>
-      <w:proofErr w:type="spellStart"/>
-      <w:r>
-        <w:t>Godefroid</w:t>
-      </w:r>
-      <w:proofErr w:type="spellEnd"/>
-      <w:r>
-        <w:t xml:space="preserve"> S, Piazza C, Rossi G, </w:t>
-      </w:r>
-      <w:proofErr w:type="spellStart"/>
-      <w:r>
-        <w:t>Buord</w:t>
-      </w:r>
-      <w:proofErr w:type="spellEnd"/>
-      <w:r>
-        <w:t xml:space="preserve"> S. How successful are plant species reintroductions? Biological  …. 2011;.</w:t>
+        <w:t>37. Godefroid S, Piazza C, Rossi G, Buord S. How successful are plant species reintroductions? Biological  …. 2011;.</w:t>
       </w:r>
     </w:p>
     <w:p>
@@ -5765,245 +5331,53 @@
     </w:p>
     <w:p>
       <w:r>
-        <w:t xml:space="preserve">39. Fricke EC, Wright SJ. The mechanical </w:t>
-      </w:r>
-      <w:proofErr w:type="spellStart"/>
-      <w:r>
-        <w:t>defence</w:t>
-      </w:r>
-      <w:proofErr w:type="spellEnd"/>
-      <w:r>
-        <w:t xml:space="preserve"> advantage of small seeds. Ecology letters. 2016;19(8):987.</w:t>
-      </w:r>
-    </w:p>
-    <w:p>
-      <w:r>
-        <w:t xml:space="preserve">40. Brown JE, Bauman JM, Lawrie JF, Rocha OJ. The structure of morphological and genetic diversity in natural populations of </w:t>
-      </w:r>
-      <w:proofErr w:type="spellStart"/>
-      <w:r>
-        <w:t>Carica</w:t>
-      </w:r>
-      <w:proofErr w:type="spellEnd"/>
-      <w:r>
-        <w:t xml:space="preserve"> papaya (</w:t>
-      </w:r>
-      <w:proofErr w:type="spellStart"/>
-      <w:r>
-        <w:t>Caricaceae</w:t>
-      </w:r>
-      <w:proofErr w:type="spellEnd"/>
-      <w:r>
-        <w:t xml:space="preserve">) in Costa Rica. </w:t>
-      </w:r>
-      <w:proofErr w:type="spellStart"/>
-      <w:r>
-        <w:t>Biotropica</w:t>
-      </w:r>
-      <w:proofErr w:type="spellEnd"/>
-      <w:r>
-        <w:t>. 2012;44(2):179.</w:t>
-      </w:r>
-    </w:p>
-    <w:p>
-      <w:r>
-        <w:t xml:space="preserve">41. Manner HI, </w:t>
-      </w:r>
-      <w:proofErr w:type="spellStart"/>
-      <w:r>
-        <w:t>Thaman</w:t>
-      </w:r>
-      <w:proofErr w:type="spellEnd"/>
-      <w:r>
-        <w:t xml:space="preserve"> RR, Hassall DC. Phosphate mining induced vegetation changes on Nauru Island. Ecology. 1984;65(5):1454.</w:t>
-      </w:r>
-    </w:p>
-    <w:p>
-      <w:r>
-        <w:t xml:space="preserve">42. Stone BC. The flora of Guam: A manual for the identification of the vascular plants of the island. Vol. 50, </w:t>
-      </w:r>
-      <w:proofErr w:type="spellStart"/>
-      <w:r>
-        <w:t>Micronesica</w:t>
-      </w:r>
-      <w:proofErr w:type="spellEnd"/>
-      <w:r>
-        <w:t>. 1971. 1 p.</w:t>
-      </w:r>
-    </w:p>
-    <w:p>
-      <w:r>
-        <w:t xml:space="preserve">43. </w:t>
-      </w:r>
-      <w:proofErr w:type="spellStart"/>
-      <w:r>
-        <w:t>Nogueira</w:t>
-      </w:r>
-      <w:proofErr w:type="spellEnd"/>
-      <w:r>
-        <w:t xml:space="preserve"> S. Ecological impacts of feral pigs in the Hawaiian Islands. Biodiversity and  …. 2009;.</w:t>
-      </w:r>
-    </w:p>
-    <w:p>
-      <w:r>
-        <w:t xml:space="preserve">44. </w:t>
-      </w:r>
-      <w:proofErr w:type="spellStart"/>
-      <w:r>
-        <w:t>Kotanen</w:t>
-      </w:r>
-      <w:proofErr w:type="spellEnd"/>
-      <w:r>
-        <w:t xml:space="preserve"> PM. Responses of vegetation to a changing regime of disturbance: effects of feral pigs in a Californian coastal prairie. </w:t>
-      </w:r>
-      <w:proofErr w:type="spellStart"/>
-      <w:r>
-        <w:t>Ecography</w:t>
-      </w:r>
-      <w:proofErr w:type="spellEnd"/>
-      <w:r>
-        <w:t>. 1995;18(2):190.</w:t>
-      </w:r>
-    </w:p>
-    <w:p>
-      <w:r>
-        <w:t xml:space="preserve">45. Spear D, </w:t>
-      </w:r>
-      <w:proofErr w:type="spellStart"/>
-      <w:r>
-        <w:t>Chown</w:t>
-      </w:r>
-      <w:proofErr w:type="spellEnd"/>
-      <w:r>
-        <w:t xml:space="preserve"> SL. Non‐indigenous ungulates as a threat to biodiversity. Journal of Zoology. 2009;.</w:t>
-      </w:r>
-    </w:p>
-    <w:p>
-      <w:r>
-        <w:t>46. O'Connor SJ, Kelly D. Seed dispersal of matai (</w:t>
-      </w:r>
-      <w:proofErr w:type="spellStart"/>
-      <w:r>
-        <w:t>Prumnopitys</w:t>
-      </w:r>
-      <w:proofErr w:type="spellEnd"/>
-      <w:r>
-        <w:t xml:space="preserve"> taxifolia) by feral pigs (</w:t>
-      </w:r>
-      <w:proofErr w:type="spellStart"/>
-      <w:r>
-        <w:t>Sus</w:t>
-      </w:r>
-      <w:proofErr w:type="spellEnd"/>
-      <w:r>
-        <w:t xml:space="preserve"> </w:t>
-      </w:r>
-      <w:proofErr w:type="spellStart"/>
-      <w:r>
-        <w:t>scrofa</w:t>
-      </w:r>
-      <w:proofErr w:type="spellEnd"/>
-      <w:r>
-        <w:t>). New Zealand Journal of Ecology. 2012;.</w:t>
+        <w:t>39. Fricke EC, Wright SJ. The mechanical defence advantage of small seeds. Ecology letters. 2016;19(8):987.</w:t>
+      </w:r>
+    </w:p>
+    <w:p>
+      <w:r>
+        <w:t>40. Brown JE, Bauman JM, Lawrie JF, Rocha OJ. The structure of morphological and genetic diversity in natural populations of Carica papaya (Caricaceae) in Costa Rica. Biotropica. 2012;44(2):179.</w:t>
+      </w:r>
+    </w:p>
+    <w:p>
+      <w:r>
+        <w:t>41. Manner HI, Thaman RR, Hassall DC. Phosphate mining induced vegetation changes on Nauru Island. Ecology. 1984;65(5):1454.</w:t>
+      </w:r>
+    </w:p>
+    <w:p>
+      <w:r>
+        <w:t>42. Stone BC. The flora of Guam: A manual for the identification of the vascular plants of the island. Vol. 50, Micronesica. 1971. 1 p.</w:t>
+      </w:r>
+    </w:p>
+    <w:p>
+      <w:r>
+        <w:t>43. Nogueira S. Ecological impacts of feral pigs in the Hawaiian Islands. Biodiversity and  …. 2009;.</w:t>
+      </w:r>
+    </w:p>
+    <w:p>
+      <w:r>
+        <w:t>44. Kotanen PM. Responses of vegetation to a changing regime of disturbance: effects of feral pigs in a Californian coastal prairie. Ecography. 1995;18(2):190.</w:t>
+      </w:r>
+    </w:p>
+    <w:p>
+      <w:r>
+        <w:t>45. Spear D, Chown SL. Non‐indigenous ungulates as a threat to biodiversity. Journal of Zoology. 2009;.</w:t>
+      </w:r>
+    </w:p>
+    <w:p>
+      <w:r>
+        <w:t>46. O'Connor SJ, Kelly D. Seed dispersal of matai (Prumnopitys taxifolia) by feral pigs (Sus scrofa). New Zealand Journal of Ecology. 2012;.</w:t>
       </w:r>
     </w:p>
     <w:p>
       <w:r>
         <w:lastRenderedPageBreak/>
-        <w:t xml:space="preserve">47. </w:t>
-      </w:r>
-      <w:proofErr w:type="spellStart"/>
-      <w:r>
-        <w:t>Desbiez</w:t>
-      </w:r>
-      <w:proofErr w:type="spellEnd"/>
-      <w:r>
-        <w:t xml:space="preserve"> A, </w:t>
-      </w:r>
-      <w:proofErr w:type="spellStart"/>
-      <w:r>
-        <w:t>Keuroghlian</w:t>
-      </w:r>
-      <w:proofErr w:type="spellEnd"/>
-      <w:r>
-        <w:t xml:space="preserve"> A, </w:t>
-      </w:r>
-      <w:proofErr w:type="spellStart"/>
-      <w:r>
-        <w:t>Piovezan</w:t>
-      </w:r>
-      <w:proofErr w:type="spellEnd"/>
-      <w:r>
-        <w:t xml:space="preserve"> U, </w:t>
-      </w:r>
-      <w:proofErr w:type="spellStart"/>
-      <w:r>
-        <w:t>Bodmer</w:t>
-      </w:r>
-      <w:proofErr w:type="spellEnd"/>
-      <w:r>
-        <w:t xml:space="preserve"> RE. Invasive species and </w:t>
-      </w:r>
-      <w:proofErr w:type="spellStart"/>
-      <w:r>
-        <w:t>bushmeat</w:t>
-      </w:r>
-      <w:proofErr w:type="spellEnd"/>
-      <w:r>
-        <w:t xml:space="preserve"> hunting contributing to wildlife conservation: the case of feral pigs in a Neotropical wetland. Oryx. 2011;.</w:t>
-      </w:r>
-    </w:p>
-    <w:p>
-      <w:r>
-        <w:t xml:space="preserve">48. de </w:t>
-      </w:r>
-      <w:proofErr w:type="spellStart"/>
-      <w:r>
-        <w:t>Garine</w:t>
-      </w:r>
-      <w:proofErr w:type="spellEnd"/>
-      <w:r>
-        <w:t xml:space="preserve"> M. A review of the diet of </w:t>
-      </w:r>
-      <w:proofErr w:type="spellStart"/>
-      <w:r>
-        <w:t>Rusa</w:t>
-      </w:r>
-      <w:proofErr w:type="spellEnd"/>
-      <w:r>
-        <w:t xml:space="preserve"> Deer </w:t>
-      </w:r>
-      <w:proofErr w:type="spellStart"/>
-      <w:r>
-        <w:t>Cervus</w:t>
-      </w:r>
-      <w:proofErr w:type="spellEnd"/>
-      <w:r>
-        <w:t xml:space="preserve"> </w:t>
-      </w:r>
-      <w:proofErr w:type="spellStart"/>
-      <w:r>
-        <w:t>timorensis</w:t>
-      </w:r>
-      <w:proofErr w:type="spellEnd"/>
-      <w:r>
-        <w:t xml:space="preserve"> </w:t>
-      </w:r>
-      <w:proofErr w:type="spellStart"/>
-      <w:r>
-        <w:t>russa</w:t>
-      </w:r>
-      <w:proofErr w:type="spellEnd"/>
-      <w:r>
-        <w:t xml:space="preserve"> in New Caledonia: Are the endemic plants </w:t>
-      </w:r>
-      <w:proofErr w:type="spellStart"/>
-      <w:r>
-        <w:t>defenceless</w:t>
-      </w:r>
-      <w:proofErr w:type="spellEnd"/>
-      <w:r>
-        <w:t xml:space="preserve"> against this introduced, eruptive ruminant? Pacific Conservation  …. 2003;.</w:t>
+        <w:t>47. Desbiez A, Keuroghlian A, Piovezan U, Bodmer RE. Invasive species and bushmeat hunting contributing to wildlife conservation: the case of feral pigs in a Neotropical wetland. Oryx. 2011;.</w:t>
+      </w:r>
+    </w:p>
+    <w:p>
+      <w:r>
+        <w:t>48. de Garine M. A review of the diet of Rusa Deer Cervus timorensis russa in New Caledonia: Are the endemic plants defenceless against this introduced, eruptive ruminant? Pacific Conservation  …. 2003;.</w:t>
       </w:r>
     </w:p>
     <w:p>
@@ -6013,28 +5387,12 @@
     </w:p>
     <w:p>
       <w:r>
-        <w:t xml:space="preserve">50. Kessler CC. Eradication of feral goats and pigs and consequences for other biota on </w:t>
-      </w:r>
-      <w:proofErr w:type="spellStart"/>
-      <w:r>
-        <w:t>Sarigan</w:t>
-      </w:r>
-      <w:proofErr w:type="spellEnd"/>
-      <w:r>
-        <w:t xml:space="preserve"> Island, Commonwealth of the Northern Mariana Islands. Turning the tide: the eradication of invasive species. 2002;.</w:t>
-      </w:r>
-    </w:p>
-    <w:p>
-      <w:r>
-        <w:t xml:space="preserve">51. Cabin RJ, Weller SG, </w:t>
-      </w:r>
-      <w:proofErr w:type="spellStart"/>
-      <w:r>
-        <w:t>Lorence</w:t>
-      </w:r>
-      <w:proofErr w:type="spellEnd"/>
-      <w:r>
-        <w:t xml:space="preserve"> DH. Effects of long‐term ungulate exclusion and recent alien species control on the preservation and restoration of a Hawaiian tropical dry forest. Conservation  …. 2000;.</w:t>
+        <w:t>50. Kessler CC. Eradication of feral goats and pigs and consequences for other biota on Sarigan Island, Commonwealth of the Northern Mariana Islands. Turning the tide: the eradication of invasive species. 2002;.</w:t>
+      </w:r>
+    </w:p>
+    <w:p>
+      <w:r>
+        <w:t>51. Cabin RJ, Weller SG, Lorence DH. Effects of long‐term ungulate exclusion and recent alien species control on the preservation and restoration of a Hawaiian tropical dry forest. Conservation  …. 2000;.</w:t>
       </w:r>
       <w:r>
         <w:fldChar w:fldCharType="end"/>
@@ -6126,7 +5484,7 @@
         <w:rStyle w:val="PageNumber"/>
         <w:noProof/>
       </w:rPr>
-      <w:t>10</w:t>
+      <w:t>2</w:t>
     </w:r>
     <w:r>
       <w:rPr>
@@ -8749,7 +8107,7 @@
 </file>
 
 <file path=customXml/itemProps1.xml><?xml version="1.0" encoding="utf-8"?>
-<ds:datastoreItem xmlns:ds="http://schemas.openxmlformats.org/officeDocument/2006/customXml" ds:itemID="{34E81A5D-9670-4203-8A76-C1C630FB8897}">
+<ds:datastoreItem xmlns:ds="http://schemas.openxmlformats.org/officeDocument/2006/customXml" ds:itemID="{3C12E570-9AB8-4427-B417-4F5958913D12}">
   <ds:schemaRefs>
     <ds:schemaRef ds:uri="http://schemas.openxmlformats.org/officeDocument/2006/bibliography"/>
   </ds:schemaRefs>

</xml_diff>